<commit_message>
#129 #130 Fix report 4: add ERD and fix contract state
</commit_message>
<xml_diff>
--- a/Document/Reports/Report 4/Report 4 TriPQM.docx
+++ b/Document/Reports/Report 4/Report 4 TriPQM.docx
@@ -1,6 +1,6 @@
 
 <file path=word/document.xml><?xml version="1.0" encoding="utf-8"?>
-<w:document xmlns:wpc="http://schemas.microsoft.com/office/word/2010/wordprocessingCanvas" xmlns:mc="http://schemas.openxmlformats.org/markup-compatibility/2006" xmlns:o="urn:schemas-microsoft-com:office:office" xmlns:r="http://schemas.openxmlformats.org/officeDocument/2006/relationships" xmlns:m="http://schemas.openxmlformats.org/officeDocument/2006/math" xmlns:v="urn:schemas-microsoft-com:vml" xmlns:wp14="http://schemas.microsoft.com/office/word/2010/wordprocessingDrawing" xmlns:wp="http://schemas.openxmlformats.org/drawingml/2006/wordprocessingDrawing" xmlns:w10="urn:schemas-microsoft-com:office:word" xmlns:w="http://schemas.openxmlformats.org/wordprocessingml/2006/main" xmlns:w14="http://schemas.microsoft.com/office/word/2010/wordml" xmlns:wpg="http://schemas.microsoft.com/office/word/2010/wordprocessingGroup" xmlns:wpi="http://schemas.microsoft.com/office/word/2010/wordprocessingInk" xmlns:wne="http://schemas.microsoft.com/office/word/2006/wordml" xmlns:wps="http://schemas.microsoft.com/office/word/2010/wordprocessingShape" mc:Ignorable="w14 wp14">
+<w:document xmlns:wpc="http://schemas.microsoft.com/office/word/2010/wordprocessingCanvas" xmlns:mo="http://schemas.microsoft.com/office/mac/office/2008/main" xmlns:mc="http://schemas.openxmlformats.org/markup-compatibility/2006" xmlns:mv="urn:schemas-microsoft-com:mac:vml" xmlns:o="urn:schemas-microsoft-com:office:office" xmlns:r="http://schemas.openxmlformats.org/officeDocument/2006/relationships" xmlns:m="http://schemas.openxmlformats.org/officeDocument/2006/math" xmlns:v="urn:schemas-microsoft-com:vml" xmlns:wp14="http://schemas.microsoft.com/office/word/2010/wordprocessingDrawing" xmlns:wp="http://schemas.openxmlformats.org/drawingml/2006/wordprocessingDrawing" xmlns:w10="urn:schemas-microsoft-com:office:word" xmlns:w="http://schemas.openxmlformats.org/wordprocessingml/2006/main" xmlns:w14="http://schemas.microsoft.com/office/word/2010/wordml" xmlns:w15="http://schemas.microsoft.com/office/word/2012/wordml" xmlns:wpg="http://schemas.microsoft.com/office/word/2010/wordprocessingGroup" xmlns:wpi="http://schemas.microsoft.com/office/word/2010/wordprocessingInk" xmlns:wne="http://schemas.microsoft.com/office/word/2006/wordml" xmlns:wps="http://schemas.microsoft.com/office/word/2010/wordprocessingShape" mc:Ignorable="w14 w15 wp14">
   <w:body>
     <w:p>
       <w:pPr>
@@ -32,7 +32,7 @@
           <w:noProof/>
         </w:rPr>
         <w:drawing>
-          <wp:inline distT="0" distB="0" distL="0" distR="0">
+          <wp:inline distT="0" distB="0" distL="0" distR="0" wp14:anchorId="560016EF" wp14:editId="5C7CBC71">
             <wp:extent cx="6659880" cy="5748225"/>
             <wp:effectExtent l="0" t="0" r="7620" b="5080"/>
             <wp:docPr id="3" name="Picture 3" descr="C:\Users\UDEWQ\Desktop\ClassDiagram2.jpg"/>
@@ -49,7 +49,7 @@
                     </pic:cNvPicPr>
                   </pic:nvPicPr>
                   <pic:blipFill>
-                    <a:blip r:embed="rId7">
+                    <a:blip r:embed="rId6">
                       <a:extLst>
                         <a:ext uri="{28A0092B-C50C-407E-A947-70E740481C1C}">
                           <a14:useLocalDpi xmlns:a14="http://schemas.microsoft.com/office/drawing/2010/main" val="0"/>
@@ -185,11 +185,9 @@
             <w:tcW w:w="2359" w:type="dxa"/>
           </w:tcPr>
           <w:p>
-            <w:proofErr w:type="spellStart"/>
             <w:r>
               <w:t>PaymentEntity</w:t>
             </w:r>
-            <w:proofErr w:type="spellEnd"/>
           </w:p>
         </w:tc>
         <w:tc>
@@ -232,11 +230,9 @@
             <w:tcW w:w="2359" w:type="dxa"/>
           </w:tcPr>
           <w:p>
-            <w:proofErr w:type="spellStart"/>
             <w:r>
               <w:t>CardEntity</w:t>
             </w:r>
-            <w:proofErr w:type="spellEnd"/>
           </w:p>
         </w:tc>
         <w:tc>
@@ -269,11 +265,9 @@
             <w:tcW w:w="2359" w:type="dxa"/>
           </w:tcPr>
           <w:p>
-            <w:proofErr w:type="spellStart"/>
             <w:r>
               <w:t>CustomerEntity</w:t>
             </w:r>
-            <w:proofErr w:type="spellEnd"/>
           </w:p>
         </w:tc>
         <w:tc>
@@ -309,11 +303,9 @@
             <w:tcW w:w="2359" w:type="dxa"/>
           </w:tcPr>
           <w:p>
-            <w:proofErr w:type="spellStart"/>
             <w:r>
               <w:t>ContractEntity</w:t>
             </w:r>
-            <w:proofErr w:type="spellEnd"/>
           </w:p>
         </w:tc>
         <w:tc>
@@ -349,11 +341,9 @@
             <w:tcW w:w="2359" w:type="dxa"/>
           </w:tcPr>
           <w:p>
-            <w:proofErr w:type="spellStart"/>
             <w:r>
               <w:t>StaffEntity</w:t>
             </w:r>
-            <w:proofErr w:type="spellEnd"/>
           </w:p>
         </w:tc>
         <w:tc>
@@ -386,12 +376,10 @@
             <w:tcW w:w="2359" w:type="dxa"/>
           </w:tcPr>
           <w:p>
-            <w:proofErr w:type="spellStart"/>
             <w:r>
               <w:lastRenderedPageBreak/>
               <w:t>CompensationEntity</w:t>
             </w:r>
-            <w:proofErr w:type="spellEnd"/>
           </w:p>
         </w:tc>
         <w:tc>
@@ -427,11 +415,9 @@
             <w:tcW w:w="2359" w:type="dxa"/>
           </w:tcPr>
           <w:p>
-            <w:proofErr w:type="spellStart"/>
             <w:r>
               <w:t>PunishmentEntity</w:t>
             </w:r>
-            <w:proofErr w:type="spellEnd"/>
           </w:p>
         </w:tc>
         <w:tc>
@@ -467,11 +453,9 @@
             <w:tcW w:w="2359" w:type="dxa"/>
           </w:tcPr>
           <w:p>
-            <w:proofErr w:type="spellStart"/>
             <w:r>
               <w:t>AccidentEntity</w:t>
             </w:r>
-            <w:proofErr w:type="spellEnd"/>
           </w:p>
         </w:tc>
         <w:tc>
@@ -507,11 +491,9 @@
             <w:tcW w:w="2359" w:type="dxa"/>
           </w:tcPr>
           <w:p>
-            <w:proofErr w:type="spellStart"/>
             <w:r>
               <w:t>ContractTypeEntity</w:t>
             </w:r>
-            <w:proofErr w:type="spellEnd"/>
           </w:p>
         </w:tc>
         <w:tc>
@@ -519,11 +501,9 @@
             <w:tcW w:w="1889" w:type="dxa"/>
           </w:tcPr>
           <w:p>
-            <w:proofErr w:type="spellStart"/>
             <w:r>
               <w:t>ContractType</w:t>
             </w:r>
-            <w:proofErr w:type="spellEnd"/>
           </w:p>
         </w:tc>
         <w:tc>
@@ -549,11 +529,9 @@
             <w:tcW w:w="2359" w:type="dxa"/>
           </w:tcPr>
           <w:p>
-            <w:proofErr w:type="spellStart"/>
             <w:r>
               <w:t>NewCardRequestEntity</w:t>
             </w:r>
-            <w:proofErr w:type="spellEnd"/>
           </w:p>
         </w:tc>
         <w:tc>
@@ -561,11 +539,9 @@
             <w:tcW w:w="1889" w:type="dxa"/>
           </w:tcPr>
           <w:p>
-            <w:proofErr w:type="spellStart"/>
             <w:r>
               <w:t>NewCardRequest</w:t>
             </w:r>
-            <w:proofErr w:type="spellEnd"/>
           </w:p>
         </w:tc>
         <w:tc>
@@ -591,11 +567,9 @@
             <w:tcW w:w="2359" w:type="dxa"/>
           </w:tcPr>
           <w:p>
-            <w:proofErr w:type="spellStart"/>
             <w:r>
               <w:t>CardAccessLogEntity</w:t>
             </w:r>
-            <w:proofErr w:type="spellEnd"/>
           </w:p>
         </w:tc>
         <w:tc>
@@ -650,11 +624,9 @@
           <w:numId w:val="2"/>
         </w:numPr>
       </w:pPr>
-      <w:proofErr w:type="spellStart"/>
       <w:r>
         <w:t>PaymentEntity</w:t>
       </w:r>
-      <w:proofErr w:type="spellEnd"/>
     </w:p>
     <w:tbl>
       <w:tblPr>
@@ -758,11 +730,9 @@
             <w:tcW w:w="2394" w:type="dxa"/>
           </w:tcPr>
           <w:p>
-            <w:proofErr w:type="spellStart"/>
             <w:r>
               <w:t>int</w:t>
             </w:r>
-            <w:proofErr w:type="spellEnd"/>
           </w:p>
         </w:tc>
         <w:tc>
@@ -792,11 +762,9 @@
             <w:tcW w:w="2394" w:type="dxa"/>
           </w:tcPr>
           <w:p>
-            <w:proofErr w:type="spellStart"/>
             <w:r>
               <w:t>paidDate</w:t>
             </w:r>
-            <w:proofErr w:type="spellEnd"/>
           </w:p>
         </w:tc>
         <w:tc>
@@ -836,11 +804,9 @@
             <w:tcW w:w="2394" w:type="dxa"/>
           </w:tcPr>
           <w:p>
-            <w:proofErr w:type="spellStart"/>
             <w:r>
               <w:t>paymentMethod</w:t>
             </w:r>
-            <w:proofErr w:type="spellEnd"/>
           </w:p>
         </w:tc>
         <w:tc>
@@ -1006,11 +972,9 @@
             <w:tcW w:w="2394" w:type="dxa"/>
           </w:tcPr>
           <w:p>
-            <w:proofErr w:type="spellStart"/>
             <w:r>
               <w:t>paypalTransId</w:t>
             </w:r>
-            <w:proofErr w:type="spellEnd"/>
           </w:p>
         </w:tc>
         <w:tc>
@@ -1050,11 +1014,9 @@
             <w:tcW w:w="2394" w:type="dxa"/>
           </w:tcPr>
           <w:p>
-            <w:proofErr w:type="spellStart"/>
             <w:r>
               <w:t>contractCode</w:t>
             </w:r>
-            <w:proofErr w:type="spellEnd"/>
           </w:p>
         </w:tc>
         <w:tc>
@@ -1270,11 +1232,9 @@
           <w:numId w:val="2"/>
         </w:numPr>
       </w:pPr>
-      <w:proofErr w:type="spellStart"/>
       <w:r>
         <w:t>CardEntity</w:t>
       </w:r>
-      <w:proofErr w:type="spellEnd"/>
     </w:p>
     <w:tbl>
       <w:tblPr>
@@ -1368,11 +1328,9 @@
             <w:tcW w:w="2394" w:type="dxa"/>
           </w:tcPr>
           <w:p>
-            <w:proofErr w:type="spellStart"/>
             <w:r>
               <w:t>cardId</w:t>
             </w:r>
-            <w:proofErr w:type="spellEnd"/>
           </w:p>
         </w:tc>
         <w:tc>
@@ -1412,11 +1370,9 @@
             <w:tcW w:w="2394" w:type="dxa"/>
           </w:tcPr>
           <w:p>
-            <w:proofErr w:type="spellStart"/>
             <w:r>
               <w:t>activatedDate</w:t>
             </w:r>
-            <w:proofErr w:type="spellEnd"/>
           </w:p>
         </w:tc>
         <w:tc>
@@ -1456,11 +1412,9 @@
             <w:tcW w:w="2394" w:type="dxa"/>
           </w:tcPr>
           <w:p>
-            <w:proofErr w:type="spellStart"/>
             <w:r>
               <w:t>deactivatedDate</w:t>
             </w:r>
-            <w:proofErr w:type="spellEnd"/>
           </w:p>
         </w:tc>
         <w:tc>
@@ -1500,11 +1454,9 @@
             <w:tcW w:w="2394" w:type="dxa"/>
           </w:tcPr>
           <w:p>
-            <w:proofErr w:type="spellStart"/>
             <w:r>
               <w:t>contractCode</w:t>
             </w:r>
-            <w:proofErr w:type="spellEnd"/>
           </w:p>
         </w:tc>
         <w:tc>
@@ -1544,11 +1496,9 @@
             <w:tcW w:w="2394" w:type="dxa"/>
           </w:tcPr>
           <w:p>
-            <w:proofErr w:type="spellStart"/>
             <w:r>
               <w:t>newCardRequestId</w:t>
             </w:r>
-            <w:proofErr w:type="spellEnd"/>
           </w:p>
         </w:tc>
         <w:tc>
@@ -1769,11 +1719,9 @@
           <w:numId w:val="2"/>
         </w:numPr>
       </w:pPr>
-      <w:proofErr w:type="spellStart"/>
       <w:r>
         <w:t>CustomerEntity</w:t>
       </w:r>
-      <w:proofErr w:type="spellEnd"/>
     </w:p>
     <w:tbl>
       <w:tblPr>
@@ -1867,11 +1815,9 @@
             <w:tcW w:w="2394" w:type="dxa"/>
           </w:tcPr>
           <w:p>
-            <w:proofErr w:type="spellStart"/>
             <w:r>
               <w:t>customerCode</w:t>
             </w:r>
-            <w:proofErr w:type="spellEnd"/>
           </w:p>
         </w:tc>
         <w:tc>
@@ -2079,11 +2025,9 @@
             <w:tcW w:w="2394" w:type="dxa"/>
           </w:tcPr>
           <w:p>
-            <w:proofErr w:type="spellStart"/>
             <w:r>
               <w:t>personalId</w:t>
             </w:r>
-            <w:proofErr w:type="spellEnd"/>
           </w:p>
         </w:tc>
         <w:tc>
@@ -2341,11 +2285,9 @@
           <w:numId w:val="2"/>
         </w:numPr>
       </w:pPr>
-      <w:proofErr w:type="spellStart"/>
       <w:r>
         <w:t>ContractEntity</w:t>
       </w:r>
-      <w:proofErr w:type="spellEnd"/>
     </w:p>
     <w:tbl>
       <w:tblPr>
@@ -2439,11 +2381,9 @@
             <w:tcW w:w="2394" w:type="dxa"/>
           </w:tcPr>
           <w:p>
-            <w:proofErr w:type="spellStart"/>
             <w:r>
               <w:t>contractCode</w:t>
             </w:r>
-            <w:proofErr w:type="spellEnd"/>
           </w:p>
         </w:tc>
         <w:tc>
@@ -2483,11 +2423,9 @@
             <w:tcW w:w="2394" w:type="dxa"/>
           </w:tcPr>
           <w:p>
-            <w:proofErr w:type="spellStart"/>
             <w:r>
               <w:t>startDate</w:t>
             </w:r>
-            <w:proofErr w:type="spellEnd"/>
           </w:p>
         </w:tc>
         <w:tc>
@@ -2527,11 +2465,9 @@
             <w:tcW w:w="2394" w:type="dxa"/>
           </w:tcPr>
           <w:p>
-            <w:proofErr w:type="spellStart"/>
             <w:r>
               <w:t>expiredDate</w:t>
             </w:r>
-            <w:proofErr w:type="spellEnd"/>
           </w:p>
         </w:tc>
         <w:tc>
@@ -2613,11 +2549,9 @@
             <w:tcW w:w="2394" w:type="dxa"/>
           </w:tcPr>
           <w:p>
-            <w:proofErr w:type="spellStart"/>
             <w:r>
               <w:t>contactFee</w:t>
             </w:r>
-            <w:proofErr w:type="spellEnd"/>
           </w:p>
         </w:tc>
         <w:tc>
@@ -2741,11 +2675,9 @@
             <w:tcW w:w="2394" w:type="dxa"/>
           </w:tcPr>
           <w:p>
-            <w:proofErr w:type="spellStart"/>
             <w:r>
               <w:t>modelCode</w:t>
             </w:r>
-            <w:proofErr w:type="spellEnd"/>
           </w:p>
         </w:tc>
         <w:tc>
@@ -2785,11 +2717,9 @@
             <w:tcW w:w="2394" w:type="dxa"/>
           </w:tcPr>
           <w:p>
-            <w:proofErr w:type="spellStart"/>
             <w:r>
               <w:t>vehicleType</w:t>
             </w:r>
-            <w:proofErr w:type="spellEnd"/>
           </w:p>
         </w:tc>
         <w:tc>
@@ -2997,23 +2927,19 @@
             <w:tcW w:w="2394" w:type="dxa"/>
           </w:tcPr>
           <w:p>
-            <w:proofErr w:type="spellStart"/>
             <w:r>
               <w:t>yearOfManufacture</w:t>
             </w:r>
-            <w:proofErr w:type="spellEnd"/>
-          </w:p>
-        </w:tc>
-        <w:tc>
-          <w:tcPr>
-            <w:tcW w:w="2394" w:type="dxa"/>
-          </w:tcPr>
-          <w:p>
-            <w:proofErr w:type="spellStart"/>
+          </w:p>
+        </w:tc>
+        <w:tc>
+          <w:tcPr>
+            <w:tcW w:w="2394" w:type="dxa"/>
+          </w:tcPr>
+          <w:p>
             <w:r>
               <w:t>int</w:t>
             </w:r>
-            <w:proofErr w:type="spellEnd"/>
           </w:p>
         </w:tc>
         <w:tc>
@@ -3054,11 +2980,9 @@
             <w:tcW w:w="2394" w:type="dxa"/>
           </w:tcPr>
           <w:p>
-            <w:proofErr w:type="spellStart"/>
             <w:r>
               <w:t>int</w:t>
             </w:r>
-            <w:proofErr w:type="spellEnd"/>
           </w:p>
         </w:tc>
         <w:tc>
@@ -3088,23 +3012,19 @@
             <w:tcW w:w="2394" w:type="dxa"/>
           </w:tcPr>
           <w:p>
-            <w:proofErr w:type="spellStart"/>
             <w:r>
               <w:t>seatCapacity</w:t>
             </w:r>
-            <w:proofErr w:type="spellEnd"/>
-          </w:p>
-        </w:tc>
-        <w:tc>
-          <w:tcPr>
-            <w:tcW w:w="2394" w:type="dxa"/>
-          </w:tcPr>
-          <w:p>
-            <w:proofErr w:type="spellStart"/>
+          </w:p>
+        </w:tc>
+        <w:tc>
+          <w:tcPr>
+            <w:tcW w:w="2394" w:type="dxa"/>
+          </w:tcPr>
+          <w:p>
             <w:r>
               <w:t>int</w:t>
             </w:r>
-            <w:proofErr w:type="spellEnd"/>
           </w:p>
         </w:tc>
         <w:tc>
@@ -3134,11 +3054,9 @@
             <w:tcW w:w="2394" w:type="dxa"/>
           </w:tcPr>
           <w:p>
-            <w:proofErr w:type="spellStart"/>
             <w:r>
               <w:t>cancelDate</w:t>
             </w:r>
-            <w:proofErr w:type="spellEnd"/>
           </w:p>
         </w:tc>
         <w:tc>
@@ -3178,11 +3096,9 @@
             <w:tcW w:w="2394" w:type="dxa"/>
           </w:tcPr>
           <w:p>
-            <w:proofErr w:type="spellStart"/>
             <w:r>
               <w:t>cancelReason</w:t>
             </w:r>
-            <w:proofErr w:type="spellEnd"/>
           </w:p>
         </w:tc>
         <w:tc>
@@ -3222,11 +3138,9 @@
             <w:tcW w:w="2394" w:type="dxa"/>
           </w:tcPr>
           <w:p>
-            <w:proofErr w:type="spellStart"/>
             <w:r>
               <w:t>cancelNote</w:t>
             </w:r>
-            <w:proofErr w:type="spellEnd"/>
           </w:p>
         </w:tc>
         <w:tc>
@@ -3266,23 +3180,19 @@
             <w:tcW w:w="2394" w:type="dxa"/>
           </w:tcPr>
           <w:p>
-            <w:proofErr w:type="spellStart"/>
             <w:r>
               <w:t>contractTypeId</w:t>
             </w:r>
-            <w:proofErr w:type="spellEnd"/>
-          </w:p>
-        </w:tc>
-        <w:tc>
-          <w:tcPr>
-            <w:tcW w:w="2394" w:type="dxa"/>
-          </w:tcPr>
-          <w:p>
-            <w:proofErr w:type="spellStart"/>
+          </w:p>
+        </w:tc>
+        <w:tc>
+          <w:tcPr>
+            <w:tcW w:w="2394" w:type="dxa"/>
+          </w:tcPr>
+          <w:p>
             <w:r>
               <w:t>int</w:t>
             </w:r>
-            <w:proofErr w:type="spellEnd"/>
           </w:p>
         </w:tc>
         <w:tc>
@@ -3312,11 +3222,9 @@
             <w:tcW w:w="2394" w:type="dxa"/>
           </w:tcPr>
           <w:p>
-            <w:proofErr w:type="spellStart"/>
             <w:r>
               <w:t>customerCode</w:t>
             </w:r>
-            <w:proofErr w:type="spellEnd"/>
           </w:p>
         </w:tc>
         <w:tc>
@@ -3535,11 +3443,9 @@
           <w:numId w:val="2"/>
         </w:numPr>
       </w:pPr>
-      <w:proofErr w:type="spellStart"/>
       <w:r>
         <w:t>StaffEntity</w:t>
       </w:r>
-      <w:proofErr w:type="spellEnd"/>
     </w:p>
     <w:tbl>
       <w:tblPr>
@@ -3633,11 +3539,9 @@
             <w:tcW w:w="2394" w:type="dxa"/>
           </w:tcPr>
           <w:p>
-            <w:proofErr w:type="spellStart"/>
             <w:r>
               <w:t>staffCode</w:t>
             </w:r>
-            <w:proofErr w:type="spellEnd"/>
           </w:p>
         </w:tc>
         <w:tc>
@@ -4024,11 +3928,9 @@
           <w:numId w:val="2"/>
         </w:numPr>
       </w:pPr>
-      <w:proofErr w:type="spellStart"/>
       <w:r>
         <w:t>CompensationEntity</w:t>
       </w:r>
-      <w:proofErr w:type="spellEnd"/>
     </w:p>
     <w:tbl>
       <w:tblPr>
@@ -4122,11 +4024,9 @@
             <w:tcW w:w="2394" w:type="dxa"/>
           </w:tcPr>
           <w:p>
-            <w:proofErr w:type="spellStart"/>
             <w:r>
               <w:t>compensationCode</w:t>
             </w:r>
-            <w:proofErr w:type="spellEnd"/>
           </w:p>
         </w:tc>
         <w:tc>
@@ -4166,11 +4066,9 @@
             <w:tcW w:w="2394" w:type="dxa"/>
           </w:tcPr>
           <w:p>
-            <w:proofErr w:type="spellStart"/>
             <w:r>
               <w:t>driverName</w:t>
             </w:r>
-            <w:proofErr w:type="spellEnd"/>
           </w:p>
         </w:tc>
         <w:tc>
@@ -4210,11 +4108,9 @@
             <w:tcW w:w="2394" w:type="dxa"/>
           </w:tcPr>
           <w:p>
-            <w:proofErr w:type="spellStart"/>
             <w:r>
               <w:t>licenseNumber</w:t>
             </w:r>
-            <w:proofErr w:type="spellEnd"/>
           </w:p>
         </w:tc>
         <w:tc>
@@ -4254,11 +4150,9 @@
             <w:tcW w:w="2394" w:type="dxa"/>
           </w:tcPr>
           <w:p>
-            <w:proofErr w:type="spellStart"/>
             <w:r>
               <w:t>licenseType</w:t>
             </w:r>
-            <w:proofErr w:type="spellEnd"/>
           </w:p>
         </w:tc>
         <w:tc>
@@ -4298,11 +4192,9 @@
             <w:tcW w:w="2394" w:type="dxa"/>
           </w:tcPr>
           <w:p>
-            <w:proofErr w:type="spellStart"/>
             <w:r>
               <w:t>driverPhone</w:t>
             </w:r>
-            <w:proofErr w:type="spellEnd"/>
           </w:p>
         </w:tc>
         <w:tc>
@@ -4342,11 +4234,9 @@
             <w:tcW w:w="2394" w:type="dxa"/>
           </w:tcPr>
           <w:p>
-            <w:proofErr w:type="spellStart"/>
             <w:r>
               <w:t>vehicleCapacity</w:t>
             </w:r>
-            <w:proofErr w:type="spellEnd"/>
           </w:p>
         </w:tc>
         <w:tc>
@@ -4386,11 +4276,9 @@
             <w:tcW w:w="2394" w:type="dxa"/>
           </w:tcPr>
           <w:p>
-            <w:proofErr w:type="spellStart"/>
             <w:r>
               <w:t>driverAddress</w:t>
             </w:r>
-            <w:proofErr w:type="spellEnd"/>
           </w:p>
         </w:tc>
         <w:tc>
@@ -4472,11 +4360,9 @@
             <w:tcW w:w="2394" w:type="dxa"/>
           </w:tcPr>
           <w:p>
-            <w:proofErr w:type="spellStart"/>
             <w:r>
               <w:t>accidentDate</w:t>
             </w:r>
-            <w:proofErr w:type="spellEnd"/>
           </w:p>
         </w:tc>
         <w:tc>
@@ -4516,11 +4402,9 @@
             <w:tcW w:w="2394" w:type="dxa"/>
           </w:tcPr>
           <w:p>
-            <w:proofErr w:type="spellStart"/>
             <w:r>
               <w:t>accidentPlace</w:t>
             </w:r>
-            <w:proofErr w:type="spellEnd"/>
           </w:p>
         </w:tc>
         <w:tc>
@@ -4560,11 +4444,9 @@
             <w:tcW w:w="2394" w:type="dxa"/>
           </w:tcPr>
           <w:p>
-            <w:proofErr w:type="spellStart"/>
             <w:r>
               <w:t>controlDepartment</w:t>
             </w:r>
-            <w:proofErr w:type="spellEnd"/>
           </w:p>
         </w:tc>
         <w:tc>
@@ -4650,12 +4532,10 @@
             <w:tcW w:w="2394" w:type="dxa"/>
           </w:tcPr>
           <w:p>
-            <w:proofErr w:type="spellStart"/>
             <w:r>
               <w:lastRenderedPageBreak/>
               <w:t>humanDamage</w:t>
             </w:r>
-            <w:proofErr w:type="spellEnd"/>
           </w:p>
         </w:tc>
         <w:tc>
@@ -4695,11 +4575,9 @@
             <w:tcW w:w="2394" w:type="dxa"/>
           </w:tcPr>
           <w:p>
-            <w:proofErr w:type="spellStart"/>
             <w:r>
               <w:t>assetDamage</w:t>
             </w:r>
-            <w:proofErr w:type="spellEnd"/>
           </w:p>
         </w:tc>
         <w:tc>
@@ -4781,11 +4659,9 @@
             <w:tcW w:w="2394" w:type="dxa"/>
           </w:tcPr>
           <w:p>
-            <w:proofErr w:type="spellStart"/>
             <w:r>
               <w:t>compensationNote</w:t>
             </w:r>
-            <w:proofErr w:type="spellEnd"/>
           </w:p>
         </w:tc>
         <w:tc>
@@ -4867,11 +4743,9 @@
             <w:tcW w:w="2394" w:type="dxa"/>
           </w:tcPr>
           <w:p>
-            <w:proofErr w:type="spellStart"/>
             <w:r>
               <w:t>createdDate</w:t>
             </w:r>
-            <w:proofErr w:type="spellEnd"/>
           </w:p>
         </w:tc>
         <w:tc>
@@ -4911,11 +4785,9 @@
             <w:tcW w:w="2394" w:type="dxa"/>
           </w:tcPr>
           <w:p>
-            <w:proofErr w:type="spellStart"/>
             <w:r>
               <w:t>resolveDate</w:t>
             </w:r>
-            <w:proofErr w:type="spellEnd"/>
           </w:p>
         </w:tc>
         <w:tc>
@@ -4997,11 +4869,9 @@
             <w:tcW w:w="2394" w:type="dxa"/>
           </w:tcPr>
           <w:p>
-            <w:proofErr w:type="spellStart"/>
             <w:r>
               <w:t>resolveNote</w:t>
             </w:r>
-            <w:proofErr w:type="spellEnd"/>
           </w:p>
         </w:tc>
         <w:tc>
@@ -5041,11 +4911,9 @@
             <w:tcW w:w="2394" w:type="dxa"/>
           </w:tcPr>
           <w:p>
-            <w:proofErr w:type="spellStart"/>
             <w:r>
               <w:t>contractCode</w:t>
             </w:r>
-            <w:proofErr w:type="spellEnd"/>
           </w:p>
         </w:tc>
         <w:tc>
@@ -5264,11 +5132,9 @@
           <w:numId w:val="2"/>
         </w:numPr>
       </w:pPr>
-      <w:proofErr w:type="spellStart"/>
       <w:r>
         <w:t>PunishmentEntity</w:t>
       </w:r>
-      <w:proofErr w:type="spellEnd"/>
     </w:p>
     <w:tbl>
       <w:tblPr>
@@ -5372,11 +5238,9 @@
             <w:tcW w:w="2394" w:type="dxa"/>
           </w:tcPr>
           <w:p>
-            <w:proofErr w:type="spellStart"/>
             <w:r>
               <w:t>int</w:t>
             </w:r>
-            <w:proofErr w:type="spellEnd"/>
           </w:p>
         </w:tc>
         <w:tc>
@@ -5406,11 +5270,9 @@
             <w:tcW w:w="2394" w:type="dxa"/>
           </w:tcPr>
           <w:p>
-            <w:proofErr w:type="spellStart"/>
             <w:r>
               <w:t>createdDate</w:t>
             </w:r>
-            <w:proofErr w:type="spellEnd"/>
           </w:p>
         </w:tc>
         <w:tc>
@@ -5534,11 +5396,9 @@
             <w:tcW w:w="2394" w:type="dxa"/>
           </w:tcPr>
           <w:p>
-            <w:proofErr w:type="spellStart"/>
             <w:r>
               <w:t>contractCode</w:t>
             </w:r>
-            <w:proofErr w:type="spellEnd"/>
           </w:p>
         </w:tc>
         <w:tc>
@@ -5757,11 +5617,9 @@
           <w:numId w:val="2"/>
         </w:numPr>
       </w:pPr>
-      <w:proofErr w:type="spellStart"/>
       <w:r>
         <w:t>AccidentEntity</w:t>
       </w:r>
-      <w:proofErr w:type="spellEnd"/>
     </w:p>
     <w:tbl>
       <w:tblPr>
@@ -5865,11 +5723,9 @@
             <w:tcW w:w="2394" w:type="dxa"/>
           </w:tcPr>
           <w:p>
-            <w:proofErr w:type="spellStart"/>
             <w:r>
               <w:t>int</w:t>
             </w:r>
-            <w:proofErr w:type="spellEnd"/>
           </w:p>
         </w:tc>
         <w:tc>
@@ -5983,11 +5839,9 @@
             <w:tcW w:w="2394" w:type="dxa"/>
           </w:tcPr>
           <w:p>
-            <w:proofErr w:type="spellStart"/>
             <w:r>
               <w:t>createdDate</w:t>
             </w:r>
-            <w:proofErr w:type="spellEnd"/>
           </w:p>
         </w:tc>
         <w:tc>
@@ -6027,11 +5881,9 @@
             <w:tcW w:w="2394" w:type="dxa"/>
           </w:tcPr>
           <w:p>
-            <w:proofErr w:type="spellStart"/>
             <w:r>
               <w:t>contractCode</w:t>
             </w:r>
-            <w:proofErr w:type="spellEnd"/>
           </w:p>
         </w:tc>
         <w:tc>
@@ -6250,12 +6102,10 @@
           <w:numId w:val="2"/>
         </w:numPr>
       </w:pPr>
-      <w:proofErr w:type="spellStart"/>
       <w:r>
         <w:lastRenderedPageBreak/>
         <w:t>ContractTypeEntity</w:t>
       </w:r>
-      <w:proofErr w:type="spellEnd"/>
     </w:p>
     <w:tbl>
       <w:tblPr>
@@ -6359,11 +6209,9 @@
             <w:tcW w:w="2394" w:type="dxa"/>
           </w:tcPr>
           <w:p>
-            <w:proofErr w:type="spellStart"/>
             <w:r>
               <w:t>int</w:t>
             </w:r>
-            <w:proofErr w:type="spellEnd"/>
           </w:p>
         </w:tc>
         <w:tc>
@@ -6477,11 +6325,9 @@
             <w:tcW w:w="2394" w:type="dxa"/>
           </w:tcPr>
           <w:p>
-            <w:proofErr w:type="spellStart"/>
             <w:r>
               <w:t>pricePerYear</w:t>
             </w:r>
-            <w:proofErr w:type="spellEnd"/>
           </w:p>
         </w:tc>
         <w:tc>
@@ -6700,11 +6546,9 @@
           <w:numId w:val="2"/>
         </w:numPr>
       </w:pPr>
-      <w:proofErr w:type="spellStart"/>
       <w:r>
         <w:t>NewCardRequestEntity</w:t>
       </w:r>
-      <w:proofErr w:type="spellEnd"/>
     </w:p>
     <w:tbl>
       <w:tblPr>
@@ -6808,11 +6652,9 @@
             <w:tcW w:w="2394" w:type="dxa"/>
           </w:tcPr>
           <w:p>
-            <w:proofErr w:type="spellStart"/>
             <w:r>
               <w:t>int</w:t>
             </w:r>
-            <w:proofErr w:type="spellEnd"/>
           </w:p>
         </w:tc>
         <w:tc>
@@ -6842,11 +6684,9 @@
             <w:tcW w:w="2394" w:type="dxa"/>
           </w:tcPr>
           <w:p>
-            <w:proofErr w:type="spellStart"/>
             <w:r>
               <w:t>requestDate</w:t>
             </w:r>
-            <w:proofErr w:type="spellEnd"/>
           </w:p>
         </w:tc>
         <w:tc>
@@ -6886,11 +6726,9 @@
             <w:tcW w:w="2394" w:type="dxa"/>
           </w:tcPr>
           <w:p>
-            <w:proofErr w:type="spellStart"/>
             <w:r>
               <w:t>resolveDate</w:t>
             </w:r>
-            <w:proofErr w:type="spellEnd"/>
           </w:p>
         </w:tc>
         <w:tc>
@@ -6972,11 +6810,9 @@
             <w:tcW w:w="2394" w:type="dxa"/>
           </w:tcPr>
           <w:p>
-            <w:proofErr w:type="spellStart"/>
             <w:r>
               <w:t>oldCardId</w:t>
             </w:r>
-            <w:proofErr w:type="spellEnd"/>
           </w:p>
         </w:tc>
         <w:tc>
@@ -7016,11 +6852,9 @@
             <w:tcW w:w="2394" w:type="dxa"/>
           </w:tcPr>
           <w:p>
-            <w:proofErr w:type="spellStart"/>
             <w:r>
               <w:t>customerCode</w:t>
             </w:r>
-            <w:proofErr w:type="spellEnd"/>
           </w:p>
         </w:tc>
         <w:tc>
@@ -7239,11 +7073,9 @@
           <w:numId w:val="2"/>
         </w:numPr>
       </w:pPr>
-      <w:proofErr w:type="spellStart"/>
       <w:r>
         <w:t>CardAccessLogEntity</w:t>
       </w:r>
-      <w:proofErr w:type="spellEnd"/>
     </w:p>
     <w:tbl>
       <w:tblPr>
@@ -7347,11 +7179,9 @@
             <w:tcW w:w="2394" w:type="dxa"/>
           </w:tcPr>
           <w:p>
-            <w:proofErr w:type="spellStart"/>
             <w:r>
               <w:t>int</w:t>
             </w:r>
-            <w:proofErr w:type="spellEnd"/>
           </w:p>
         </w:tc>
         <w:tc>
@@ -7381,11 +7211,9 @@
             <w:tcW w:w="2394" w:type="dxa"/>
           </w:tcPr>
           <w:p>
-            <w:proofErr w:type="spellStart"/>
             <w:r>
               <w:t>accessDate</w:t>
             </w:r>
-            <w:proofErr w:type="spellEnd"/>
           </w:p>
         </w:tc>
         <w:tc>
@@ -7467,11 +7295,9 @@
             <w:tcW w:w="2394" w:type="dxa"/>
           </w:tcPr>
           <w:p>
-            <w:proofErr w:type="spellStart"/>
             <w:r>
               <w:t>requestService</w:t>
             </w:r>
-            <w:proofErr w:type="spellEnd"/>
           </w:p>
         </w:tc>
         <w:tc>
@@ -7511,11 +7337,9 @@
             <w:tcW w:w="2394" w:type="dxa"/>
           </w:tcPr>
           <w:p>
-            <w:proofErr w:type="spellStart"/>
             <w:r>
               <w:t>responseContent</w:t>
             </w:r>
-            <w:proofErr w:type="spellEnd"/>
           </w:p>
         </w:tc>
         <w:tc>
@@ -7758,7 +7582,6 @@
           <w:shd w:val="clear" w:color="auto" w:fill="FFFFFF"/>
         </w:rPr>
       </w:pPr>
-      <w:proofErr w:type="gramStart"/>
       <w:r>
         <w:rPr>
           <w:rFonts w:ascii="Helvetica" w:hAnsi="Helvetica" w:cs="Helvetica"/>
@@ -7769,7 +7592,6 @@
         </w:rPr>
         <w:t>Guest :</w:t>
       </w:r>
-      <w:proofErr w:type="gramEnd"/>
     </w:p>
     <w:p>
       <w:pPr>
@@ -7793,7 +7615,7 @@
         </w:rPr>
         <w:lastRenderedPageBreak/>
         <w:drawing>
-          <wp:inline distT="0" distB="0" distL="0" distR="0">
+          <wp:inline distT="0" distB="0" distL="0" distR="0" wp14:anchorId="3856314A" wp14:editId="5DADAF7C">
             <wp:extent cx="5943600" cy="3287949"/>
             <wp:effectExtent l="0" t="0" r="0" b="8255"/>
             <wp:docPr id="2" name="Picture 2" descr="C:\Users\UDEWQ\Desktop\RegisterContractByGuest.jpg"/>
@@ -7810,7 +7632,7 @@
                     </pic:cNvPicPr>
                   </pic:nvPicPr>
                   <pic:blipFill>
-                    <a:blip r:embed="rId8">
+                    <a:blip r:embed="rId7">
                       <a:extLst>
                         <a:ext uri="{28A0092B-C50C-407E-A947-70E740481C1C}">
                           <a14:useLocalDpi xmlns:a14="http://schemas.microsoft.com/office/drawing/2010/main" val="0"/>
@@ -7863,7 +7685,7 @@
           <w:noProof/>
         </w:rPr>
         <w:drawing>
-          <wp:inline distT="0" distB="0" distL="0" distR="0">
+          <wp:inline distT="0" distB="0" distL="0" distR="0" wp14:anchorId="6B320C73" wp14:editId="7A1480E6">
             <wp:extent cx="5067300" cy="4533900"/>
             <wp:effectExtent l="0" t="0" r="0" b="0"/>
             <wp:docPr id="4" name="Picture 4" descr="C:\Users\UDEWQ\Desktop\PayPal Payment.jpg"/>
@@ -7880,7 +7702,7 @@
                     </pic:cNvPicPr>
                   </pic:nvPicPr>
                   <pic:blipFill>
-                    <a:blip r:embed="rId9">
+                    <a:blip r:embed="rId8">
                       <a:extLst>
                         <a:ext uri="{28A0092B-C50C-407E-A947-70E740481C1C}">
                           <a14:useLocalDpi xmlns:a14="http://schemas.microsoft.com/office/drawing/2010/main" val="0"/>
@@ -8024,7 +7846,7 @@
           <w:noProof/>
         </w:rPr>
         <w:drawing>
-          <wp:inline distT="0" distB="0" distL="0" distR="0">
+          <wp:inline distT="0" distB="0" distL="0" distR="0" wp14:anchorId="7FA1F1C2" wp14:editId="02C4A993">
             <wp:extent cx="5943600" cy="5373666"/>
             <wp:effectExtent l="0" t="0" r="0" b="0"/>
             <wp:docPr id="7" name="Picture 7" descr="C:\Users\UDEWQ\Desktop\Home page.png"/>
@@ -8041,7 +7863,7 @@
                     </pic:cNvPicPr>
                   </pic:nvPicPr>
                   <pic:blipFill>
-                    <a:blip r:embed="rId10">
+                    <a:blip r:embed="rId9">
                       <a:extLst>
                         <a:ext uri="{28A0092B-C50C-407E-A947-70E740481C1C}">
                           <a14:useLocalDpi xmlns:a14="http://schemas.microsoft.com/office/drawing/2010/main" val="0"/>
@@ -8357,7 +8179,6 @@
                 <w:szCs w:val="24"/>
               </w:rPr>
             </w:pPr>
-            <w:proofErr w:type="spellStart"/>
             <w:r>
               <w:rPr>
                 <w:rFonts w:ascii="Cambria" w:hAnsi="Cambria"/>
@@ -8366,7 +8187,6 @@
               </w:rPr>
               <w:t>txtUsername</w:t>
             </w:r>
-            <w:proofErr w:type="spellEnd"/>
           </w:p>
         </w:tc>
         <w:tc>
@@ -8545,7 +8365,6 @@
                 <w:szCs w:val="24"/>
               </w:rPr>
             </w:pPr>
-            <w:proofErr w:type="spellStart"/>
             <w:r>
               <w:rPr>
                 <w:rFonts w:ascii="Cambria" w:hAnsi="Cambria"/>
@@ -8554,7 +8373,6 @@
               </w:rPr>
               <w:t>txtPassword</w:t>
             </w:r>
-            <w:proofErr w:type="spellEnd"/>
           </w:p>
         </w:tc>
         <w:tc>
@@ -8734,7 +8552,6 @@
                 <w:szCs w:val="24"/>
               </w:rPr>
             </w:pPr>
-            <w:proofErr w:type="spellStart"/>
             <w:r>
               <w:rPr>
                 <w:rFonts w:ascii="Cambria" w:hAnsi="Cambria"/>
@@ -8743,7 +8560,6 @@
               </w:rPr>
               <w:t>txtName</w:t>
             </w:r>
-            <w:proofErr w:type="spellEnd"/>
           </w:p>
         </w:tc>
         <w:tc>
@@ -8922,7 +8738,6 @@
                 <w:szCs w:val="24"/>
               </w:rPr>
             </w:pPr>
-            <w:proofErr w:type="spellStart"/>
             <w:r>
               <w:rPr>
                 <w:rFonts w:ascii="Cambria" w:hAnsi="Cambria"/>
@@ -8931,7 +8746,6 @@
               </w:rPr>
               <w:t>txtEmail</w:t>
             </w:r>
-            <w:proofErr w:type="spellEnd"/>
           </w:p>
         </w:tc>
         <w:tc>
@@ -9110,7 +8924,6 @@
                 <w:szCs w:val="24"/>
               </w:rPr>
             </w:pPr>
-            <w:proofErr w:type="spellStart"/>
             <w:r>
               <w:rPr>
                 <w:rFonts w:ascii="Cambria" w:hAnsi="Cambria"/>
@@ -9119,7 +8932,6 @@
               </w:rPr>
               <w:t>txtPhone</w:t>
             </w:r>
-            <w:proofErr w:type="spellEnd"/>
           </w:p>
         </w:tc>
         <w:tc>
@@ -9298,7 +9110,6 @@
                 <w:szCs w:val="24"/>
               </w:rPr>
             </w:pPr>
-            <w:proofErr w:type="spellStart"/>
             <w:r>
               <w:rPr>
                 <w:rFonts w:ascii="Cambria" w:hAnsi="Cambria"/>
@@ -9307,7 +9118,6 @@
               </w:rPr>
               <w:t>txtPersonalId</w:t>
             </w:r>
-            <w:proofErr w:type="spellEnd"/>
           </w:p>
         </w:tc>
         <w:tc>
@@ -9486,7 +9296,6 @@
                 <w:szCs w:val="24"/>
               </w:rPr>
             </w:pPr>
-            <w:proofErr w:type="spellStart"/>
             <w:r>
               <w:rPr>
                 <w:rFonts w:ascii="Cambria" w:hAnsi="Cambria"/>
@@ -9495,7 +9304,6 @@
               </w:rPr>
               <w:t>txtAddress</w:t>
             </w:r>
-            <w:proofErr w:type="spellEnd"/>
           </w:p>
         </w:tc>
         <w:tc>
@@ -9674,7 +9482,6 @@
                 <w:szCs w:val="24"/>
               </w:rPr>
             </w:pPr>
-            <w:proofErr w:type="spellStart"/>
             <w:r>
               <w:rPr>
                 <w:rFonts w:ascii="Cambria" w:hAnsi="Cambria"/>
@@ -9683,7 +9490,6 @@
               </w:rPr>
               <w:t>txtStartDate</w:t>
             </w:r>
-            <w:proofErr w:type="spellEnd"/>
           </w:p>
         </w:tc>
         <w:tc>
@@ -9862,7 +9668,6 @@
                 <w:szCs w:val="24"/>
               </w:rPr>
             </w:pPr>
-            <w:proofErr w:type="spellStart"/>
             <w:r>
               <w:rPr>
                 <w:rFonts w:ascii="Cambria" w:hAnsi="Cambria"/>
@@ -9871,7 +9676,6 @@
               </w:rPr>
               <w:t>ddlContractType</w:t>
             </w:r>
-            <w:proofErr w:type="spellEnd"/>
           </w:p>
         </w:tc>
         <w:tc>
@@ -10050,7 +9854,6 @@
                 <w:szCs w:val="24"/>
               </w:rPr>
             </w:pPr>
-            <w:proofErr w:type="spellStart"/>
             <w:r>
               <w:rPr>
                 <w:rFonts w:ascii="Cambria" w:hAnsi="Cambria"/>
@@ -10059,7 +9862,6 @@
               </w:rPr>
               <w:t>txtFee</w:t>
             </w:r>
-            <w:proofErr w:type="spellEnd"/>
           </w:p>
         </w:tc>
         <w:tc>
@@ -10410,7 +10212,6 @@
                 <w:szCs w:val="24"/>
               </w:rPr>
             </w:pPr>
-            <w:proofErr w:type="spellStart"/>
             <w:r>
               <w:rPr>
                 <w:rFonts w:ascii="Cambria" w:hAnsi="Cambria"/>
@@ -10419,7 +10220,6 @@
               </w:rPr>
               <w:t>btnLogin</w:t>
             </w:r>
-            <w:proofErr w:type="spellEnd"/>
           </w:p>
         </w:tc>
         <w:tc>
@@ -10532,7 +10332,6 @@
                 <w:szCs w:val="24"/>
               </w:rPr>
             </w:pPr>
-            <w:proofErr w:type="spellStart"/>
             <w:r>
               <w:rPr>
                 <w:rFonts w:ascii="Cambria" w:hAnsi="Cambria"/>
@@ -10541,7 +10340,6 @@
               </w:rPr>
               <w:t>btnNext</w:t>
             </w:r>
-            <w:proofErr w:type="spellEnd"/>
           </w:p>
         </w:tc>
         <w:tc>
@@ -10689,7 +10487,7 @@
           <w:noProof/>
         </w:rPr>
         <w:drawing>
-          <wp:inline distT="0" distB="0" distL="0" distR="0">
+          <wp:inline distT="0" distB="0" distL="0" distR="0" wp14:anchorId="4DAA16E3" wp14:editId="113CDBEF">
             <wp:extent cx="5943600" cy="5388942"/>
             <wp:effectExtent l="0" t="0" r="0" b="2540"/>
             <wp:docPr id="9" name="Picture 9" descr="C:\Users\UDEWQ\Desktop\Register-Contract-Tab1.png"/>
@@ -10706,7 +10504,7 @@
                     </pic:cNvPicPr>
                   </pic:nvPicPr>
                   <pic:blipFill>
-                    <a:blip r:embed="rId11">
+                    <a:blip r:embed="rId10">
                       <a:extLst>
                         <a:ext uri="{28A0092B-C50C-407E-A947-70E740481C1C}">
                           <a14:useLocalDpi xmlns:a14="http://schemas.microsoft.com/office/drawing/2010/main" val="0"/>
@@ -11024,7 +10822,6 @@
                 <w:szCs w:val="24"/>
               </w:rPr>
             </w:pPr>
-            <w:proofErr w:type="spellStart"/>
             <w:r>
               <w:rPr>
                 <w:rFonts w:ascii="Cambria" w:hAnsi="Cambria"/>
@@ -11033,7 +10830,6 @@
               </w:rPr>
               <w:t>txtName</w:t>
             </w:r>
-            <w:proofErr w:type="spellEnd"/>
           </w:p>
         </w:tc>
         <w:tc>
@@ -11212,7 +11008,6 @@
                 <w:szCs w:val="24"/>
               </w:rPr>
             </w:pPr>
-            <w:proofErr w:type="spellStart"/>
             <w:r>
               <w:rPr>
                 <w:rFonts w:ascii="Cambria" w:hAnsi="Cambria"/>
@@ -11221,7 +11016,6 @@
               </w:rPr>
               <w:t>txtAddress</w:t>
             </w:r>
-            <w:proofErr w:type="spellEnd"/>
           </w:p>
         </w:tc>
         <w:tc>
@@ -11411,7 +11205,6 @@
                 <w:szCs w:val="24"/>
               </w:rPr>
             </w:pPr>
-            <w:proofErr w:type="spellStart"/>
             <w:r>
               <w:rPr>
                 <w:rFonts w:ascii="Cambria" w:hAnsi="Cambria"/>
@@ -11420,7 +11213,6 @@
               </w:rPr>
               <w:t>txtEmail</w:t>
             </w:r>
-            <w:proofErr w:type="spellEnd"/>
           </w:p>
         </w:tc>
         <w:tc>
@@ -11599,7 +11391,6 @@
                 <w:szCs w:val="24"/>
               </w:rPr>
             </w:pPr>
-            <w:proofErr w:type="spellStart"/>
             <w:r>
               <w:rPr>
                 <w:rFonts w:ascii="Cambria" w:hAnsi="Cambria"/>
@@ -11608,7 +11399,6 @@
               </w:rPr>
               <w:t>txtPhone</w:t>
             </w:r>
-            <w:proofErr w:type="spellEnd"/>
           </w:p>
         </w:tc>
         <w:tc>
@@ -11787,7 +11577,6 @@
                 <w:szCs w:val="24"/>
               </w:rPr>
             </w:pPr>
-            <w:proofErr w:type="spellStart"/>
             <w:r>
               <w:rPr>
                 <w:rFonts w:ascii="Cambria" w:hAnsi="Cambria"/>
@@ -11796,7 +11585,6 @@
               </w:rPr>
               <w:t>txtPersonalId</w:t>
             </w:r>
-            <w:proofErr w:type="spellEnd"/>
           </w:p>
         </w:tc>
         <w:tc>
@@ -11975,7 +11763,6 @@
                 <w:szCs w:val="24"/>
               </w:rPr>
             </w:pPr>
-            <w:proofErr w:type="spellStart"/>
             <w:r>
               <w:rPr>
                 <w:rFonts w:ascii="Cambria" w:hAnsi="Cambria"/>
@@ -11984,7 +11771,6 @@
               </w:rPr>
               <w:t>txtStartDate</w:t>
             </w:r>
-            <w:proofErr w:type="spellEnd"/>
           </w:p>
         </w:tc>
         <w:tc>
@@ -12163,7 +11949,6 @@
                 <w:szCs w:val="24"/>
               </w:rPr>
             </w:pPr>
-            <w:proofErr w:type="spellStart"/>
             <w:r>
               <w:rPr>
                 <w:rFonts w:ascii="Cambria" w:hAnsi="Cambria"/>
@@ -12172,7 +11957,6 @@
               </w:rPr>
               <w:t>ddlContractType</w:t>
             </w:r>
-            <w:proofErr w:type="spellEnd"/>
           </w:p>
         </w:tc>
         <w:tc>
@@ -12351,7 +12135,6 @@
                 <w:szCs w:val="24"/>
               </w:rPr>
             </w:pPr>
-            <w:proofErr w:type="spellStart"/>
             <w:r>
               <w:rPr>
                 <w:rFonts w:ascii="Cambria" w:hAnsi="Cambria"/>
@@ -12360,7 +12143,6 @@
               </w:rPr>
               <w:t>txtFee</w:t>
             </w:r>
-            <w:proofErr w:type="spellEnd"/>
           </w:p>
         </w:tc>
         <w:tc>
@@ -12711,7 +12493,6 @@
                 <w:szCs w:val="24"/>
               </w:rPr>
             </w:pPr>
-            <w:proofErr w:type="spellStart"/>
             <w:r>
               <w:rPr>
                 <w:rFonts w:ascii="Cambria" w:hAnsi="Cambria"/>
@@ -12720,7 +12501,6 @@
               </w:rPr>
               <w:t>btnNext</w:t>
             </w:r>
-            <w:proofErr w:type="spellEnd"/>
           </w:p>
         </w:tc>
         <w:tc>
@@ -12838,7 +12618,7 @@
           <w:noProof/>
         </w:rPr>
         <w:drawing>
-          <wp:inline distT="0" distB="0" distL="0" distR="0">
+          <wp:inline distT="0" distB="0" distL="0" distR="0" wp14:anchorId="66CE25A8" wp14:editId="0D8782F7">
             <wp:extent cx="5943600" cy="5375591"/>
             <wp:effectExtent l="0" t="0" r="0" b="0"/>
             <wp:docPr id="10" name="Picture 10" descr="C:\Users\UDEWQ\Desktop\Register-Contract-Tab2.png"/>
@@ -12855,7 +12635,7 @@
                     </pic:cNvPicPr>
                   </pic:nvPicPr>
                   <pic:blipFill>
-                    <a:blip r:embed="rId12">
+                    <a:blip r:embed="rId11">
                       <a:extLst>
                         <a:ext uri="{28A0092B-C50C-407E-A947-70E740481C1C}">
                           <a14:useLocalDpi xmlns:a14="http://schemas.microsoft.com/office/drawing/2010/main" val="0"/>
@@ -13171,7 +12951,6 @@
                 <w:szCs w:val="24"/>
               </w:rPr>
             </w:pPr>
-            <w:proofErr w:type="spellStart"/>
             <w:r>
               <w:rPr>
                 <w:rFonts w:ascii="Cambria" w:hAnsi="Cambria"/>
@@ -13180,7 +12959,6 @@
               </w:rPr>
               <w:t>txtPlate</w:t>
             </w:r>
-            <w:proofErr w:type="spellEnd"/>
           </w:p>
         </w:tc>
         <w:tc>
@@ -13359,7 +13137,6 @@
                 <w:szCs w:val="24"/>
               </w:rPr>
             </w:pPr>
-            <w:proofErr w:type="spellStart"/>
             <w:r>
               <w:rPr>
                 <w:rFonts w:ascii="Cambria" w:hAnsi="Cambria"/>
@@ -13368,7 +13145,6 @@
               </w:rPr>
               <w:t>txtBrand</w:t>
             </w:r>
-            <w:proofErr w:type="spellEnd"/>
           </w:p>
         </w:tc>
         <w:tc>
@@ -13547,7 +13323,6 @@
                 <w:szCs w:val="24"/>
               </w:rPr>
             </w:pPr>
-            <w:proofErr w:type="spellStart"/>
             <w:r>
               <w:rPr>
                 <w:rFonts w:ascii="Cambria" w:hAnsi="Cambria"/>
@@ -13556,7 +13331,6 @@
               </w:rPr>
               <w:t>txtChassis</w:t>
             </w:r>
-            <w:proofErr w:type="spellEnd"/>
           </w:p>
         </w:tc>
         <w:tc>
@@ -13736,7 +13510,6 @@
                 <w:szCs w:val="24"/>
               </w:rPr>
             </w:pPr>
-            <w:proofErr w:type="spellStart"/>
             <w:r>
               <w:rPr>
                 <w:rFonts w:ascii="Cambria" w:hAnsi="Cambria"/>
@@ -13745,7 +13518,6 @@
               </w:rPr>
               <w:t>txtEngine</w:t>
             </w:r>
-            <w:proofErr w:type="spellEnd"/>
           </w:p>
         </w:tc>
         <w:tc>
@@ -13924,7 +13696,6 @@
                 <w:szCs w:val="24"/>
               </w:rPr>
             </w:pPr>
-            <w:proofErr w:type="spellStart"/>
             <w:r>
               <w:rPr>
                 <w:rFonts w:ascii="Cambria" w:hAnsi="Cambria"/>
@@ -13933,7 +13704,6 @@
               </w:rPr>
               <w:t>txtCapacity</w:t>
             </w:r>
-            <w:proofErr w:type="spellEnd"/>
           </w:p>
         </w:tc>
         <w:tc>
@@ -14112,7 +13882,6 @@
                 <w:szCs w:val="24"/>
               </w:rPr>
             </w:pPr>
-            <w:proofErr w:type="spellStart"/>
             <w:r>
               <w:rPr>
                 <w:rFonts w:ascii="Cambria" w:hAnsi="Cambria"/>
@@ -14121,7 +13890,6 @@
               </w:rPr>
               <w:t>txtModel</w:t>
             </w:r>
-            <w:proofErr w:type="spellEnd"/>
           </w:p>
         </w:tc>
         <w:tc>
@@ -14300,7 +14068,6 @@
                 <w:szCs w:val="24"/>
               </w:rPr>
             </w:pPr>
-            <w:proofErr w:type="spellStart"/>
             <w:r>
               <w:rPr>
                 <w:rFonts w:ascii="Cambria" w:hAnsi="Cambria"/>
@@ -14309,7 +14076,6 @@
               </w:rPr>
               <w:t>txtType</w:t>
             </w:r>
-            <w:proofErr w:type="spellEnd"/>
           </w:p>
         </w:tc>
         <w:tc>
@@ -14488,7 +14254,6 @@
                 <w:szCs w:val="24"/>
               </w:rPr>
             </w:pPr>
-            <w:proofErr w:type="spellStart"/>
             <w:r>
               <w:rPr>
                 <w:rFonts w:ascii="Cambria" w:hAnsi="Cambria"/>
@@ -14497,7 +14262,6 @@
               </w:rPr>
               <w:t>txtColor</w:t>
             </w:r>
-            <w:proofErr w:type="spellEnd"/>
           </w:p>
         </w:tc>
         <w:tc>
@@ -14676,7 +14440,6 @@
                 <w:szCs w:val="24"/>
               </w:rPr>
             </w:pPr>
-            <w:proofErr w:type="spellStart"/>
             <w:r>
               <w:rPr>
                 <w:rFonts w:ascii="Cambria" w:hAnsi="Cambria"/>
@@ -14685,7 +14448,6 @@
               </w:rPr>
               <w:t>txtYearOfMan</w:t>
             </w:r>
-            <w:proofErr w:type="spellEnd"/>
           </w:p>
         </w:tc>
         <w:tc>
@@ -14793,7 +14555,6 @@
                 <w:szCs w:val="24"/>
               </w:rPr>
             </w:pPr>
-            <w:proofErr w:type="spellStart"/>
             <w:r>
               <w:rPr>
                 <w:rFonts w:ascii="Cambria" w:hAnsi="Cambria"/>
@@ -14802,7 +14563,6 @@
               </w:rPr>
               <w:t>int</w:t>
             </w:r>
-            <w:proofErr w:type="spellEnd"/>
           </w:p>
         </w:tc>
         <w:tc>
@@ -14866,7 +14626,6 @@
                 <w:szCs w:val="24"/>
               </w:rPr>
             </w:pPr>
-            <w:proofErr w:type="spellStart"/>
             <w:r>
               <w:rPr>
                 <w:rFonts w:ascii="Cambria" w:hAnsi="Cambria"/>
@@ -14875,7 +14634,6 @@
               </w:rPr>
               <w:t>txtWeight</w:t>
             </w:r>
-            <w:proofErr w:type="spellEnd"/>
           </w:p>
         </w:tc>
         <w:tc>
@@ -14983,7 +14741,6 @@
                 <w:szCs w:val="24"/>
               </w:rPr>
             </w:pPr>
-            <w:proofErr w:type="spellStart"/>
             <w:r>
               <w:rPr>
                 <w:rFonts w:ascii="Cambria" w:hAnsi="Cambria"/>
@@ -14992,7 +14749,6 @@
               </w:rPr>
               <w:t>int</w:t>
             </w:r>
-            <w:proofErr w:type="spellEnd"/>
           </w:p>
         </w:tc>
         <w:tc>
@@ -15056,7 +14812,6 @@
                 <w:szCs w:val="24"/>
               </w:rPr>
             </w:pPr>
-            <w:proofErr w:type="spellStart"/>
             <w:r>
               <w:rPr>
                 <w:rFonts w:ascii="Cambria" w:hAnsi="Cambria"/>
@@ -15065,7 +14820,6 @@
               </w:rPr>
               <w:t>txtSeatCapacity</w:t>
             </w:r>
-            <w:proofErr w:type="spellEnd"/>
           </w:p>
         </w:tc>
         <w:tc>
@@ -15173,7 +14927,6 @@
                 <w:szCs w:val="24"/>
               </w:rPr>
             </w:pPr>
-            <w:proofErr w:type="spellStart"/>
             <w:r>
               <w:rPr>
                 <w:rFonts w:ascii="Cambria" w:hAnsi="Cambria"/>
@@ -15182,7 +14935,6 @@
               </w:rPr>
               <w:t>int</w:t>
             </w:r>
-            <w:proofErr w:type="spellEnd"/>
           </w:p>
         </w:tc>
         <w:tc>
@@ -15418,7 +15170,6 @@
                 <w:szCs w:val="24"/>
               </w:rPr>
             </w:pPr>
-            <w:proofErr w:type="spellStart"/>
             <w:r>
               <w:rPr>
                 <w:rFonts w:ascii="Cambria" w:hAnsi="Cambria"/>
@@ -15427,7 +15178,6 @@
               </w:rPr>
               <w:t>btnBack</w:t>
             </w:r>
-            <w:proofErr w:type="spellEnd"/>
           </w:p>
         </w:tc>
         <w:tc>
@@ -15580,7 +15330,6 @@
                 <w:szCs w:val="24"/>
               </w:rPr>
             </w:pPr>
-            <w:proofErr w:type="spellStart"/>
             <w:r>
               <w:rPr>
                 <w:rFonts w:ascii="Cambria" w:hAnsi="Cambria"/>
@@ -15589,7 +15338,6 @@
               </w:rPr>
               <w:t>btnNext</w:t>
             </w:r>
-            <w:proofErr w:type="spellEnd"/>
           </w:p>
         </w:tc>
         <w:tc>
@@ -15731,7 +15479,7 @@
           <w:noProof/>
         </w:rPr>
         <w:drawing>
-          <wp:inline distT="0" distB="0" distL="0" distR="0">
+          <wp:inline distT="0" distB="0" distL="0" distR="0" wp14:anchorId="22B7E48C" wp14:editId="03C785C9">
             <wp:extent cx="5943600" cy="5353331"/>
             <wp:effectExtent l="0" t="0" r="0" b="0"/>
             <wp:docPr id="6" name="Picture 6" descr="C:\Users\UDEWQ\Desktop\Register-Contract-Tab3.png"/>
@@ -15748,7 +15496,7 @@
                     </pic:cNvPicPr>
                   </pic:nvPicPr>
                   <pic:blipFill>
-                    <a:blip r:embed="rId13">
+                    <a:blip r:embed="rId12">
                       <a:extLst>
                         <a:ext uri="{28A0092B-C50C-407E-A947-70E740481C1C}">
                           <a14:useLocalDpi xmlns:a14="http://schemas.microsoft.com/office/drawing/2010/main" val="0"/>
@@ -19174,7 +18922,6 @@
                 <w:szCs w:val="24"/>
               </w:rPr>
             </w:pPr>
-            <w:proofErr w:type="spellStart"/>
             <w:r>
               <w:rPr>
                 <w:rFonts w:ascii="Cambria" w:hAnsi="Cambria"/>
@@ -19183,7 +18930,6 @@
               </w:rPr>
               <w:t>int</w:t>
             </w:r>
-            <w:proofErr w:type="spellEnd"/>
           </w:p>
         </w:tc>
         <w:tc>
@@ -19548,7 +19294,6 @@
                 <w:szCs w:val="24"/>
               </w:rPr>
             </w:pPr>
-            <w:proofErr w:type="spellStart"/>
             <w:r>
               <w:rPr>
                 <w:rFonts w:ascii="Cambria" w:hAnsi="Cambria"/>
@@ -19557,7 +19302,6 @@
               </w:rPr>
               <w:t>int</w:t>
             </w:r>
-            <w:proofErr w:type="spellEnd"/>
           </w:p>
         </w:tc>
         <w:tc>
@@ -19794,7 +19538,6 @@
                 <w:szCs w:val="24"/>
               </w:rPr>
             </w:pPr>
-            <w:proofErr w:type="spellStart"/>
             <w:r>
               <w:rPr>
                 <w:rFonts w:ascii="Cambria" w:hAnsi="Cambria"/>
@@ -19803,7 +19546,6 @@
               </w:rPr>
               <w:t>btnBack</w:t>
             </w:r>
-            <w:proofErr w:type="spellEnd"/>
           </w:p>
         </w:tc>
         <w:tc>
@@ -19924,7 +19666,6 @@
                 <w:szCs w:val="24"/>
               </w:rPr>
             </w:pPr>
-            <w:proofErr w:type="spellStart"/>
             <w:r>
               <w:rPr>
                 <w:rFonts w:ascii="Cambria" w:hAnsi="Cambria"/>
@@ -19933,7 +19674,6 @@
               </w:rPr>
               <w:t>btnFinish</w:t>
             </w:r>
-            <w:proofErr w:type="spellEnd"/>
           </w:p>
         </w:tc>
         <w:tc>
@@ -20003,8 +19743,6 @@
               </w:rPr>
               <w:t>Create contract and transfer to payment page.</w:t>
             </w:r>
-            <w:bookmarkStart w:id="0" w:name="_GoBack"/>
-            <w:bookmarkEnd w:id="0"/>
           </w:p>
         </w:tc>
       </w:tr>
@@ -20042,7 +19780,7 @@
           <w:noProof/>
         </w:rPr>
         <w:drawing>
-          <wp:inline distT="0" distB="0" distL="0" distR="0" wp14:anchorId="44C87F1C" wp14:editId="5AC12532">
+          <wp:inline distT="0" distB="0" distL="0" distR="0" wp14:anchorId="186428F8" wp14:editId="5584675E">
             <wp:extent cx="5943600" cy="5604786"/>
             <wp:effectExtent l="0" t="0" r="0" b="0"/>
             <wp:docPr id="1" name="Picture 1" descr="C:\Users\UDEWQ\Desktop\Database.jpg"/>
@@ -20059,7 +19797,7 @@
                     </pic:cNvPicPr>
                   </pic:nvPicPr>
                   <pic:blipFill>
-                    <a:blip r:embed="rId14">
+                    <a:blip r:embed="rId13">
                       <a:extLst>
                         <a:ext uri="{28A0092B-C50C-407E-A947-70E740481C1C}">
                           <a14:useLocalDpi xmlns:a14="http://schemas.microsoft.com/office/drawing/2010/main" val="0"/>
@@ -20131,7 +19869,19 @@
               <w:rPr>
                 <w:b/>
               </w:rPr>
-              <w:t>Entity Data Dictionary: describe content of all entities</w:t>
+              <w:t>Database</w:t>
+            </w:r>
+            <w:r>
+              <w:rPr>
+                <w:b/>
+              </w:rPr>
+              <w:t xml:space="preserve"> Data Dictionary: describe content of all </w:t>
+            </w:r>
+            <w:r>
+              <w:rPr>
+                <w:b/>
+              </w:rPr>
+              <w:t>tables</w:t>
             </w:r>
           </w:p>
         </w:tc>
@@ -20151,7 +19901,15 @@
               <w:rPr>
                 <w:b/>
               </w:rPr>
-              <w:t>Entity name</w:t>
+              <w:t>Table</w:t>
+            </w:r>
+            <w:bookmarkStart w:id="0" w:name="_GoBack"/>
+            <w:bookmarkEnd w:id="0"/>
+            <w:r>
+              <w:rPr>
+                <w:b/>
+              </w:rPr>
+              <w:t xml:space="preserve"> name</w:t>
             </w:r>
           </w:p>
         </w:tc>
@@ -20180,11 +19938,9 @@
             <w:tcW w:w="2358" w:type="dxa"/>
           </w:tcPr>
           <w:p>
-            <w:proofErr w:type="spellStart"/>
             <w:r>
               <w:t>mic_customer</w:t>
             </w:r>
-            <w:proofErr w:type="spellEnd"/>
           </w:p>
         </w:tc>
         <w:tc>
@@ -20204,11 +19960,9 @@
             <w:tcW w:w="2358" w:type="dxa"/>
           </w:tcPr>
           <w:p>
-            <w:proofErr w:type="spellStart"/>
             <w:r>
               <w:t>mic_contract</w:t>
             </w:r>
-            <w:proofErr w:type="spellEnd"/>
           </w:p>
         </w:tc>
         <w:tc>
@@ -20228,11 +19982,9 @@
             <w:tcW w:w="2358" w:type="dxa"/>
           </w:tcPr>
           <w:p>
-            <w:proofErr w:type="spellStart"/>
             <w:r>
               <w:t>mic_card</w:t>
             </w:r>
-            <w:proofErr w:type="spellEnd"/>
           </w:p>
         </w:tc>
         <w:tc>
@@ -20252,11 +20004,9 @@
             <w:tcW w:w="2358" w:type="dxa"/>
           </w:tcPr>
           <w:p>
-            <w:proofErr w:type="spellStart"/>
             <w:r>
               <w:t>mic_payment</w:t>
             </w:r>
-            <w:proofErr w:type="spellEnd"/>
           </w:p>
         </w:tc>
         <w:tc>
@@ -20276,11 +20026,9 @@
             <w:tcW w:w="2358" w:type="dxa"/>
           </w:tcPr>
           <w:p>
-            <w:proofErr w:type="spellStart"/>
             <w:r>
               <w:t>mic_staff</w:t>
             </w:r>
-            <w:proofErr w:type="spellEnd"/>
           </w:p>
         </w:tc>
         <w:tc>
@@ -20300,11 +20048,9 @@
             <w:tcW w:w="2358" w:type="dxa"/>
           </w:tcPr>
           <w:p>
-            <w:proofErr w:type="spellStart"/>
             <w:r>
               <w:t>mic_compensation</w:t>
             </w:r>
-            <w:proofErr w:type="spellEnd"/>
           </w:p>
         </w:tc>
         <w:tc>
@@ -20324,11 +20070,9 @@
             <w:tcW w:w="2358" w:type="dxa"/>
           </w:tcPr>
           <w:p>
-            <w:proofErr w:type="spellStart"/>
             <w:r>
               <w:t>mic_punishment</w:t>
             </w:r>
-            <w:proofErr w:type="spellEnd"/>
           </w:p>
         </w:tc>
         <w:tc>
@@ -20348,11 +20092,9 @@
             <w:tcW w:w="2358" w:type="dxa"/>
           </w:tcPr>
           <w:p>
-            <w:proofErr w:type="spellStart"/>
             <w:r>
               <w:t>mic_accident</w:t>
             </w:r>
-            <w:proofErr w:type="spellEnd"/>
           </w:p>
         </w:tc>
         <w:tc>
@@ -20372,11 +20114,9 @@
             <w:tcW w:w="2358" w:type="dxa"/>
           </w:tcPr>
           <w:p>
-            <w:proofErr w:type="spellStart"/>
             <w:r>
               <w:t>mic_contract_type</w:t>
             </w:r>
-            <w:proofErr w:type="spellEnd"/>
           </w:p>
         </w:tc>
         <w:tc>
@@ -20396,11 +20136,9 @@
             <w:tcW w:w="2358" w:type="dxa"/>
           </w:tcPr>
           <w:p>
-            <w:proofErr w:type="spellStart"/>
             <w:r>
               <w:t>mic_new_card_request</w:t>
             </w:r>
-            <w:proofErr w:type="spellEnd"/>
           </w:p>
         </w:tc>
         <w:tc>
@@ -20420,11 +20158,9 @@
             <w:tcW w:w="2358" w:type="dxa"/>
           </w:tcPr>
           <w:p>
-            <w:proofErr w:type="spellStart"/>
             <w:r>
               <w:t>mic_card_access_log</w:t>
             </w:r>
-            <w:proofErr w:type="spellEnd"/>
           </w:p>
         </w:tc>
         <w:tc>
@@ -20469,13 +20205,8 @@
             <w:r>
               <w:t xml:space="preserve"> </w:t>
             </w:r>
-            <w:proofErr w:type="gramStart"/>
-            <w:r>
-              <w:t>staff</w:t>
-            </w:r>
-            <w:proofErr w:type="gramEnd"/>
-            <w:r>
-              <w:t>).</w:t>
+            <w:r>
+              <w:t>staff).</w:t>
             </w:r>
           </w:p>
         </w:tc>
@@ -20598,11 +20329,9 @@
             <w:pPr>
               <w:jc w:val="center"/>
             </w:pPr>
-            <w:proofErr w:type="spellStart"/>
             <w:r>
               <w:t>mic_customer</w:t>
             </w:r>
-            <w:proofErr w:type="spellEnd"/>
           </w:p>
         </w:tc>
         <w:tc>
@@ -20610,13 +20339,8 @@
             <w:tcW w:w="2171" w:type="dxa"/>
           </w:tcPr>
           <w:p>
-            <w:proofErr w:type="spellStart"/>
-            <w:r>
-              <w:t>customer_code</w:t>
-            </w:r>
-            <w:proofErr w:type="spellEnd"/>
-            <w:r>
-              <w:t xml:space="preserve"> {PK}</w:t>
+            <w:r>
+              <w:t>customer_code {PK}</w:t>
             </w:r>
           </w:p>
         </w:tc>
@@ -20860,11 +20584,9 @@
             <w:tcW w:w="2171" w:type="dxa"/>
           </w:tcPr>
           <w:p>
-            <w:proofErr w:type="spellStart"/>
             <w:r>
               <w:t>personal_id</w:t>
             </w:r>
-            <w:proofErr w:type="spellEnd"/>
           </w:p>
         </w:tc>
         <w:tc>
@@ -20958,11 +20680,9 @@
             <w:pPr>
               <w:jc w:val="center"/>
             </w:pPr>
-            <w:proofErr w:type="spellStart"/>
             <w:r>
               <w:t>mic_contract</w:t>
             </w:r>
-            <w:proofErr w:type="spellEnd"/>
           </w:p>
         </w:tc>
         <w:tc>
@@ -20970,13 +20690,8 @@
             <w:tcW w:w="2171" w:type="dxa"/>
           </w:tcPr>
           <w:p>
-            <w:proofErr w:type="spellStart"/>
-            <w:r>
-              <w:t>contract_code</w:t>
-            </w:r>
-            <w:proofErr w:type="spellEnd"/>
-            <w:r>
-              <w:t xml:space="preserve"> {PK}</w:t>
+            <w:r>
+              <w:t>contract_code {PK}</w:t>
             </w:r>
           </w:p>
         </w:tc>
@@ -21024,11 +20739,9 @@
             <w:tcW w:w="2171" w:type="dxa"/>
           </w:tcPr>
           <w:p>
-            <w:proofErr w:type="spellStart"/>
             <w:r>
               <w:t>start_date</w:t>
             </w:r>
-            <w:proofErr w:type="spellEnd"/>
           </w:p>
         </w:tc>
         <w:tc>
@@ -21075,11 +20788,9 @@
             <w:tcW w:w="2171" w:type="dxa"/>
           </w:tcPr>
           <w:p>
-            <w:proofErr w:type="spellStart"/>
             <w:r>
               <w:t>expired_date</w:t>
             </w:r>
-            <w:proofErr w:type="spellEnd"/>
           </w:p>
         </w:tc>
         <w:tc>
@@ -21175,11 +20886,9 @@
             <w:tcW w:w="2171" w:type="dxa"/>
           </w:tcPr>
           <w:p>
-            <w:proofErr w:type="spellStart"/>
             <w:r>
               <w:t>contract_fee</w:t>
             </w:r>
-            <w:proofErr w:type="spellEnd"/>
           </w:p>
         </w:tc>
         <w:tc>
@@ -21324,11 +21033,9 @@
             <w:tcW w:w="2171" w:type="dxa"/>
           </w:tcPr>
           <w:p>
-            <w:proofErr w:type="spellStart"/>
             <w:r>
               <w:t>model_code</w:t>
             </w:r>
-            <w:proofErr w:type="spellEnd"/>
           </w:p>
         </w:tc>
         <w:tc>
@@ -21375,11 +21082,9 @@
             <w:tcW w:w="2171" w:type="dxa"/>
           </w:tcPr>
           <w:p>
-            <w:proofErr w:type="spellStart"/>
             <w:r>
               <w:t>vehicle_type</w:t>
             </w:r>
-            <w:proofErr w:type="spellEnd"/>
           </w:p>
         </w:tc>
         <w:tc>
@@ -21627,11 +21332,9 @@
             <w:tcW w:w="2171" w:type="dxa"/>
           </w:tcPr>
           <w:p>
-            <w:proofErr w:type="spellStart"/>
             <w:r>
               <w:t>year_of_manufature</w:t>
             </w:r>
-            <w:proofErr w:type="spellEnd"/>
           </w:p>
         </w:tc>
         <w:tc>
@@ -21727,11 +21430,9 @@
             <w:tcW w:w="2171" w:type="dxa"/>
           </w:tcPr>
           <w:p>
-            <w:proofErr w:type="spellStart"/>
             <w:r>
               <w:t>seat_capacity</w:t>
             </w:r>
-            <w:proofErr w:type="spellEnd"/>
           </w:p>
         </w:tc>
         <w:tc>
@@ -21778,11 +21479,9 @@
             <w:tcW w:w="2171" w:type="dxa"/>
           </w:tcPr>
           <w:p>
-            <w:proofErr w:type="spellStart"/>
             <w:r>
               <w:t>cancel_date</w:t>
             </w:r>
-            <w:proofErr w:type="spellEnd"/>
           </w:p>
         </w:tc>
         <w:tc>
@@ -21791,15 +21490,7 @@
           </w:tcPr>
           <w:p>
             <w:r>
-              <w:t xml:space="preserve">The </w:t>
-            </w:r>
-            <w:proofErr w:type="gramStart"/>
-            <w:r>
-              <w:t>contract cancel</w:t>
-            </w:r>
-            <w:proofErr w:type="gramEnd"/>
-            <w:r>
-              <w:t xml:space="preserve"> date.</w:t>
+              <w:t>The contract cancel date.</w:t>
             </w:r>
           </w:p>
         </w:tc>
@@ -21837,11 +21528,9 @@
             <w:tcW w:w="2171" w:type="dxa"/>
           </w:tcPr>
           <w:p>
-            <w:proofErr w:type="spellStart"/>
             <w:r>
               <w:t>cancel_reason</w:t>
             </w:r>
-            <w:proofErr w:type="spellEnd"/>
           </w:p>
         </w:tc>
         <w:tc>
@@ -21888,11 +21577,9 @@
             <w:tcW w:w="2171" w:type="dxa"/>
           </w:tcPr>
           <w:p>
-            <w:proofErr w:type="spellStart"/>
             <w:r>
               <w:t>cancel_note</w:t>
             </w:r>
-            <w:proofErr w:type="spellEnd"/>
           </w:p>
         </w:tc>
         <w:tc>
@@ -21939,11 +21626,9 @@
             <w:tcW w:w="2171" w:type="dxa"/>
           </w:tcPr>
           <w:p>
-            <w:proofErr w:type="spellStart"/>
             <w:r>
               <w:t>staff_code</w:t>
             </w:r>
-            <w:proofErr w:type="spellEnd"/>
           </w:p>
         </w:tc>
         <w:tc>
@@ -21990,11 +21675,9 @@
             <w:tcW w:w="2171" w:type="dxa"/>
           </w:tcPr>
           <w:p>
-            <w:proofErr w:type="spellStart"/>
             <w:r>
               <w:t>contract_type_id</w:t>
             </w:r>
-            <w:proofErr w:type="spellEnd"/>
           </w:p>
         </w:tc>
         <w:tc>
@@ -22041,11 +21724,9 @@
             <w:tcW w:w="2171" w:type="dxa"/>
           </w:tcPr>
           <w:p>
-            <w:proofErr w:type="spellStart"/>
             <w:r>
               <w:t>customer_code</w:t>
             </w:r>
-            <w:proofErr w:type="spellEnd"/>
           </w:p>
         </w:tc>
         <w:tc>
@@ -22090,11 +21771,9 @@
             <w:pPr>
               <w:jc w:val="center"/>
             </w:pPr>
-            <w:proofErr w:type="spellStart"/>
             <w:r>
               <w:t>mic_card</w:t>
             </w:r>
-            <w:proofErr w:type="spellEnd"/>
           </w:p>
         </w:tc>
         <w:tc>
@@ -22102,13 +21781,8 @@
             <w:tcW w:w="2171" w:type="dxa"/>
           </w:tcPr>
           <w:p>
-            <w:proofErr w:type="spellStart"/>
-            <w:r>
-              <w:t>card_id</w:t>
-            </w:r>
-            <w:proofErr w:type="spellEnd"/>
-            <w:r>
-              <w:t xml:space="preserve"> {PK}</w:t>
+            <w:r>
+              <w:t>card_id {PK}</w:t>
             </w:r>
           </w:p>
         </w:tc>
@@ -22156,11 +21830,9 @@
             <w:tcW w:w="2171" w:type="dxa"/>
           </w:tcPr>
           <w:p>
-            <w:proofErr w:type="spellStart"/>
             <w:r>
               <w:t>activated_date</w:t>
             </w:r>
-            <w:proofErr w:type="spellEnd"/>
           </w:p>
         </w:tc>
         <w:tc>
@@ -22207,11 +21879,9 @@
             <w:tcW w:w="2171" w:type="dxa"/>
           </w:tcPr>
           <w:p>
-            <w:proofErr w:type="spellStart"/>
             <w:r>
               <w:t>deactivated_date</w:t>
             </w:r>
-            <w:proofErr w:type="spellEnd"/>
           </w:p>
         </w:tc>
         <w:tc>
@@ -22258,11 +21928,9 @@
             <w:tcW w:w="2171" w:type="dxa"/>
           </w:tcPr>
           <w:p>
-            <w:proofErr w:type="spellStart"/>
             <w:r>
               <w:t>contract_code</w:t>
             </w:r>
-            <w:proofErr w:type="spellEnd"/>
           </w:p>
         </w:tc>
         <w:tc>
@@ -22309,11 +21977,9 @@
             <w:tcW w:w="2171" w:type="dxa"/>
           </w:tcPr>
           <w:p>
-            <w:proofErr w:type="spellStart"/>
             <w:r>
               <w:t>new_card_request_id</w:t>
             </w:r>
-            <w:proofErr w:type="spellEnd"/>
           </w:p>
         </w:tc>
         <w:tc>
@@ -22358,11 +22024,9 @@
             <w:pPr>
               <w:jc w:val="center"/>
             </w:pPr>
-            <w:proofErr w:type="spellStart"/>
             <w:r>
               <w:t>mic_payment</w:t>
             </w:r>
-            <w:proofErr w:type="spellEnd"/>
           </w:p>
         </w:tc>
         <w:tc>
@@ -22419,11 +22083,9 @@
             <w:tcW w:w="2171" w:type="dxa"/>
           </w:tcPr>
           <w:p>
-            <w:proofErr w:type="spellStart"/>
             <w:r>
               <w:t>paid_date</w:t>
             </w:r>
-            <w:proofErr w:type="spellEnd"/>
           </w:p>
         </w:tc>
         <w:tc>
@@ -22470,11 +22132,9 @@
             <w:tcW w:w="2171" w:type="dxa"/>
           </w:tcPr>
           <w:p>
-            <w:proofErr w:type="spellStart"/>
             <w:r>
               <w:t>payment_method</w:t>
             </w:r>
-            <w:proofErr w:type="spellEnd"/>
           </w:p>
         </w:tc>
         <w:tc>
@@ -22668,11 +22328,9 @@
             <w:tcW w:w="2171" w:type="dxa"/>
           </w:tcPr>
           <w:p>
-            <w:proofErr w:type="spellStart"/>
             <w:r>
               <w:t>paypal_trans_id</w:t>
             </w:r>
-            <w:proofErr w:type="spellEnd"/>
           </w:p>
         </w:tc>
         <w:tc>
@@ -22681,15 +22339,7 @@
           </w:tcPr>
           <w:p>
             <w:r>
-              <w:t xml:space="preserve">The </w:t>
-            </w:r>
-            <w:proofErr w:type="spellStart"/>
-            <w:r>
-              <w:t>paypal</w:t>
-            </w:r>
-            <w:proofErr w:type="spellEnd"/>
-            <w:r>
-              <w:t xml:space="preserve"> transaction id.</w:t>
+              <w:t>The paypal transaction id.</w:t>
             </w:r>
           </w:p>
         </w:tc>
@@ -22727,11 +22377,9 @@
             <w:tcW w:w="2171" w:type="dxa"/>
           </w:tcPr>
           <w:p>
-            <w:proofErr w:type="spellStart"/>
             <w:r>
               <w:t>contract_code</w:t>
             </w:r>
-            <w:proofErr w:type="spellEnd"/>
           </w:p>
         </w:tc>
         <w:tc>
@@ -22776,12 +22424,10 @@
             <w:pPr>
               <w:jc w:val="center"/>
             </w:pPr>
-            <w:proofErr w:type="spellStart"/>
             <w:r>
               <w:lastRenderedPageBreak/>
               <w:t>mic_staff</w:t>
             </w:r>
-            <w:proofErr w:type="spellEnd"/>
           </w:p>
         </w:tc>
         <w:tc>
@@ -22789,11 +22435,9 @@
             <w:tcW w:w="2171" w:type="dxa"/>
           </w:tcPr>
           <w:p>
-            <w:proofErr w:type="spellStart"/>
             <w:r>
               <w:t>staff_code</w:t>
             </w:r>
-            <w:proofErr w:type="spellEnd"/>
           </w:p>
         </w:tc>
         <w:tc>
@@ -22949,15 +22593,7 @@
           </w:tcPr>
           <w:p>
             <w:r>
-              <w:t xml:space="preserve">The </w:t>
-            </w:r>
-            <w:proofErr w:type="gramStart"/>
-            <w:r>
-              <w:t>staff email</w:t>
-            </w:r>
-            <w:proofErr w:type="gramEnd"/>
-            <w:r>
-              <w:t>.</w:t>
+              <w:t>The staff email.</w:t>
             </w:r>
           </w:p>
         </w:tc>
@@ -23038,11 +22674,9 @@
             <w:vMerge w:val="restart"/>
           </w:tcPr>
           <w:p>
-            <w:proofErr w:type="spellStart"/>
             <w:r>
               <w:t>mic_compensation</w:t>
             </w:r>
-            <w:proofErr w:type="spellEnd"/>
           </w:p>
         </w:tc>
         <w:tc>
@@ -23050,13 +22684,8 @@
             <w:tcW w:w="2171" w:type="dxa"/>
           </w:tcPr>
           <w:p>
-            <w:proofErr w:type="spellStart"/>
-            <w:r>
-              <w:t>compensation_code</w:t>
-            </w:r>
-            <w:proofErr w:type="spellEnd"/>
-            <w:r>
-              <w:t xml:space="preserve"> {PK}</w:t>
+            <w:r>
+              <w:t>compensation_code {PK}</w:t>
             </w:r>
           </w:p>
         </w:tc>
@@ -23104,11 +22733,9 @@
             <w:tcW w:w="2171" w:type="dxa"/>
           </w:tcPr>
           <w:p>
-            <w:proofErr w:type="spellStart"/>
             <w:r>
               <w:t>driver_name</w:t>
             </w:r>
-            <w:proofErr w:type="spellEnd"/>
           </w:p>
         </w:tc>
         <w:tc>
@@ -23155,11 +22782,9 @@
             <w:tcW w:w="2171" w:type="dxa"/>
           </w:tcPr>
           <w:p>
-            <w:proofErr w:type="spellStart"/>
             <w:r>
               <w:t>license_number</w:t>
             </w:r>
-            <w:proofErr w:type="spellEnd"/>
           </w:p>
         </w:tc>
         <w:tc>
@@ -23206,11 +22831,9 @@
             <w:tcW w:w="2171" w:type="dxa"/>
           </w:tcPr>
           <w:p>
-            <w:proofErr w:type="spellStart"/>
             <w:r>
               <w:t>license_type</w:t>
             </w:r>
-            <w:proofErr w:type="spellEnd"/>
           </w:p>
         </w:tc>
         <w:tc>
@@ -23257,11 +22880,9 @@
             <w:tcW w:w="2171" w:type="dxa"/>
           </w:tcPr>
           <w:p>
-            <w:proofErr w:type="spellStart"/>
             <w:r>
               <w:t>vehicle_capacity</w:t>
             </w:r>
-            <w:proofErr w:type="spellEnd"/>
           </w:p>
         </w:tc>
         <w:tc>
@@ -23308,11 +22929,9 @@
             <w:tcW w:w="2171" w:type="dxa"/>
           </w:tcPr>
           <w:p>
-            <w:proofErr w:type="spellStart"/>
             <w:r>
               <w:t>driver_address</w:t>
             </w:r>
-            <w:proofErr w:type="spellEnd"/>
           </w:p>
         </w:tc>
         <w:tc>
@@ -23408,11 +23027,9 @@
             <w:tcW w:w="2171" w:type="dxa"/>
           </w:tcPr>
           <w:p>
-            <w:proofErr w:type="spellStart"/>
             <w:r>
               <w:t>accident_date</w:t>
             </w:r>
-            <w:proofErr w:type="spellEnd"/>
           </w:p>
         </w:tc>
         <w:tc>
@@ -23459,11 +23076,9 @@
             <w:tcW w:w="2171" w:type="dxa"/>
           </w:tcPr>
           <w:p>
-            <w:proofErr w:type="spellStart"/>
             <w:r>
               <w:t>accident_place</w:t>
             </w:r>
-            <w:proofErr w:type="spellEnd"/>
           </w:p>
         </w:tc>
         <w:tc>
@@ -23510,11 +23125,9 @@
             <w:tcW w:w="2171" w:type="dxa"/>
           </w:tcPr>
           <w:p>
-            <w:proofErr w:type="spellStart"/>
             <w:r>
               <w:t>control_department</w:t>
             </w:r>
-            <w:proofErr w:type="spellEnd"/>
           </w:p>
         </w:tc>
         <w:tc>
@@ -23611,11 +23224,9 @@
             <w:tcW w:w="2171" w:type="dxa"/>
           </w:tcPr>
           <w:p>
-            <w:proofErr w:type="spellStart"/>
             <w:r>
               <w:t>human_damage</w:t>
             </w:r>
-            <w:proofErr w:type="spellEnd"/>
           </w:p>
         </w:tc>
         <w:tc>
@@ -23662,11 +23273,9 @@
             <w:tcW w:w="2171" w:type="dxa"/>
           </w:tcPr>
           <w:p>
-            <w:proofErr w:type="spellStart"/>
             <w:r>
               <w:t>asset_damage</w:t>
             </w:r>
-            <w:proofErr w:type="spellEnd"/>
           </w:p>
         </w:tc>
         <w:tc>
@@ -23762,11 +23371,9 @@
             <w:tcW w:w="2171" w:type="dxa"/>
           </w:tcPr>
           <w:p>
-            <w:proofErr w:type="spellStart"/>
             <w:r>
               <w:t>compensation_note</w:t>
             </w:r>
-            <w:proofErr w:type="spellEnd"/>
           </w:p>
         </w:tc>
         <w:tc>
@@ -23862,11 +23469,9 @@
             <w:tcW w:w="2171" w:type="dxa"/>
           </w:tcPr>
           <w:p>
-            <w:proofErr w:type="spellStart"/>
             <w:r>
               <w:t>created_date</w:t>
             </w:r>
-            <w:proofErr w:type="spellEnd"/>
           </w:p>
         </w:tc>
         <w:tc>
@@ -23913,11 +23518,9 @@
             <w:tcW w:w="2171" w:type="dxa"/>
           </w:tcPr>
           <w:p>
-            <w:proofErr w:type="spellStart"/>
             <w:r>
               <w:t>resolve_date</w:t>
             </w:r>
-            <w:proofErr w:type="spellEnd"/>
           </w:p>
         </w:tc>
         <w:tc>
@@ -23969,11 +23572,9 @@
             <w:tcW w:w="2171" w:type="dxa"/>
           </w:tcPr>
           <w:p>
-            <w:proofErr w:type="spellStart"/>
             <w:r>
               <w:t>desicion</w:t>
             </w:r>
-            <w:proofErr w:type="spellEnd"/>
           </w:p>
         </w:tc>
         <w:tc>
@@ -24020,11 +23621,9 @@
             <w:tcW w:w="2171" w:type="dxa"/>
           </w:tcPr>
           <w:p>
-            <w:proofErr w:type="spellStart"/>
             <w:r>
               <w:t>resolve_note</w:t>
             </w:r>
-            <w:proofErr w:type="spellEnd"/>
           </w:p>
         </w:tc>
         <w:tc>
@@ -24071,11 +23670,9 @@
             <w:tcW w:w="2171" w:type="dxa"/>
           </w:tcPr>
           <w:p>
-            <w:proofErr w:type="spellStart"/>
             <w:r>
               <w:t>contract_code</w:t>
             </w:r>
-            <w:proofErr w:type="spellEnd"/>
           </w:p>
         </w:tc>
         <w:tc>
@@ -24120,11 +23717,9 @@
             <w:pPr>
               <w:jc w:val="center"/>
             </w:pPr>
-            <w:proofErr w:type="spellStart"/>
             <w:r>
               <w:t>mic_punishment</w:t>
             </w:r>
-            <w:proofErr w:type="spellEnd"/>
           </w:p>
         </w:tc>
         <w:tc>
@@ -24181,11 +23776,9 @@
             <w:tcW w:w="2171" w:type="dxa"/>
           </w:tcPr>
           <w:p>
-            <w:proofErr w:type="spellStart"/>
             <w:r>
               <w:t>created_date</w:t>
             </w:r>
-            <w:proofErr w:type="spellEnd"/>
           </w:p>
         </w:tc>
         <w:tc>
@@ -24330,11 +23923,9 @@
             <w:tcW w:w="2171" w:type="dxa"/>
           </w:tcPr>
           <w:p>
-            <w:proofErr w:type="spellStart"/>
             <w:r>
               <w:t>contract_code</w:t>
             </w:r>
-            <w:proofErr w:type="spellEnd"/>
           </w:p>
         </w:tc>
         <w:tc>
@@ -24379,11 +23970,9 @@
             <w:pPr>
               <w:jc w:val="center"/>
             </w:pPr>
-            <w:proofErr w:type="spellStart"/>
             <w:r>
               <w:t>mic_accident</w:t>
             </w:r>
-            <w:proofErr w:type="spellEnd"/>
           </w:p>
         </w:tc>
         <w:tc>
@@ -24538,11 +24127,9 @@
             <w:tcW w:w="2171" w:type="dxa"/>
           </w:tcPr>
           <w:p>
-            <w:proofErr w:type="spellStart"/>
             <w:r>
               <w:t>created_date</w:t>
             </w:r>
-            <w:proofErr w:type="spellEnd"/>
           </w:p>
         </w:tc>
         <w:tc>
@@ -24589,11 +24176,9 @@
             <w:tcW w:w="2171" w:type="dxa"/>
           </w:tcPr>
           <w:p>
-            <w:proofErr w:type="spellStart"/>
             <w:r>
               <w:t>contract_code</w:t>
             </w:r>
-            <w:proofErr w:type="spellEnd"/>
           </w:p>
         </w:tc>
         <w:tc>
@@ -24638,11 +24223,9 @@
             <w:pPr>
               <w:jc w:val="center"/>
             </w:pPr>
-            <w:proofErr w:type="spellStart"/>
             <w:r>
               <w:t>mic_contract_type</w:t>
             </w:r>
-            <w:proofErr w:type="spellEnd"/>
           </w:p>
         </w:tc>
         <w:tc>
@@ -24800,11 +24383,9 @@
             <w:tcW w:w="2171" w:type="dxa"/>
           </w:tcPr>
           <w:p>
-            <w:proofErr w:type="spellStart"/>
             <w:r>
               <w:t>price_per_year</w:t>
             </w:r>
-            <w:proofErr w:type="spellEnd"/>
           </w:p>
         </w:tc>
         <w:tc>
@@ -24849,11 +24430,9 @@
             <w:pPr>
               <w:jc w:val="center"/>
             </w:pPr>
-            <w:proofErr w:type="spellStart"/>
             <w:r>
               <w:t>mic_new_card_request</w:t>
             </w:r>
-            <w:proofErr w:type="spellEnd"/>
           </w:p>
         </w:tc>
         <w:tc>
@@ -24910,11 +24489,9 @@
             <w:tcW w:w="2171" w:type="dxa"/>
           </w:tcPr>
           <w:p>
-            <w:proofErr w:type="spellStart"/>
             <w:r>
               <w:t>request_date</w:t>
             </w:r>
-            <w:proofErr w:type="spellEnd"/>
           </w:p>
         </w:tc>
         <w:tc>
@@ -24961,11 +24538,9 @@
             <w:tcW w:w="2171" w:type="dxa"/>
           </w:tcPr>
           <w:p>
-            <w:proofErr w:type="spellStart"/>
             <w:r>
               <w:t>resolve_date</w:t>
             </w:r>
-            <w:proofErr w:type="spellEnd"/>
           </w:p>
         </w:tc>
         <w:tc>
@@ -25061,11 +24636,9 @@
             <w:tcW w:w="2171" w:type="dxa"/>
           </w:tcPr>
           <w:p>
-            <w:proofErr w:type="spellStart"/>
             <w:r>
               <w:t>old_card_id</w:t>
             </w:r>
-            <w:proofErr w:type="spellEnd"/>
           </w:p>
         </w:tc>
         <w:tc>
@@ -25117,11 +24690,9 @@
             <w:tcW w:w="2171" w:type="dxa"/>
           </w:tcPr>
           <w:p>
-            <w:proofErr w:type="spellStart"/>
             <w:r>
               <w:t>customer_code</w:t>
             </w:r>
-            <w:proofErr w:type="spellEnd"/>
           </w:p>
         </w:tc>
         <w:tc>
@@ -25166,11 +24737,9 @@
             <w:pPr>
               <w:jc w:val="center"/>
             </w:pPr>
-            <w:proofErr w:type="spellStart"/>
             <w:r>
               <w:t>mic_card_access_log</w:t>
             </w:r>
-            <w:proofErr w:type="spellEnd"/>
           </w:p>
         </w:tc>
         <w:tc>
@@ -25227,11 +24796,9 @@
             <w:tcW w:w="2171" w:type="dxa"/>
           </w:tcPr>
           <w:p>
-            <w:proofErr w:type="spellStart"/>
             <w:r>
               <w:t>access_date</w:t>
             </w:r>
-            <w:proofErr w:type="spellEnd"/>
           </w:p>
         </w:tc>
         <w:tc>
@@ -25327,11 +24894,9 @@
             <w:tcW w:w="2171" w:type="dxa"/>
           </w:tcPr>
           <w:p>
-            <w:proofErr w:type="spellStart"/>
             <w:r>
               <w:t>request_service</w:t>
             </w:r>
-            <w:proofErr w:type="spellEnd"/>
           </w:p>
         </w:tc>
         <w:tc>
@@ -25378,11 +24943,9 @@
             <w:tcW w:w="2171" w:type="dxa"/>
           </w:tcPr>
           <w:p>
-            <w:proofErr w:type="spellStart"/>
             <w:r>
               <w:t>response_content</w:t>
             </w:r>
-            <w:proofErr w:type="spellEnd"/>
           </w:p>
         </w:tc>
         <w:tc>
@@ -25429,11 +24992,9 @@
             <w:tcW w:w="2171" w:type="dxa"/>
           </w:tcPr>
           <w:p>
-            <w:proofErr w:type="spellStart"/>
             <w:r>
               <w:t>card_id</w:t>
             </w:r>
-            <w:proofErr w:type="spellEnd"/>
           </w:p>
         </w:tc>
         <w:tc>
@@ -25483,11 +25044,9 @@
             <w:tcW w:w="2171" w:type="dxa"/>
           </w:tcPr>
           <w:p>
-            <w:proofErr w:type="spellStart"/>
             <w:r>
               <w:t>table_name</w:t>
             </w:r>
-            <w:proofErr w:type="spellEnd"/>
           </w:p>
         </w:tc>
         <w:tc>
@@ -25589,7 +25148,7 @@
 </file>
 
 <file path=word/numbering.xml><?xml version="1.0" encoding="utf-8"?>
-<w:numbering xmlns:wpc="http://schemas.microsoft.com/office/word/2010/wordprocessingCanvas" xmlns:mc="http://schemas.openxmlformats.org/markup-compatibility/2006" xmlns:o="urn:schemas-microsoft-com:office:office" xmlns:r="http://schemas.openxmlformats.org/officeDocument/2006/relationships" xmlns:m="http://schemas.openxmlformats.org/officeDocument/2006/math" xmlns:v="urn:schemas-microsoft-com:vml" xmlns:wp14="http://schemas.microsoft.com/office/word/2010/wordprocessingDrawing" xmlns:wp="http://schemas.openxmlformats.org/drawingml/2006/wordprocessingDrawing" xmlns:w10="urn:schemas-microsoft-com:office:word" xmlns:w="http://schemas.openxmlformats.org/wordprocessingml/2006/main" xmlns:w14="http://schemas.microsoft.com/office/word/2010/wordml" xmlns:wpg="http://schemas.microsoft.com/office/word/2010/wordprocessingGroup" xmlns:wpi="http://schemas.microsoft.com/office/word/2010/wordprocessingInk" xmlns:wne="http://schemas.microsoft.com/office/word/2006/wordml" xmlns:wps="http://schemas.microsoft.com/office/word/2010/wordprocessingShape" mc:Ignorable="w14 wp14">
+<w:numbering xmlns:wpc="http://schemas.microsoft.com/office/word/2010/wordprocessingCanvas" xmlns:mo="http://schemas.microsoft.com/office/mac/office/2008/main" xmlns:mc="http://schemas.openxmlformats.org/markup-compatibility/2006" xmlns:mv="urn:schemas-microsoft-com:mac:vml" xmlns:o="urn:schemas-microsoft-com:office:office" xmlns:r="http://schemas.openxmlformats.org/officeDocument/2006/relationships" xmlns:m="http://schemas.openxmlformats.org/officeDocument/2006/math" xmlns:v="urn:schemas-microsoft-com:vml" xmlns:wp14="http://schemas.microsoft.com/office/word/2010/wordprocessingDrawing" xmlns:wp="http://schemas.openxmlformats.org/drawingml/2006/wordprocessingDrawing" xmlns:w10="urn:schemas-microsoft-com:office:word" xmlns:w="http://schemas.openxmlformats.org/wordprocessingml/2006/main" xmlns:w14="http://schemas.microsoft.com/office/word/2010/wordml" xmlns:w15="http://schemas.microsoft.com/office/word/2012/wordml" xmlns:wpg="http://schemas.microsoft.com/office/word/2010/wordprocessingGroup" xmlns:wpi="http://schemas.microsoft.com/office/word/2010/wordprocessingInk" xmlns:wne="http://schemas.microsoft.com/office/word/2006/wordml" xmlns:wps="http://schemas.microsoft.com/office/word/2010/wordprocessingShape" mc:Ignorable="w14 w15 wp14">
   <w:abstractNum w:abstractNumId="0">
     <w:nsid w:val="04414ED2"/>
     <w:multiLevelType w:val="multilevel"/>
@@ -28468,7 +28027,7 @@
 </file>
 
 <file path=word/styles.xml><?xml version="1.0" encoding="utf-8"?>
-<w:styles xmlns:mc="http://schemas.openxmlformats.org/markup-compatibility/2006" xmlns:r="http://schemas.openxmlformats.org/officeDocument/2006/relationships" xmlns:w="http://schemas.openxmlformats.org/wordprocessingml/2006/main" xmlns:w14="http://schemas.microsoft.com/office/word/2010/wordml" mc:Ignorable="w14">
+<w:styles xmlns:mc="http://schemas.openxmlformats.org/markup-compatibility/2006" xmlns:r="http://schemas.openxmlformats.org/officeDocument/2006/relationships" xmlns:w="http://schemas.openxmlformats.org/wordprocessingml/2006/main" xmlns:w14="http://schemas.microsoft.com/office/word/2010/wordml" xmlns:w15="http://schemas.microsoft.com/office/word/2012/wordml" mc:Ignorable="w14 w15">
   <w:docDefaults>
     <w:rPrDefault>
       <w:rPr>
@@ -28484,819 +28043,387 @@
       </w:pPr>
     </w:pPrDefault>
   </w:docDefaults>
-  <w:latentStyles w:defLockedState="0" w:defUIPriority="99" w:defSemiHidden="1" w:defUnhideWhenUsed="1" w:defQFormat="0" w:count="267">
-    <w:lsdException w:name="Normal" w:semiHidden="0" w:uiPriority="0" w:unhideWhenUsed="0" w:qFormat="1"/>
-    <w:lsdException w:name="heading 1" w:semiHidden="0" w:uiPriority="9" w:unhideWhenUsed="0" w:qFormat="1"/>
-    <w:lsdException w:name="heading 2" w:uiPriority="9" w:qFormat="1"/>
-    <w:lsdException w:name="heading 3" w:uiPriority="9" w:qFormat="1"/>
-    <w:lsdException w:name="heading 4" w:uiPriority="9" w:qFormat="1"/>
-    <w:lsdException w:name="heading 5" w:uiPriority="9" w:qFormat="1"/>
-    <w:lsdException w:name="heading 6" w:uiPriority="9" w:qFormat="1"/>
-    <w:lsdException w:name="heading 7" w:uiPriority="9" w:qFormat="1"/>
-    <w:lsdException w:name="heading 8" w:uiPriority="9" w:qFormat="1"/>
-    <w:lsdException w:name="heading 9" w:uiPriority="9" w:qFormat="1"/>
-    <w:lsdException w:name="toc 1" w:uiPriority="39"/>
-    <w:lsdException w:name="toc 2" w:uiPriority="39"/>
-    <w:lsdException w:name="toc 3" w:uiPriority="39"/>
-    <w:lsdException w:name="toc 4" w:uiPriority="39"/>
-    <w:lsdException w:name="toc 5" w:uiPriority="39"/>
-    <w:lsdException w:name="toc 6" w:uiPriority="39"/>
-    <w:lsdException w:name="toc 7" w:uiPriority="39"/>
-    <w:lsdException w:name="toc 8" w:uiPriority="39"/>
-    <w:lsdException w:name="toc 9" w:uiPriority="39"/>
-    <w:lsdException w:name="caption" w:uiPriority="35" w:qFormat="1"/>
-    <w:lsdException w:name="Title" w:semiHidden="0" w:uiPriority="10" w:unhideWhenUsed="0" w:qFormat="1"/>
-    <w:lsdException w:name="Default Paragraph Font" w:uiPriority="1"/>
-    <w:lsdException w:name="Subtitle" w:semiHidden="0" w:uiPriority="11" w:unhideWhenUsed="0" w:qFormat="1"/>
-    <w:lsdException w:name="Strong" w:semiHidden="0" w:uiPriority="22" w:unhideWhenUsed="0" w:qFormat="1"/>
-    <w:lsdException w:name="Emphasis" w:semiHidden="0" w:uiPriority="20" w:unhideWhenUsed="0" w:qFormat="1"/>
-    <w:lsdException w:name="Table Grid" w:semiHidden="0" w:uiPriority="39" w:unhideWhenUsed="0"/>
-    <w:lsdException w:name="Placeholder Text" w:unhideWhenUsed="0"/>
-    <w:lsdException w:name="No Spacing" w:semiHidden="0" w:uiPriority="1" w:unhideWhenUsed="0" w:qFormat="1"/>
-    <w:lsdException w:name="Light Shading" w:semiHidden="0" w:uiPriority="60" w:unhideWhenUsed="0"/>
-    <w:lsdException w:name="Light List" w:semiHidden="0" w:uiPriority="61" w:unhideWhenUsed="0"/>
-    <w:lsdException w:name="Light Grid" w:semiHidden="0" w:uiPriority="62" w:unhideWhenUsed="0"/>
-    <w:lsdException w:name="Medium Shading 1" w:semiHidden="0" w:uiPriority="63" w:unhideWhenUsed="0"/>
-    <w:lsdException w:name="Medium Shading 2" w:semiHidden="0" w:uiPriority="64" w:unhideWhenUsed="0"/>
-    <w:lsdException w:name="Medium List 1" w:semiHidden="0" w:uiPriority="65" w:unhideWhenUsed="0"/>
-    <w:lsdException w:name="Medium List 2" w:semiHidden="0" w:uiPriority="66" w:unhideWhenUsed="0"/>
-    <w:lsdException w:name="Medium Grid 1" w:semiHidden="0" w:uiPriority="67" w:unhideWhenUsed="0"/>
-    <w:lsdException w:name="Medium Grid 2" w:semiHidden="0" w:uiPriority="68" w:unhideWhenUsed="0"/>
-    <w:lsdException w:name="Medium Grid 3" w:semiHidden="0" w:uiPriority="69" w:unhideWhenUsed="0"/>
-    <w:lsdException w:name="Dark List" w:semiHidden="0" w:uiPriority="70" w:unhideWhenUsed="0"/>
-    <w:lsdException w:name="Colorful Shading" w:semiHidden="0" w:uiPriority="71" w:unhideWhenUsed="0"/>
-    <w:lsdException w:name="Colorful List" w:semiHidden="0" w:uiPriority="72" w:unhideWhenUsed="0"/>
-    <w:lsdException w:name="Colorful Grid" w:semiHidden="0" w:uiPriority="73" w:unhideWhenUsed="0"/>
-    <w:lsdException w:name="Light Shading Accent 1" w:semiHidden="0" w:uiPriority="60" w:unhideWhenUsed="0"/>
-    <w:lsdException w:name="Light List Accent 1" w:semiHidden="0" w:uiPriority="61" w:unhideWhenUsed="0"/>
-    <w:lsdException w:name="Light Grid Accent 1" w:semiHidden="0" w:uiPriority="62" w:unhideWhenUsed="0"/>
-    <w:lsdException w:name="Medium Shading 1 Accent 1" w:semiHidden="0" w:uiPriority="63" w:unhideWhenUsed="0"/>
-    <w:lsdException w:name="Medium Shading 2 Accent 1" w:semiHidden="0" w:uiPriority="64" w:unhideWhenUsed="0"/>
-    <w:lsdException w:name="Medium List 1 Accent 1" w:semiHidden="0" w:uiPriority="65" w:unhideWhenUsed="0"/>
-    <w:lsdException w:name="Revision" w:unhideWhenUsed="0"/>
-    <w:lsdException w:name="List Paragraph" w:semiHidden="0" w:uiPriority="34" w:unhideWhenUsed="0" w:qFormat="1"/>
-    <w:lsdException w:name="Quote" w:semiHidden="0" w:uiPriority="29" w:unhideWhenUsed="0" w:qFormat="1"/>
-    <w:lsdException w:name="Intense Quote" w:semiHidden="0" w:uiPriority="30" w:unhideWhenUsed="0" w:qFormat="1"/>
-    <w:lsdException w:name="Medium List 2 Accent 1" w:semiHidden="0" w:uiPriority="66" w:unhideWhenUsed="0"/>
-    <w:lsdException w:name="Medium Grid 1 Accent 1" w:semiHidden="0" w:uiPriority="67" w:unhideWhenUsed="0"/>
-    <w:lsdException w:name="Medium Grid 2 Accent 1" w:semiHidden="0" w:uiPriority="68" w:unhideWhenUsed="0"/>
-    <w:lsdException w:name="Medium Grid 3 Accent 1" w:semiHidden="0" w:uiPriority="69" w:unhideWhenUsed="0"/>
-    <w:lsdException w:name="Dark List Accent 1" w:semiHidden="0" w:uiPriority="70" w:unhideWhenUsed="0"/>
-    <w:lsdException w:name="Colorful Shading Accent 1" w:semiHidden="0" w:uiPriority="71" w:unhideWhenUsed="0"/>
-    <w:lsdException w:name="Colorful List Accent 1" w:semiHidden="0" w:uiPriority="72" w:unhideWhenUsed="0"/>
-    <w:lsdException w:name="Colorful Grid Accent 1" w:semiHidden="0" w:uiPriority="73" w:unhideWhenUsed="0"/>
-    <w:lsdException w:name="Light Shading Accent 2" w:semiHidden="0" w:uiPriority="60" w:unhideWhenUsed="0"/>
-    <w:lsdException w:name="Light List Accent 2" w:semiHidden="0" w:uiPriority="61" w:unhideWhenUsed="0"/>
-    <w:lsdException w:name="Light Grid Accent 2" w:semiHidden="0" w:uiPriority="62" w:unhideWhenUsed="0"/>
-    <w:lsdException w:name="Medium Shading 1 Accent 2" w:semiHidden="0" w:uiPriority="63" w:unhideWhenUsed="0"/>
-    <w:lsdException w:name="Medium Shading 2 Accent 2" w:semiHidden="0" w:uiPriority="64" w:unhideWhenUsed="0"/>
-    <w:lsdException w:name="Medium List 1 Accent 2" w:semiHidden="0" w:uiPriority="65" w:unhideWhenUsed="0"/>
-    <w:lsdException w:name="Medium List 2 Accent 2" w:semiHidden="0" w:uiPriority="66" w:unhideWhenUsed="0"/>
-    <w:lsdException w:name="Medium Grid 1 Accent 2" w:semiHidden="0" w:uiPriority="67" w:unhideWhenUsed="0"/>
-    <w:lsdException w:name="Medium Grid 2 Accent 2" w:semiHidden="0" w:uiPriority="68" w:unhideWhenUsed="0"/>
-    <w:lsdException w:name="Medium Grid 3 Accent 2" w:semiHidden="0" w:uiPriority="69" w:unhideWhenUsed="0"/>
-    <w:lsdException w:name="Dark List Accent 2" w:semiHidden="0" w:uiPriority="70" w:unhideWhenUsed="0"/>
-    <w:lsdException w:name="Colorful Shading Accent 2" w:semiHidden="0" w:uiPriority="71" w:unhideWhenUsed="0"/>
-    <w:lsdException w:name="Colorful List Accent 2" w:semiHidden="0" w:uiPriority="72" w:unhideWhenUsed="0"/>
-    <w:lsdException w:name="Colorful Grid Accent 2" w:semiHidden="0" w:uiPriority="73" w:unhideWhenUsed="0"/>
-    <w:lsdException w:name="Light Shading Accent 3" w:semiHidden="0" w:uiPriority="60" w:unhideWhenUsed="0"/>
-    <w:lsdException w:name="Light List Accent 3" w:semiHidden="0" w:uiPriority="61" w:unhideWhenUsed="0"/>
-    <w:lsdException w:name="Light Grid Accent 3" w:semiHidden="0" w:uiPriority="62" w:unhideWhenUsed="0"/>
-    <w:lsdException w:name="Medium Shading 1 Accent 3" w:semiHidden="0" w:uiPriority="63" w:unhideWhenUsed="0"/>
-    <w:lsdException w:name="Medium Shading 2 Accent 3" w:semiHidden="0" w:uiPriority="64" w:unhideWhenUsed="0"/>
-    <w:lsdException w:name="Medium List 1 Accent 3" w:semiHidden="0" w:uiPriority="65" w:unhideWhenUsed="0"/>
-    <w:lsdException w:name="Medium List 2 Accent 3" w:semiHidden="0" w:uiPriority="66" w:unhideWhenUsed="0"/>
-    <w:lsdException w:name="Medium Grid 1 Accent 3" w:semiHidden="0" w:uiPriority="67" w:unhideWhenUsed="0"/>
-    <w:lsdException w:name="Medium Grid 2 Accent 3" w:semiHidden="0" w:uiPriority="68" w:unhideWhenUsed="0"/>
-    <w:lsdException w:name="Medium Grid 3 Accent 3" w:semiHidden="0" w:uiPriority="69" w:unhideWhenUsed="0"/>
-    <w:lsdException w:name="Dark List Accent 3" w:semiHidden="0" w:uiPriority="70" w:unhideWhenUsed="0"/>
-    <w:lsdException w:name="Colorful Shading Accent 3" w:semiHidden="0" w:uiPriority="71" w:unhideWhenUsed="0"/>
-    <w:lsdException w:name="Colorful List Accent 3" w:semiHidden="0" w:uiPriority="72" w:unhideWhenUsed="0"/>
-    <w:lsdException w:name="Colorful Grid Accent 3" w:semiHidden="0" w:uiPriority="73" w:unhideWhenUsed="0"/>
-    <w:lsdException w:name="Light Shading Accent 4" w:semiHidden="0" w:uiPriority="60" w:unhideWhenUsed="0"/>
-    <w:lsdException w:name="Light List Accent 4" w:semiHidden="0" w:uiPriority="61" w:unhideWhenUsed="0"/>
-    <w:lsdException w:name="Light Grid Accent 4" w:semiHidden="0" w:uiPriority="62" w:unhideWhenUsed="0"/>
-    <w:lsdException w:name="Medium Shading 1 Accent 4" w:semiHidden="0" w:uiPriority="63" w:unhideWhenUsed="0"/>
-    <w:lsdException w:name="Medium Shading 2 Accent 4" w:semiHidden="0" w:uiPriority="64" w:unhideWhenUsed="0"/>
-    <w:lsdException w:name="Medium List 1 Accent 4" w:semiHidden="0" w:uiPriority="65" w:unhideWhenUsed="0"/>
-    <w:lsdException w:name="Medium List 2 Accent 4" w:semiHidden="0" w:uiPriority="66" w:unhideWhenUsed="0"/>
-    <w:lsdException w:name="Medium Grid 1 Accent 4" w:semiHidden="0" w:uiPriority="67" w:unhideWhenUsed="0"/>
-    <w:lsdException w:name="Medium Grid 2 Accent 4" w:semiHidden="0" w:uiPriority="68" w:unhideWhenUsed="0"/>
-    <w:lsdException w:name="Medium Grid 3 Accent 4" w:semiHidden="0" w:uiPriority="69" w:unhideWhenUsed="0"/>
-    <w:lsdException w:name="Dark List Accent 4" w:semiHidden="0" w:uiPriority="70" w:unhideWhenUsed="0"/>
-    <w:lsdException w:name="Colorful Shading Accent 4" w:semiHidden="0" w:uiPriority="71" w:unhideWhenUsed="0"/>
-    <w:lsdException w:name="Colorful List Accent 4" w:semiHidden="0" w:uiPriority="72" w:unhideWhenUsed="0"/>
-    <w:lsdException w:name="Colorful Grid Accent 4" w:semiHidden="0" w:uiPriority="73" w:unhideWhenUsed="0"/>
-    <w:lsdException w:name="Light Shading Accent 5" w:semiHidden="0" w:uiPriority="60" w:unhideWhenUsed="0"/>
-    <w:lsdException w:name="Light List Accent 5" w:semiHidden="0" w:uiPriority="61" w:unhideWhenUsed="0"/>
-    <w:lsdException w:name="Light Grid Accent 5" w:semiHidden="0" w:uiPriority="62" w:unhideWhenUsed="0"/>
-    <w:lsdException w:name="Medium Shading 1 Accent 5" w:semiHidden="0" w:uiPriority="63" w:unhideWhenUsed="0"/>
-    <w:lsdException w:name="Medium Shading 2 Accent 5" w:semiHidden="0" w:uiPriority="64" w:unhideWhenUsed="0"/>
-    <w:lsdException w:name="Medium List 1 Accent 5" w:semiHidden="0" w:uiPriority="65" w:unhideWhenUsed="0"/>
-    <w:lsdException w:name="Medium List 2 Accent 5" w:semiHidden="0" w:uiPriority="66" w:unhideWhenUsed="0"/>
-    <w:lsdException w:name="Medium Grid 1 Accent 5" w:semiHidden="0" w:uiPriority="67" w:unhideWhenUsed="0"/>
-    <w:lsdException w:name="Medium Grid 2 Accent 5" w:semiHidden="0" w:uiPriority="68" w:unhideWhenUsed="0"/>
-    <w:lsdException w:name="Medium Grid 3 Accent 5" w:semiHidden="0" w:uiPriority="69" w:unhideWhenUsed="0"/>
-    <w:lsdException w:name="Dark List Accent 5" w:semiHidden="0" w:uiPriority="70" w:unhideWhenUsed="0"/>
-    <w:lsdException w:name="Colorful Shading Accent 5" w:semiHidden="0" w:uiPriority="71" w:unhideWhenUsed="0"/>
-    <w:lsdException w:name="Colorful List Accent 5" w:semiHidden="0" w:uiPriority="72" w:unhideWhenUsed="0"/>
-    <w:lsdException w:name="Colorful Grid Accent 5" w:semiHidden="0" w:uiPriority="73" w:unhideWhenUsed="0"/>
-    <w:lsdException w:name="Light Shading Accent 6" w:semiHidden="0" w:uiPriority="60" w:unhideWhenUsed="0"/>
-    <w:lsdException w:name="Light List Accent 6" w:semiHidden="0" w:uiPriority="61" w:unhideWhenUsed="0"/>
-    <w:lsdException w:name="Light Grid Accent 6" w:semiHidden="0" w:uiPriority="62" w:unhideWhenUsed="0"/>
-    <w:lsdException w:name="Medium Shading 1 Accent 6" w:semiHidden="0" w:uiPriority="63" w:unhideWhenUsed="0"/>
-    <w:lsdException w:name="Medium Shading 2 Accent 6" w:semiHidden="0" w:uiPriority="64" w:unhideWhenUsed="0"/>
-    <w:lsdException w:name="Medium List 1 Accent 6" w:semiHidden="0" w:uiPriority="65" w:unhideWhenUsed="0"/>
-    <w:lsdException w:name="Medium List 2 Accent 6" w:semiHidden="0" w:uiPriority="66" w:unhideWhenUsed="0"/>
-    <w:lsdException w:name="Medium Grid 1 Accent 6" w:semiHidden="0" w:uiPriority="67" w:unhideWhenUsed="0"/>
-    <w:lsdException w:name="Medium Grid 2 Accent 6" w:semiHidden="0" w:uiPriority="68" w:unhideWhenUsed="0"/>
-    <w:lsdException w:name="Medium Grid 3 Accent 6" w:semiHidden="0" w:uiPriority="69" w:unhideWhenUsed="0"/>
-    <w:lsdException w:name="Dark List Accent 6" w:semiHidden="0" w:uiPriority="70" w:unhideWhenUsed="0"/>
-    <w:lsdException w:name="Colorful Shading Accent 6" w:semiHidden="0" w:uiPriority="71" w:unhideWhenUsed="0"/>
-    <w:lsdException w:name="Colorful List Accent 6" w:semiHidden="0" w:uiPriority="72" w:unhideWhenUsed="0"/>
-    <w:lsdException w:name="Colorful Grid Accent 6" w:semiHidden="0" w:uiPriority="73" w:unhideWhenUsed="0"/>
-    <w:lsdException w:name="Subtle Emphasis" w:semiHidden="0" w:uiPriority="19" w:unhideWhenUsed="0" w:qFormat="1"/>
-    <w:lsdException w:name="Intense Emphasis" w:semiHidden="0" w:uiPriority="21" w:unhideWhenUsed="0" w:qFormat="1"/>
-    <w:lsdException w:name="Subtle Reference" w:semiHidden="0" w:uiPriority="31" w:unhideWhenUsed="0" w:qFormat="1"/>
-    <w:lsdException w:name="Intense Reference" w:semiHidden="0" w:uiPriority="32" w:unhideWhenUsed="0" w:qFormat="1"/>
-    <w:lsdException w:name="Book Title" w:semiHidden="0" w:uiPriority="33" w:unhideWhenUsed="0" w:qFormat="1"/>
-    <w:lsdException w:name="Bibliography" w:uiPriority="37"/>
-    <w:lsdException w:name="TOC Heading" w:uiPriority="39" w:qFormat="1"/>
-  </w:latentStyles>
-  <w:style w:type="paragraph" w:default="1" w:styleId="Normal">
-    <w:name w:val="Normal"/>
-    <w:qFormat/>
-  </w:style>
-  <w:style w:type="paragraph" w:styleId="Heading2">
-    <w:name w:val="heading 2"/>
-    <w:basedOn w:val="Normal"/>
-    <w:next w:val="Normal"/>
-    <w:link w:val="Heading2Char"/>
-    <w:uiPriority w:val="9"/>
-    <w:unhideWhenUsed/>
-    <w:qFormat/>
-    <w:rsid w:val="0017114E"/>
-    <w:pPr>
-      <w:keepNext/>
-      <w:keepLines/>
-      <w:spacing w:before="40" w:after="0" w:line="259" w:lineRule="auto"/>
-      <w:jc w:val="both"/>
-      <w:outlineLvl w:val="1"/>
-    </w:pPr>
-    <w:rPr>
-      <w:rFonts w:asciiTheme="majorHAnsi" w:eastAsiaTheme="majorEastAsia" w:hAnsiTheme="majorHAnsi" w:cstheme="majorBidi"/>
-      <w:sz w:val="36"/>
-      <w:szCs w:val="26"/>
-    </w:rPr>
-  </w:style>
-  <w:style w:type="paragraph" w:styleId="Heading3">
-    <w:name w:val="heading 3"/>
-    <w:basedOn w:val="Normal"/>
-    <w:next w:val="Normal"/>
-    <w:link w:val="Heading3Char"/>
-    <w:uiPriority w:val="9"/>
-    <w:unhideWhenUsed/>
-    <w:qFormat/>
-    <w:rsid w:val="0017114E"/>
-    <w:pPr>
-      <w:keepNext/>
-      <w:keepLines/>
-      <w:spacing w:before="40" w:after="0" w:line="259" w:lineRule="auto"/>
-      <w:jc w:val="both"/>
-      <w:outlineLvl w:val="2"/>
-    </w:pPr>
-    <w:rPr>
-      <w:rFonts w:eastAsiaTheme="majorEastAsia" w:cstheme="majorBidi"/>
-      <w:b/>
-      <w:sz w:val="28"/>
-      <w:szCs w:val="24"/>
-    </w:rPr>
-  </w:style>
-  <w:style w:type="paragraph" w:styleId="Heading4">
-    <w:name w:val="heading 4"/>
-    <w:basedOn w:val="Normal"/>
-    <w:next w:val="Normal"/>
-    <w:link w:val="Heading4Char"/>
-    <w:uiPriority w:val="9"/>
-    <w:semiHidden/>
-    <w:unhideWhenUsed/>
-    <w:qFormat/>
-    <w:rsid w:val="0017114E"/>
-    <w:pPr>
-      <w:keepNext/>
-      <w:keepLines/>
-      <w:spacing w:before="200" w:after="0"/>
-      <w:outlineLvl w:val="3"/>
-    </w:pPr>
-    <w:rPr>
-      <w:rFonts w:asciiTheme="majorHAnsi" w:eastAsiaTheme="majorEastAsia" w:hAnsiTheme="majorHAnsi" w:cstheme="majorBidi"/>
-      <w:b/>
-      <w:bCs/>
-      <w:i/>
-      <w:iCs/>
-      <w:color w:val="4F81BD" w:themeColor="accent1"/>
-    </w:rPr>
-  </w:style>
-  <w:style w:type="paragraph" w:styleId="Heading5">
-    <w:name w:val="heading 5"/>
-    <w:basedOn w:val="Normal"/>
-    <w:next w:val="Normal"/>
-    <w:link w:val="Heading5Char"/>
-    <w:uiPriority w:val="9"/>
-    <w:unhideWhenUsed/>
-    <w:qFormat/>
-    <w:rsid w:val="00810EF5"/>
-    <w:pPr>
-      <w:keepNext/>
-      <w:keepLines/>
-      <w:spacing w:before="200" w:after="0"/>
-      <w:outlineLvl w:val="4"/>
-    </w:pPr>
-    <w:rPr>
-      <w:rFonts w:asciiTheme="majorHAnsi" w:eastAsiaTheme="majorEastAsia" w:hAnsiTheme="majorHAnsi" w:cstheme="majorBidi"/>
-      <w:color w:val="243F60" w:themeColor="accent1" w:themeShade="7F"/>
-    </w:rPr>
-  </w:style>
-  <w:style w:type="character" w:default="1" w:styleId="DefaultParagraphFont">
-    <w:name w:val="Default Paragraph Font"/>
-    <w:uiPriority w:val="1"/>
-    <w:semiHidden/>
-    <w:unhideWhenUsed/>
-  </w:style>
-  <w:style w:type="table" w:default="1" w:styleId="TableNormal">
-    <w:name w:val="Normal Table"/>
-    <w:uiPriority w:val="99"/>
-    <w:semiHidden/>
-    <w:unhideWhenUsed/>
-    <w:tblPr>
-      <w:tblInd w:w="0" w:type="dxa"/>
-      <w:tblCellMar>
-        <w:top w:w="0" w:type="dxa"/>
-        <w:left w:w="108" w:type="dxa"/>
-        <w:bottom w:w="0" w:type="dxa"/>
-        <w:right w:w="108" w:type="dxa"/>
-      </w:tblCellMar>
-    </w:tblPr>
-  </w:style>
-  <w:style w:type="numbering" w:default="1" w:styleId="NoList">
-    <w:name w:val="No List"/>
-    <w:uiPriority w:val="99"/>
-    <w:semiHidden/>
-    <w:unhideWhenUsed/>
-  </w:style>
-  <w:style w:type="paragraph" w:styleId="BalloonText">
-    <w:name w:val="Balloon Text"/>
-    <w:basedOn w:val="Normal"/>
-    <w:link w:val="BalloonTextChar"/>
-    <w:uiPriority w:val="99"/>
-    <w:semiHidden/>
-    <w:unhideWhenUsed/>
-    <w:rsid w:val="006D756B"/>
-    <w:pPr>
-      <w:spacing w:after="0" w:line="240" w:lineRule="auto"/>
-    </w:pPr>
-    <w:rPr>
-      <w:rFonts w:ascii="Tahoma" w:hAnsi="Tahoma" w:cs="Tahoma"/>
-      <w:sz w:val="16"/>
-      <w:szCs w:val="16"/>
-    </w:rPr>
-  </w:style>
-  <w:style w:type="character" w:customStyle="1" w:styleId="BalloonTextChar">
-    <w:name w:val="Balloon Text Char"/>
-    <w:basedOn w:val="DefaultParagraphFont"/>
-    <w:link w:val="BalloonText"/>
-    <w:uiPriority w:val="99"/>
-    <w:semiHidden/>
-    <w:rsid w:val="006D756B"/>
-    <w:rPr>
-      <w:rFonts w:ascii="Tahoma" w:hAnsi="Tahoma" w:cs="Tahoma"/>
-      <w:sz w:val="16"/>
-      <w:szCs w:val="16"/>
-    </w:rPr>
-  </w:style>
-  <w:style w:type="character" w:customStyle="1" w:styleId="Heading2Char">
-    <w:name w:val="Heading 2 Char"/>
-    <w:basedOn w:val="DefaultParagraphFont"/>
-    <w:link w:val="Heading2"/>
-    <w:uiPriority w:val="9"/>
-    <w:rsid w:val="0017114E"/>
-    <w:rPr>
-      <w:rFonts w:asciiTheme="majorHAnsi" w:eastAsiaTheme="majorEastAsia" w:hAnsiTheme="majorHAnsi" w:cstheme="majorBidi"/>
-      <w:sz w:val="36"/>
-      <w:szCs w:val="26"/>
-    </w:rPr>
-  </w:style>
-  <w:style w:type="character" w:customStyle="1" w:styleId="Heading3Char">
-    <w:name w:val="Heading 3 Char"/>
-    <w:basedOn w:val="DefaultParagraphFont"/>
-    <w:link w:val="Heading3"/>
-    <w:uiPriority w:val="9"/>
-    <w:rsid w:val="0017114E"/>
-    <w:rPr>
-      <w:rFonts w:eastAsiaTheme="majorEastAsia" w:cstheme="majorBidi"/>
-      <w:b/>
-      <w:sz w:val="28"/>
-      <w:szCs w:val="24"/>
-    </w:rPr>
-  </w:style>
-  <w:style w:type="character" w:customStyle="1" w:styleId="Heading4Char">
-    <w:name w:val="Heading 4 Char"/>
-    <w:basedOn w:val="DefaultParagraphFont"/>
-    <w:link w:val="Heading4"/>
-    <w:uiPriority w:val="9"/>
-    <w:semiHidden/>
-    <w:rsid w:val="0017114E"/>
-    <w:rPr>
-      <w:rFonts w:asciiTheme="majorHAnsi" w:eastAsiaTheme="majorEastAsia" w:hAnsiTheme="majorHAnsi" w:cstheme="majorBidi"/>
-      <w:b/>
-      <w:bCs/>
-      <w:i/>
-      <w:iCs/>
-      <w:color w:val="4F81BD" w:themeColor="accent1"/>
-    </w:rPr>
-  </w:style>
-  <w:style w:type="paragraph" w:styleId="ListParagraph">
-    <w:name w:val="List Paragraph"/>
-    <w:basedOn w:val="Normal"/>
-    <w:uiPriority w:val="34"/>
-    <w:qFormat/>
-    <w:rsid w:val="0017114E"/>
-    <w:pPr>
-      <w:ind w:left="720"/>
-      <w:contextualSpacing/>
-    </w:pPr>
-  </w:style>
-  <w:style w:type="table" w:styleId="TableGrid">
-    <w:name w:val="Table Grid"/>
-    <w:basedOn w:val="TableNormal"/>
-    <w:uiPriority w:val="39"/>
-    <w:rsid w:val="000E0F44"/>
-    <w:pPr>
-      <w:spacing w:after="0" w:line="240" w:lineRule="auto"/>
-    </w:pPr>
-    <w:tblPr>
-      <w:tblInd w:w="0" w:type="dxa"/>
-      <w:tblBorders>
-        <w:top w:val="single" w:sz="4" w:space="0" w:color="auto"/>
-        <w:left w:val="single" w:sz="4" w:space="0" w:color="auto"/>
-        <w:bottom w:val="single" w:sz="4" w:space="0" w:color="auto"/>
-        <w:right w:val="single" w:sz="4" w:space="0" w:color="auto"/>
-        <w:insideH w:val="single" w:sz="4" w:space="0" w:color="auto"/>
-        <w:insideV w:val="single" w:sz="4" w:space="0" w:color="auto"/>
-      </w:tblBorders>
-      <w:tblCellMar>
-        <w:top w:w="0" w:type="dxa"/>
-        <w:left w:w="108" w:type="dxa"/>
-        <w:bottom w:w="0" w:type="dxa"/>
-        <w:right w:w="108" w:type="dxa"/>
-      </w:tblCellMar>
-    </w:tblPr>
-  </w:style>
-  <w:style w:type="table" w:styleId="LightList">
-    <w:name w:val="Light List"/>
-    <w:basedOn w:val="TableNormal"/>
-    <w:uiPriority w:val="61"/>
-    <w:rsid w:val="000E0F44"/>
-    <w:pPr>
-      <w:spacing w:after="0" w:line="240" w:lineRule="auto"/>
-    </w:pPr>
-    <w:tblPr>
-      <w:tblStyleRowBandSize w:val="1"/>
-      <w:tblStyleColBandSize w:val="1"/>
-      <w:tblInd w:w="0" w:type="dxa"/>
-      <w:tblBorders>
-        <w:top w:val="single" w:sz="8" w:space="0" w:color="000000" w:themeColor="text1"/>
-        <w:left w:val="single" w:sz="8" w:space="0" w:color="000000" w:themeColor="text1"/>
-        <w:bottom w:val="single" w:sz="8" w:space="0" w:color="000000" w:themeColor="text1"/>
-        <w:right w:val="single" w:sz="8" w:space="0" w:color="000000" w:themeColor="text1"/>
-      </w:tblBorders>
-      <w:tblCellMar>
-        <w:top w:w="0" w:type="dxa"/>
-        <w:left w:w="108" w:type="dxa"/>
-        <w:bottom w:w="0" w:type="dxa"/>
-        <w:right w:w="108" w:type="dxa"/>
-      </w:tblCellMar>
-    </w:tblPr>
-    <w:tblStylePr w:type="firstRow">
-      <w:pPr>
-        <w:spacing w:before="0" w:after="0" w:line="240" w:lineRule="auto"/>
-      </w:pPr>
-      <w:rPr>
-        <w:b/>
-        <w:bCs/>
-        <w:color w:val="FFFFFF" w:themeColor="background1"/>
-      </w:rPr>
-      <w:tblPr/>
-      <w:tcPr>
-        <w:shd w:val="clear" w:color="auto" w:fill="000000" w:themeFill="text1"/>
-      </w:tcPr>
-    </w:tblStylePr>
-    <w:tblStylePr w:type="lastRow">
-      <w:pPr>
-        <w:spacing w:before="0" w:after="0" w:line="240" w:lineRule="auto"/>
-      </w:pPr>
-      <w:rPr>
-        <w:b/>
-        <w:bCs/>
-      </w:rPr>
-      <w:tblPr/>
-      <w:tcPr>
-        <w:tcBorders>
-          <w:top w:val="double" w:sz="6" w:space="0" w:color="000000" w:themeColor="text1"/>
-          <w:left w:val="single" w:sz="8" w:space="0" w:color="000000" w:themeColor="text1"/>
-          <w:bottom w:val="single" w:sz="8" w:space="0" w:color="000000" w:themeColor="text1"/>
-          <w:right w:val="single" w:sz="8" w:space="0" w:color="000000" w:themeColor="text1"/>
-        </w:tcBorders>
-      </w:tcPr>
-    </w:tblStylePr>
-    <w:tblStylePr w:type="firstCol">
-      <w:rPr>
-        <w:b/>
-        <w:bCs/>
-      </w:rPr>
-    </w:tblStylePr>
-    <w:tblStylePr w:type="lastCol">
-      <w:rPr>
-        <w:b/>
-        <w:bCs/>
-      </w:rPr>
-    </w:tblStylePr>
-    <w:tblStylePr w:type="band1Vert">
-      <w:tblPr/>
-      <w:tcPr>
-        <w:tcBorders>
-          <w:top w:val="single" w:sz="8" w:space="0" w:color="000000" w:themeColor="text1"/>
-          <w:left w:val="single" w:sz="8" w:space="0" w:color="000000" w:themeColor="text1"/>
-          <w:bottom w:val="single" w:sz="8" w:space="0" w:color="000000" w:themeColor="text1"/>
-          <w:right w:val="single" w:sz="8" w:space="0" w:color="000000" w:themeColor="text1"/>
-        </w:tcBorders>
-      </w:tcPr>
-    </w:tblStylePr>
-    <w:tblStylePr w:type="band1Horz">
-      <w:tblPr/>
-      <w:tcPr>
-        <w:tcBorders>
-          <w:top w:val="single" w:sz="8" w:space="0" w:color="000000" w:themeColor="text1"/>
-          <w:left w:val="single" w:sz="8" w:space="0" w:color="000000" w:themeColor="text1"/>
-          <w:bottom w:val="single" w:sz="8" w:space="0" w:color="000000" w:themeColor="text1"/>
-          <w:right w:val="single" w:sz="8" w:space="0" w:color="000000" w:themeColor="text1"/>
-        </w:tcBorders>
-      </w:tcPr>
-    </w:tblStylePr>
-  </w:style>
-  <w:style w:type="table" w:styleId="LightList-Accent1">
-    <w:name w:val="Light List Accent 1"/>
-    <w:basedOn w:val="TableNormal"/>
-    <w:uiPriority w:val="61"/>
-    <w:rsid w:val="000E0F44"/>
-    <w:pPr>
-      <w:spacing w:after="0" w:line="240" w:lineRule="auto"/>
-    </w:pPr>
-    <w:tblPr>
-      <w:tblStyleRowBandSize w:val="1"/>
-      <w:tblStyleColBandSize w:val="1"/>
-      <w:tblInd w:w="0" w:type="dxa"/>
-      <w:tblBorders>
-        <w:top w:val="single" w:sz="8" w:space="0" w:color="4F81BD" w:themeColor="accent1"/>
-        <w:left w:val="single" w:sz="8" w:space="0" w:color="4F81BD" w:themeColor="accent1"/>
-        <w:bottom w:val="single" w:sz="8" w:space="0" w:color="4F81BD" w:themeColor="accent1"/>
-        <w:right w:val="single" w:sz="8" w:space="0" w:color="4F81BD" w:themeColor="accent1"/>
-      </w:tblBorders>
-      <w:tblCellMar>
-        <w:top w:w="0" w:type="dxa"/>
-        <w:left w:w="108" w:type="dxa"/>
-        <w:bottom w:w="0" w:type="dxa"/>
-        <w:right w:w="108" w:type="dxa"/>
-      </w:tblCellMar>
-    </w:tblPr>
-    <w:tblStylePr w:type="firstRow">
-      <w:pPr>
-        <w:spacing w:before="0" w:after="0" w:line="240" w:lineRule="auto"/>
-      </w:pPr>
-      <w:rPr>
-        <w:b/>
-        <w:bCs/>
-        <w:color w:val="FFFFFF" w:themeColor="background1"/>
-      </w:rPr>
-      <w:tblPr/>
-      <w:tcPr>
-        <w:shd w:val="clear" w:color="auto" w:fill="4F81BD" w:themeFill="accent1"/>
-      </w:tcPr>
-    </w:tblStylePr>
-    <w:tblStylePr w:type="lastRow">
-      <w:pPr>
-        <w:spacing w:before="0" w:after="0" w:line="240" w:lineRule="auto"/>
-      </w:pPr>
-      <w:rPr>
-        <w:b/>
-        <w:bCs/>
-      </w:rPr>
-      <w:tblPr/>
-      <w:tcPr>
-        <w:tcBorders>
-          <w:top w:val="double" w:sz="6" w:space="0" w:color="4F81BD" w:themeColor="accent1"/>
-          <w:left w:val="single" w:sz="8" w:space="0" w:color="4F81BD" w:themeColor="accent1"/>
-          <w:bottom w:val="single" w:sz="8" w:space="0" w:color="4F81BD" w:themeColor="accent1"/>
-          <w:right w:val="single" w:sz="8" w:space="0" w:color="4F81BD" w:themeColor="accent1"/>
-        </w:tcBorders>
-      </w:tcPr>
-    </w:tblStylePr>
-    <w:tblStylePr w:type="firstCol">
-      <w:rPr>
-        <w:b/>
-        <w:bCs/>
-      </w:rPr>
-    </w:tblStylePr>
-    <w:tblStylePr w:type="lastCol">
-      <w:rPr>
-        <w:b/>
-        <w:bCs/>
-      </w:rPr>
-    </w:tblStylePr>
-    <w:tblStylePr w:type="band1Vert">
-      <w:tblPr/>
-      <w:tcPr>
-        <w:tcBorders>
-          <w:top w:val="single" w:sz="8" w:space="0" w:color="4F81BD" w:themeColor="accent1"/>
-          <w:left w:val="single" w:sz="8" w:space="0" w:color="4F81BD" w:themeColor="accent1"/>
-          <w:bottom w:val="single" w:sz="8" w:space="0" w:color="4F81BD" w:themeColor="accent1"/>
-          <w:right w:val="single" w:sz="8" w:space="0" w:color="4F81BD" w:themeColor="accent1"/>
-        </w:tcBorders>
-      </w:tcPr>
-    </w:tblStylePr>
-    <w:tblStylePr w:type="band1Horz">
-      <w:tblPr/>
-      <w:tcPr>
-        <w:tcBorders>
-          <w:top w:val="single" w:sz="8" w:space="0" w:color="4F81BD" w:themeColor="accent1"/>
-          <w:left w:val="single" w:sz="8" w:space="0" w:color="4F81BD" w:themeColor="accent1"/>
-          <w:bottom w:val="single" w:sz="8" w:space="0" w:color="4F81BD" w:themeColor="accent1"/>
-          <w:right w:val="single" w:sz="8" w:space="0" w:color="4F81BD" w:themeColor="accent1"/>
-        </w:tcBorders>
-      </w:tcPr>
-    </w:tblStylePr>
-  </w:style>
-  <w:style w:type="table" w:styleId="LightList-Accent5">
-    <w:name w:val="Light List Accent 5"/>
-    <w:basedOn w:val="TableNormal"/>
-    <w:uiPriority w:val="61"/>
-    <w:rsid w:val="000E0F44"/>
-    <w:pPr>
-      <w:spacing w:after="0" w:line="240" w:lineRule="auto"/>
-    </w:pPr>
-    <w:tblPr>
-      <w:tblStyleRowBandSize w:val="1"/>
-      <w:tblStyleColBandSize w:val="1"/>
-      <w:tblInd w:w="0" w:type="dxa"/>
-      <w:tblBorders>
-        <w:top w:val="single" w:sz="8" w:space="0" w:color="4BACC6" w:themeColor="accent5"/>
-        <w:left w:val="single" w:sz="8" w:space="0" w:color="4BACC6" w:themeColor="accent5"/>
-        <w:bottom w:val="single" w:sz="8" w:space="0" w:color="4BACC6" w:themeColor="accent5"/>
-        <w:right w:val="single" w:sz="8" w:space="0" w:color="4BACC6" w:themeColor="accent5"/>
-      </w:tblBorders>
-      <w:tblCellMar>
-        <w:top w:w="0" w:type="dxa"/>
-        <w:left w:w="108" w:type="dxa"/>
-        <w:bottom w:w="0" w:type="dxa"/>
-        <w:right w:w="108" w:type="dxa"/>
-      </w:tblCellMar>
-    </w:tblPr>
-    <w:tblStylePr w:type="firstRow">
-      <w:pPr>
-        <w:spacing w:before="0" w:after="0" w:line="240" w:lineRule="auto"/>
-      </w:pPr>
-      <w:rPr>
-        <w:b/>
-        <w:bCs/>
-        <w:color w:val="FFFFFF" w:themeColor="background1"/>
-      </w:rPr>
-      <w:tblPr/>
-      <w:tcPr>
-        <w:shd w:val="clear" w:color="auto" w:fill="4BACC6" w:themeFill="accent5"/>
-      </w:tcPr>
-    </w:tblStylePr>
-    <w:tblStylePr w:type="lastRow">
-      <w:pPr>
-        <w:spacing w:before="0" w:after="0" w:line="240" w:lineRule="auto"/>
-      </w:pPr>
-      <w:rPr>
-        <w:b/>
-        <w:bCs/>
-      </w:rPr>
-      <w:tblPr/>
-      <w:tcPr>
-        <w:tcBorders>
-          <w:top w:val="double" w:sz="6" w:space="0" w:color="4BACC6" w:themeColor="accent5"/>
-          <w:left w:val="single" w:sz="8" w:space="0" w:color="4BACC6" w:themeColor="accent5"/>
-          <w:bottom w:val="single" w:sz="8" w:space="0" w:color="4BACC6" w:themeColor="accent5"/>
-          <w:right w:val="single" w:sz="8" w:space="0" w:color="4BACC6" w:themeColor="accent5"/>
-        </w:tcBorders>
-      </w:tcPr>
-    </w:tblStylePr>
-    <w:tblStylePr w:type="firstCol">
-      <w:rPr>
-        <w:b/>
-        <w:bCs/>
-      </w:rPr>
-    </w:tblStylePr>
-    <w:tblStylePr w:type="lastCol">
-      <w:rPr>
-        <w:b/>
-        <w:bCs/>
-      </w:rPr>
-    </w:tblStylePr>
-    <w:tblStylePr w:type="band1Vert">
-      <w:tblPr/>
-      <w:tcPr>
-        <w:tcBorders>
-          <w:top w:val="single" w:sz="8" w:space="0" w:color="4BACC6" w:themeColor="accent5"/>
-          <w:left w:val="single" w:sz="8" w:space="0" w:color="4BACC6" w:themeColor="accent5"/>
-          <w:bottom w:val="single" w:sz="8" w:space="0" w:color="4BACC6" w:themeColor="accent5"/>
-          <w:right w:val="single" w:sz="8" w:space="0" w:color="4BACC6" w:themeColor="accent5"/>
-        </w:tcBorders>
-      </w:tcPr>
-    </w:tblStylePr>
-    <w:tblStylePr w:type="band1Horz">
-      <w:tblPr/>
-      <w:tcPr>
-        <w:tcBorders>
-          <w:top w:val="single" w:sz="8" w:space="0" w:color="4BACC6" w:themeColor="accent5"/>
-          <w:left w:val="single" w:sz="8" w:space="0" w:color="4BACC6" w:themeColor="accent5"/>
-          <w:bottom w:val="single" w:sz="8" w:space="0" w:color="4BACC6" w:themeColor="accent5"/>
-          <w:right w:val="single" w:sz="8" w:space="0" w:color="4BACC6" w:themeColor="accent5"/>
-        </w:tcBorders>
-      </w:tcPr>
-    </w:tblStylePr>
-  </w:style>
-  <w:style w:type="character" w:customStyle="1" w:styleId="Heading5Char">
-    <w:name w:val="Heading 5 Char"/>
-    <w:basedOn w:val="DefaultParagraphFont"/>
-    <w:link w:val="Heading5"/>
-    <w:uiPriority w:val="9"/>
-    <w:rsid w:val="00810EF5"/>
-    <w:rPr>
-      <w:rFonts w:asciiTheme="majorHAnsi" w:eastAsiaTheme="majorEastAsia" w:hAnsiTheme="majorHAnsi" w:cstheme="majorBidi"/>
-      <w:color w:val="243F60" w:themeColor="accent1" w:themeShade="7F"/>
-    </w:rPr>
-  </w:style>
-</w:styles>
-</file>
-
-<file path=word/stylesWithEffects.xml><?xml version="1.0" encoding="utf-8"?>
-<w:styles xmlns:wpc="http://schemas.microsoft.com/office/word/2010/wordprocessingCanvas" xmlns:mc="http://schemas.openxmlformats.org/markup-compatibility/2006" xmlns:o="urn:schemas-microsoft-com:office:office" xmlns:r="http://schemas.openxmlformats.org/officeDocument/2006/relationships" xmlns:m="http://schemas.openxmlformats.org/officeDocument/2006/math" xmlns:v="urn:schemas-microsoft-com:vml" xmlns:wp14="http://schemas.microsoft.com/office/word/2010/wordprocessingDrawing" xmlns:wp="http://schemas.openxmlformats.org/drawingml/2006/wordprocessingDrawing" xmlns:w10="urn:schemas-microsoft-com:office:word" xmlns:w="http://schemas.openxmlformats.org/wordprocessingml/2006/main" xmlns:w14="http://schemas.microsoft.com/office/word/2010/wordml" xmlns:wpg="http://schemas.microsoft.com/office/word/2010/wordprocessingGroup" xmlns:wpi="http://schemas.microsoft.com/office/word/2010/wordprocessingInk" xmlns:wne="http://schemas.microsoft.com/office/word/2006/wordml" xmlns:wps="http://schemas.microsoft.com/office/word/2010/wordprocessingShape" mc:Ignorable="w14 wp14">
-  <w:docDefaults>
-    <w:rPrDefault>
-      <w:rPr>
-        <w:rFonts w:asciiTheme="minorHAnsi" w:eastAsiaTheme="minorHAnsi" w:hAnsiTheme="minorHAnsi" w:cstheme="minorBidi"/>
-        <w:sz w:val="22"/>
-        <w:szCs w:val="22"/>
-        <w:lang w:val="en-US" w:eastAsia="en-US" w:bidi="ar-SA"/>
-      </w:rPr>
-    </w:rPrDefault>
-    <w:pPrDefault>
-      <w:pPr>
-        <w:spacing w:after="200" w:line="276" w:lineRule="auto"/>
-      </w:pPr>
-    </w:pPrDefault>
-  </w:docDefaults>
-  <w:latentStyles w:defLockedState="0" w:defUIPriority="99" w:defSemiHidden="1" w:defUnhideWhenUsed="1" w:defQFormat="0" w:count="267">
-    <w:lsdException w:name="Normal" w:semiHidden="0" w:uiPriority="0" w:unhideWhenUsed="0" w:qFormat="1"/>
-    <w:lsdException w:name="heading 1" w:semiHidden="0" w:uiPriority="9" w:unhideWhenUsed="0" w:qFormat="1"/>
-    <w:lsdException w:name="heading 2" w:uiPriority="9" w:qFormat="1"/>
-    <w:lsdException w:name="heading 3" w:uiPriority="9" w:qFormat="1"/>
-    <w:lsdException w:name="heading 4" w:uiPriority="9" w:qFormat="1"/>
-    <w:lsdException w:name="heading 5" w:uiPriority="9" w:qFormat="1"/>
-    <w:lsdException w:name="heading 6" w:uiPriority="9" w:qFormat="1"/>
-    <w:lsdException w:name="heading 7" w:uiPriority="9" w:qFormat="1"/>
-    <w:lsdException w:name="heading 8" w:uiPriority="9" w:qFormat="1"/>
-    <w:lsdException w:name="heading 9" w:uiPriority="9" w:qFormat="1"/>
-    <w:lsdException w:name="toc 1" w:uiPriority="39"/>
-    <w:lsdException w:name="toc 2" w:uiPriority="39"/>
-    <w:lsdException w:name="toc 3" w:uiPriority="39"/>
-    <w:lsdException w:name="toc 4" w:uiPriority="39"/>
-    <w:lsdException w:name="toc 5" w:uiPriority="39"/>
-    <w:lsdException w:name="toc 6" w:uiPriority="39"/>
-    <w:lsdException w:name="toc 7" w:uiPriority="39"/>
-    <w:lsdException w:name="toc 8" w:uiPriority="39"/>
-    <w:lsdException w:name="toc 9" w:uiPriority="39"/>
-    <w:lsdException w:name="caption" w:uiPriority="35" w:qFormat="1"/>
-    <w:lsdException w:name="Title" w:semiHidden="0" w:uiPriority="10" w:unhideWhenUsed="0" w:qFormat="1"/>
-    <w:lsdException w:name="Default Paragraph Font" w:uiPriority="1"/>
-    <w:lsdException w:name="Subtitle" w:semiHidden="0" w:uiPriority="11" w:unhideWhenUsed="0" w:qFormat="1"/>
-    <w:lsdException w:name="Strong" w:semiHidden="0" w:uiPriority="22" w:unhideWhenUsed="0" w:qFormat="1"/>
-    <w:lsdException w:name="Emphasis" w:semiHidden="0" w:uiPriority="20" w:unhideWhenUsed="0" w:qFormat="1"/>
-    <w:lsdException w:name="Table Grid" w:semiHidden="0" w:uiPriority="39" w:unhideWhenUsed="0"/>
-    <w:lsdException w:name="Placeholder Text" w:unhideWhenUsed="0"/>
-    <w:lsdException w:name="No Spacing" w:semiHidden="0" w:uiPriority="1" w:unhideWhenUsed="0" w:qFormat="1"/>
-    <w:lsdException w:name="Light Shading" w:semiHidden="0" w:uiPriority="60" w:unhideWhenUsed="0"/>
-    <w:lsdException w:name="Light List" w:semiHidden="0" w:uiPriority="61" w:unhideWhenUsed="0"/>
-    <w:lsdException w:name="Light Grid" w:semiHidden="0" w:uiPriority="62" w:unhideWhenUsed="0"/>
-    <w:lsdException w:name="Medium Shading 1" w:semiHidden="0" w:uiPriority="63" w:unhideWhenUsed="0"/>
-    <w:lsdException w:name="Medium Shading 2" w:semiHidden="0" w:uiPriority="64" w:unhideWhenUsed="0"/>
-    <w:lsdException w:name="Medium List 1" w:semiHidden="0" w:uiPriority="65" w:unhideWhenUsed="0"/>
-    <w:lsdException w:name="Medium List 2" w:semiHidden="0" w:uiPriority="66" w:unhideWhenUsed="0"/>
-    <w:lsdException w:name="Medium Grid 1" w:semiHidden="0" w:uiPriority="67" w:unhideWhenUsed="0"/>
-    <w:lsdException w:name="Medium Grid 2" w:semiHidden="0" w:uiPriority="68" w:unhideWhenUsed="0"/>
-    <w:lsdException w:name="Medium Grid 3" w:semiHidden="0" w:uiPriority="69" w:unhideWhenUsed="0"/>
-    <w:lsdException w:name="Dark List" w:semiHidden="0" w:uiPriority="70" w:unhideWhenUsed="0"/>
-    <w:lsdException w:name="Colorful Shading" w:semiHidden="0" w:uiPriority="71" w:unhideWhenUsed="0"/>
-    <w:lsdException w:name="Colorful List" w:semiHidden="0" w:uiPriority="72" w:unhideWhenUsed="0"/>
-    <w:lsdException w:name="Colorful Grid" w:semiHidden="0" w:uiPriority="73" w:unhideWhenUsed="0"/>
-    <w:lsdException w:name="Light Shading Accent 1" w:semiHidden="0" w:uiPriority="60" w:unhideWhenUsed="0"/>
-    <w:lsdException w:name="Light List Accent 1" w:semiHidden="0" w:uiPriority="61" w:unhideWhenUsed="0"/>
-    <w:lsdException w:name="Light Grid Accent 1" w:semiHidden="0" w:uiPriority="62" w:unhideWhenUsed="0"/>
-    <w:lsdException w:name="Medium Shading 1 Accent 1" w:semiHidden="0" w:uiPriority="63" w:unhideWhenUsed="0"/>
-    <w:lsdException w:name="Medium Shading 2 Accent 1" w:semiHidden="0" w:uiPriority="64" w:unhideWhenUsed="0"/>
-    <w:lsdException w:name="Medium List 1 Accent 1" w:semiHidden="0" w:uiPriority="65" w:unhideWhenUsed="0"/>
-    <w:lsdException w:name="Revision" w:unhideWhenUsed="0"/>
-    <w:lsdException w:name="List Paragraph" w:semiHidden="0" w:uiPriority="34" w:unhideWhenUsed="0" w:qFormat="1"/>
-    <w:lsdException w:name="Quote" w:semiHidden="0" w:uiPriority="29" w:unhideWhenUsed="0" w:qFormat="1"/>
-    <w:lsdException w:name="Intense Quote" w:semiHidden="0" w:uiPriority="30" w:unhideWhenUsed="0" w:qFormat="1"/>
-    <w:lsdException w:name="Medium List 2 Accent 1" w:semiHidden="0" w:uiPriority="66" w:unhideWhenUsed="0"/>
-    <w:lsdException w:name="Medium Grid 1 Accent 1" w:semiHidden="0" w:uiPriority="67" w:unhideWhenUsed="0"/>
-    <w:lsdException w:name="Medium Grid 2 Accent 1" w:semiHidden="0" w:uiPriority="68" w:unhideWhenUsed="0"/>
-    <w:lsdException w:name="Medium Grid 3 Accent 1" w:semiHidden="0" w:uiPriority="69" w:unhideWhenUsed="0"/>
-    <w:lsdException w:name="Dark List Accent 1" w:semiHidden="0" w:uiPriority="70" w:unhideWhenUsed="0"/>
-    <w:lsdException w:name="Colorful Shading Accent 1" w:semiHidden="0" w:uiPriority="71" w:unhideWhenUsed="0"/>
-    <w:lsdException w:name="Colorful List Accent 1" w:semiHidden="0" w:uiPriority="72" w:unhideWhenUsed="0"/>
-    <w:lsdException w:name="Colorful Grid Accent 1" w:semiHidden="0" w:uiPriority="73" w:unhideWhenUsed="0"/>
-    <w:lsdException w:name="Light Shading Accent 2" w:semiHidden="0" w:uiPriority="60" w:unhideWhenUsed="0"/>
-    <w:lsdException w:name="Light List Accent 2" w:semiHidden="0" w:uiPriority="61" w:unhideWhenUsed="0"/>
-    <w:lsdException w:name="Light Grid Accent 2" w:semiHidden="0" w:uiPriority="62" w:unhideWhenUsed="0"/>
-    <w:lsdException w:name="Medium Shading 1 Accent 2" w:semiHidden="0" w:uiPriority="63" w:unhideWhenUsed="0"/>
-    <w:lsdException w:name="Medium Shading 2 Accent 2" w:semiHidden="0" w:uiPriority="64" w:unhideWhenUsed="0"/>
-    <w:lsdException w:name="Medium List 1 Accent 2" w:semiHidden="0" w:uiPriority="65" w:unhideWhenUsed="0"/>
-    <w:lsdException w:name="Medium List 2 Accent 2" w:semiHidden="0" w:uiPriority="66" w:unhideWhenUsed="0"/>
-    <w:lsdException w:name="Medium Grid 1 Accent 2" w:semiHidden="0" w:uiPriority="67" w:unhideWhenUsed="0"/>
-    <w:lsdException w:name="Medium Grid 2 Accent 2" w:semiHidden="0" w:uiPriority="68" w:unhideWhenUsed="0"/>
-    <w:lsdException w:name="Medium Grid 3 Accent 2" w:semiHidden="0" w:uiPriority="69" w:unhideWhenUsed="0"/>
-    <w:lsdException w:name="Dark List Accent 2" w:semiHidden="0" w:uiPriority="70" w:unhideWhenUsed="0"/>
-    <w:lsdException w:name="Colorful Shading Accent 2" w:semiHidden="0" w:uiPriority="71" w:unhideWhenUsed="0"/>
-    <w:lsdException w:name="Colorful List Accent 2" w:semiHidden="0" w:uiPriority="72" w:unhideWhenUsed="0"/>
-    <w:lsdException w:name="Colorful Grid Accent 2" w:semiHidden="0" w:uiPriority="73" w:unhideWhenUsed="0"/>
-    <w:lsdException w:name="Light Shading Accent 3" w:semiHidden="0" w:uiPriority="60" w:unhideWhenUsed="0"/>
-    <w:lsdException w:name="Light List Accent 3" w:semiHidden="0" w:uiPriority="61" w:unhideWhenUsed="0"/>
-    <w:lsdException w:name="Light Grid Accent 3" w:semiHidden="0" w:uiPriority="62" w:unhideWhenUsed="0"/>
-    <w:lsdException w:name="Medium Shading 1 Accent 3" w:semiHidden="0" w:uiPriority="63" w:unhideWhenUsed="0"/>
-    <w:lsdException w:name="Medium Shading 2 Accent 3" w:semiHidden="0" w:uiPriority="64" w:unhideWhenUsed="0"/>
-    <w:lsdException w:name="Medium List 1 Accent 3" w:semiHidden="0" w:uiPriority="65" w:unhideWhenUsed="0"/>
-    <w:lsdException w:name="Medium List 2 Accent 3" w:semiHidden="0" w:uiPriority="66" w:unhideWhenUsed="0"/>
-    <w:lsdException w:name="Medium Grid 1 Accent 3" w:semiHidden="0" w:uiPriority="67" w:unhideWhenUsed="0"/>
-    <w:lsdException w:name="Medium Grid 2 Accent 3" w:semiHidden="0" w:uiPriority="68" w:unhideWhenUsed="0"/>
-    <w:lsdException w:name="Medium Grid 3 Accent 3" w:semiHidden="0" w:uiPriority="69" w:unhideWhenUsed="0"/>
-    <w:lsdException w:name="Dark List Accent 3" w:semiHidden="0" w:uiPriority="70" w:unhideWhenUsed="0"/>
-    <w:lsdException w:name="Colorful Shading Accent 3" w:semiHidden="0" w:uiPriority="71" w:unhideWhenUsed="0"/>
-    <w:lsdException w:name="Colorful List Accent 3" w:semiHidden="0" w:uiPriority="72" w:unhideWhenUsed="0"/>
-    <w:lsdException w:name="Colorful Grid Accent 3" w:semiHidden="0" w:uiPriority="73" w:unhideWhenUsed="0"/>
-    <w:lsdException w:name="Light Shading Accent 4" w:semiHidden="0" w:uiPriority="60" w:unhideWhenUsed="0"/>
-    <w:lsdException w:name="Light List Accent 4" w:semiHidden="0" w:uiPriority="61" w:unhideWhenUsed="0"/>
-    <w:lsdException w:name="Light Grid Accent 4" w:semiHidden="0" w:uiPriority="62" w:unhideWhenUsed="0"/>
-    <w:lsdException w:name="Medium Shading 1 Accent 4" w:semiHidden="0" w:uiPriority="63" w:unhideWhenUsed="0"/>
-    <w:lsdException w:name="Medium Shading 2 Accent 4" w:semiHidden="0" w:uiPriority="64" w:unhideWhenUsed="0"/>
-    <w:lsdException w:name="Medium List 1 Accent 4" w:semiHidden="0" w:uiPriority="65" w:unhideWhenUsed="0"/>
-    <w:lsdException w:name="Medium List 2 Accent 4" w:semiHidden="0" w:uiPriority="66" w:unhideWhenUsed="0"/>
-    <w:lsdException w:name="Medium Grid 1 Accent 4" w:semiHidden="0" w:uiPriority="67" w:unhideWhenUsed="0"/>
-    <w:lsdException w:name="Medium Grid 2 Accent 4" w:semiHidden="0" w:uiPriority="68" w:unhideWhenUsed="0"/>
-    <w:lsdException w:name="Medium Grid 3 Accent 4" w:semiHidden="0" w:uiPriority="69" w:unhideWhenUsed="0"/>
-    <w:lsdException w:name="Dark List Accent 4" w:semiHidden="0" w:uiPriority="70" w:unhideWhenUsed="0"/>
-    <w:lsdException w:name="Colorful Shading Accent 4" w:semiHidden="0" w:uiPriority="71" w:unhideWhenUsed="0"/>
-    <w:lsdException w:name="Colorful List Accent 4" w:semiHidden="0" w:uiPriority="72" w:unhideWhenUsed="0"/>
-    <w:lsdException w:name="Colorful Grid Accent 4" w:semiHidden="0" w:uiPriority="73" w:unhideWhenUsed="0"/>
-    <w:lsdException w:name="Light Shading Accent 5" w:semiHidden="0" w:uiPriority="60" w:unhideWhenUsed="0"/>
-    <w:lsdException w:name="Light List Accent 5" w:semiHidden="0" w:uiPriority="61" w:unhideWhenUsed="0"/>
-    <w:lsdException w:name="Light Grid Accent 5" w:semiHidden="0" w:uiPriority="62" w:unhideWhenUsed="0"/>
-    <w:lsdException w:name="Medium Shading 1 Accent 5" w:semiHidden="0" w:uiPriority="63" w:unhideWhenUsed="0"/>
-    <w:lsdException w:name="Medium Shading 2 Accent 5" w:semiHidden="0" w:uiPriority="64" w:unhideWhenUsed="0"/>
-    <w:lsdException w:name="Medium List 1 Accent 5" w:semiHidden="0" w:uiPriority="65" w:unhideWhenUsed="0"/>
-    <w:lsdException w:name="Medium List 2 Accent 5" w:semiHidden="0" w:uiPriority="66" w:unhideWhenUsed="0"/>
-    <w:lsdException w:name="Medium Grid 1 Accent 5" w:semiHidden="0" w:uiPriority="67" w:unhideWhenUsed="0"/>
-    <w:lsdException w:name="Medium Grid 2 Accent 5" w:semiHidden="0" w:uiPriority="68" w:unhideWhenUsed="0"/>
-    <w:lsdException w:name="Medium Grid 3 Accent 5" w:semiHidden="0" w:uiPriority="69" w:unhideWhenUsed="0"/>
-    <w:lsdException w:name="Dark List Accent 5" w:semiHidden="0" w:uiPriority="70" w:unhideWhenUsed="0"/>
-    <w:lsdException w:name="Colorful Shading Accent 5" w:semiHidden="0" w:uiPriority="71" w:unhideWhenUsed="0"/>
-    <w:lsdException w:name="Colorful List Accent 5" w:semiHidden="0" w:uiPriority="72" w:unhideWhenUsed="0"/>
-    <w:lsdException w:name="Colorful Grid Accent 5" w:semiHidden="0" w:uiPriority="73" w:unhideWhenUsed="0"/>
-    <w:lsdException w:name="Light Shading Accent 6" w:semiHidden="0" w:uiPriority="60" w:unhideWhenUsed="0"/>
-    <w:lsdException w:name="Light List Accent 6" w:semiHidden="0" w:uiPriority="61" w:unhideWhenUsed="0"/>
-    <w:lsdException w:name="Light Grid Accent 6" w:semiHidden="0" w:uiPriority="62" w:unhideWhenUsed="0"/>
-    <w:lsdException w:name="Medium Shading 1 Accent 6" w:semiHidden="0" w:uiPriority="63" w:unhideWhenUsed="0"/>
-    <w:lsdException w:name="Medium Shading 2 Accent 6" w:semiHidden="0" w:uiPriority="64" w:unhideWhenUsed="0"/>
-    <w:lsdException w:name="Medium List 1 Accent 6" w:semiHidden="0" w:uiPriority="65" w:unhideWhenUsed="0"/>
-    <w:lsdException w:name="Medium List 2 Accent 6" w:semiHidden="0" w:uiPriority="66" w:unhideWhenUsed="0"/>
-    <w:lsdException w:name="Medium Grid 1 Accent 6" w:semiHidden="0" w:uiPriority="67" w:unhideWhenUsed="0"/>
-    <w:lsdException w:name="Medium Grid 2 Accent 6" w:semiHidden="0" w:uiPriority="68" w:unhideWhenUsed="0"/>
-    <w:lsdException w:name="Medium Grid 3 Accent 6" w:semiHidden="0" w:uiPriority="69" w:unhideWhenUsed="0"/>
-    <w:lsdException w:name="Dark List Accent 6" w:semiHidden="0" w:uiPriority="70" w:unhideWhenUsed="0"/>
-    <w:lsdException w:name="Colorful Shading Accent 6" w:semiHidden="0" w:uiPriority="71" w:unhideWhenUsed="0"/>
-    <w:lsdException w:name="Colorful List Accent 6" w:semiHidden="0" w:uiPriority="72" w:unhideWhenUsed="0"/>
-    <w:lsdException w:name="Colorful Grid Accent 6" w:semiHidden="0" w:uiPriority="73" w:unhideWhenUsed="0"/>
-    <w:lsdException w:name="Subtle Emphasis" w:semiHidden="0" w:uiPriority="19" w:unhideWhenUsed="0" w:qFormat="1"/>
-    <w:lsdException w:name="Intense Emphasis" w:semiHidden="0" w:uiPriority="21" w:unhideWhenUsed="0" w:qFormat="1"/>
-    <w:lsdException w:name="Subtle Reference" w:semiHidden="0" w:uiPriority="31" w:unhideWhenUsed="0" w:qFormat="1"/>
-    <w:lsdException w:name="Intense Reference" w:semiHidden="0" w:uiPriority="32" w:unhideWhenUsed="0" w:qFormat="1"/>
-    <w:lsdException w:name="Book Title" w:semiHidden="0" w:uiPriority="33" w:unhideWhenUsed="0" w:qFormat="1"/>
-    <w:lsdException w:name="Bibliography" w:uiPriority="37"/>
-    <w:lsdException w:name="TOC Heading" w:uiPriority="39" w:qFormat="1"/>
+  <w:latentStyles w:defLockedState="0" w:defUIPriority="99" w:defSemiHidden="0" w:defUnhideWhenUsed="0" w:defQFormat="0" w:count="380">
+    <w:lsdException w:name="Normal" w:uiPriority="0" w:qFormat="1"/>
+    <w:lsdException w:name="heading 1" w:uiPriority="9" w:qFormat="1"/>
+    <w:lsdException w:name="heading 2" w:semiHidden="1" w:uiPriority="9" w:unhideWhenUsed="1" w:qFormat="1"/>
+    <w:lsdException w:name="heading 3" w:semiHidden="1" w:uiPriority="9" w:unhideWhenUsed="1" w:qFormat="1"/>
+    <w:lsdException w:name="heading 4" w:semiHidden="1" w:uiPriority="9" w:unhideWhenUsed="1" w:qFormat="1"/>
+    <w:lsdException w:name="heading 5" w:semiHidden="1" w:uiPriority="9" w:unhideWhenUsed="1" w:qFormat="1"/>
+    <w:lsdException w:name="heading 6" w:semiHidden="1" w:uiPriority="9" w:unhideWhenUsed="1" w:qFormat="1"/>
+    <w:lsdException w:name="heading 7" w:semiHidden="1" w:uiPriority="9" w:unhideWhenUsed="1" w:qFormat="1"/>
+    <w:lsdException w:name="heading 8" w:semiHidden="1" w:uiPriority="9" w:unhideWhenUsed="1" w:qFormat="1"/>
+    <w:lsdException w:name="heading 9" w:semiHidden="1" w:uiPriority="9" w:unhideWhenUsed="1" w:qFormat="1"/>
+    <w:lsdException w:name="index 1" w:semiHidden="1" w:unhideWhenUsed="1"/>
+    <w:lsdException w:name="index 2" w:semiHidden="1" w:unhideWhenUsed="1"/>
+    <w:lsdException w:name="index 3" w:semiHidden="1" w:unhideWhenUsed="1"/>
+    <w:lsdException w:name="index 4" w:semiHidden="1" w:unhideWhenUsed="1"/>
+    <w:lsdException w:name="index 5" w:semiHidden="1" w:unhideWhenUsed="1"/>
+    <w:lsdException w:name="index 6" w:semiHidden="1" w:unhideWhenUsed="1"/>
+    <w:lsdException w:name="index 7" w:semiHidden="1" w:unhideWhenUsed="1"/>
+    <w:lsdException w:name="index 8" w:semiHidden="1" w:unhideWhenUsed="1"/>
+    <w:lsdException w:name="index 9" w:semiHidden="1" w:unhideWhenUsed="1"/>
+    <w:lsdException w:name="toc 1" w:semiHidden="1" w:uiPriority="39" w:unhideWhenUsed="1"/>
+    <w:lsdException w:name="toc 2" w:semiHidden="1" w:uiPriority="39" w:unhideWhenUsed="1"/>
+    <w:lsdException w:name="toc 3" w:semiHidden="1" w:uiPriority="39" w:unhideWhenUsed="1"/>
+    <w:lsdException w:name="toc 4" w:semiHidden="1" w:uiPriority="39" w:unhideWhenUsed="1"/>
+    <w:lsdException w:name="toc 5" w:semiHidden="1" w:uiPriority="39" w:unhideWhenUsed="1"/>
+    <w:lsdException w:name="toc 6" w:semiHidden="1" w:uiPriority="39" w:unhideWhenUsed="1"/>
+    <w:lsdException w:name="toc 7" w:semiHidden="1" w:uiPriority="39" w:unhideWhenUsed="1"/>
+    <w:lsdException w:name="toc 8" w:semiHidden="1" w:uiPriority="39" w:unhideWhenUsed="1"/>
+    <w:lsdException w:name="toc 9" w:semiHidden="1" w:uiPriority="39" w:unhideWhenUsed="1"/>
+    <w:lsdException w:name="Normal Indent" w:semiHidden="1" w:unhideWhenUsed="1"/>
+    <w:lsdException w:name="footnote text" w:semiHidden="1" w:unhideWhenUsed="1"/>
+    <w:lsdException w:name="annotation text" w:semiHidden="1" w:unhideWhenUsed="1"/>
+    <w:lsdException w:name="header" w:semiHidden="1" w:unhideWhenUsed="1"/>
+    <w:lsdException w:name="footer" w:semiHidden="1" w:unhideWhenUsed="1"/>
+    <w:lsdException w:name="index heading" w:semiHidden="1" w:unhideWhenUsed="1"/>
+    <w:lsdException w:name="caption" w:semiHidden="1" w:uiPriority="35" w:unhideWhenUsed="1" w:qFormat="1"/>
+    <w:lsdException w:name="table of figures" w:semiHidden="1" w:unhideWhenUsed="1"/>
+    <w:lsdException w:name="envelope address" w:semiHidden="1" w:unhideWhenUsed="1"/>
+    <w:lsdException w:name="envelope return" w:semiHidden="1" w:unhideWhenUsed="1"/>
+    <w:lsdException w:name="footnote reference" w:semiHidden="1" w:unhideWhenUsed="1"/>
+    <w:lsdException w:name="annotation reference" w:semiHidden="1" w:unhideWhenUsed="1"/>
+    <w:lsdException w:name="line number" w:semiHidden="1" w:unhideWhenUsed="1"/>
+    <w:lsdException w:name="page number" w:semiHidden="1" w:unhideWhenUsed="1"/>
+    <w:lsdException w:name="endnote reference" w:semiHidden="1" w:unhideWhenUsed="1"/>
+    <w:lsdException w:name="endnote text" w:semiHidden="1" w:unhideWhenUsed="1"/>
+    <w:lsdException w:name="table of authorities" w:semiHidden="1" w:unhideWhenUsed="1"/>
+    <w:lsdException w:name="macro" w:semiHidden="1" w:unhideWhenUsed="1"/>
+    <w:lsdException w:name="toa heading" w:semiHidden="1" w:unhideWhenUsed="1"/>
+    <w:lsdException w:name="List" w:semiHidden="1" w:unhideWhenUsed="1"/>
+    <w:lsdException w:name="List Bullet" w:semiHidden="1" w:unhideWhenUsed="1"/>
+    <w:lsdException w:name="List Number" w:semiHidden="1" w:unhideWhenUsed="1"/>
+    <w:lsdException w:name="List 2" w:semiHidden="1" w:unhideWhenUsed="1"/>
+    <w:lsdException w:name="List 3" w:semiHidden="1" w:unhideWhenUsed="1"/>
+    <w:lsdException w:name="List 4" w:semiHidden="1" w:unhideWhenUsed="1"/>
+    <w:lsdException w:name="List 5" w:semiHidden="1" w:unhideWhenUsed="1"/>
+    <w:lsdException w:name="List Bullet 2" w:semiHidden="1" w:unhideWhenUsed="1"/>
+    <w:lsdException w:name="List Bullet 3" w:semiHidden="1" w:unhideWhenUsed="1"/>
+    <w:lsdException w:name="List Bullet 4" w:semiHidden="1" w:unhideWhenUsed="1"/>
+    <w:lsdException w:name="List Bullet 5" w:semiHidden="1" w:unhideWhenUsed="1"/>
+    <w:lsdException w:name="List Number 2" w:semiHidden="1" w:unhideWhenUsed="1"/>
+    <w:lsdException w:name="List Number 3" w:semiHidden="1" w:unhideWhenUsed="1"/>
+    <w:lsdException w:name="List Number 4" w:semiHidden="1" w:unhideWhenUsed="1"/>
+    <w:lsdException w:name="List Number 5" w:semiHidden="1" w:unhideWhenUsed="1"/>
+    <w:lsdException w:name="Title" w:uiPriority="10" w:qFormat="1"/>
+    <w:lsdException w:name="Closing" w:semiHidden="1" w:unhideWhenUsed="1"/>
+    <w:lsdException w:name="Signature" w:semiHidden="1" w:unhideWhenUsed="1"/>
+    <w:lsdException w:name="Default Paragraph Font" w:semiHidden="1" w:uiPriority="1" w:unhideWhenUsed="1"/>
+    <w:lsdException w:name="Body Text" w:semiHidden="1" w:unhideWhenUsed="1"/>
+    <w:lsdException w:name="Body Text Indent" w:semiHidden="1" w:unhideWhenUsed="1"/>
+    <w:lsdException w:name="List Continue" w:semiHidden="1" w:unhideWhenUsed="1"/>
+    <w:lsdException w:name="List Continue 2" w:semiHidden="1" w:unhideWhenUsed="1"/>
+    <w:lsdException w:name="List Continue 3" w:semiHidden="1" w:unhideWhenUsed="1"/>
+    <w:lsdException w:name="List Continue 4" w:semiHidden="1" w:unhideWhenUsed="1"/>
+    <w:lsdException w:name="List Continue 5" w:semiHidden="1" w:unhideWhenUsed="1"/>
+    <w:lsdException w:name="Message Header" w:semiHidden="1" w:unhideWhenUsed="1"/>
+    <w:lsdException w:name="Subtitle" w:uiPriority="11" w:qFormat="1"/>
+    <w:lsdException w:name="Salutation" w:semiHidden="1" w:unhideWhenUsed="1"/>
+    <w:lsdException w:name="Date" w:semiHidden="1" w:unhideWhenUsed="1"/>
+    <w:lsdException w:name="Body Text First Indent" w:semiHidden="1" w:unhideWhenUsed="1"/>
+    <w:lsdException w:name="Body Text First Indent 2" w:semiHidden="1" w:unhideWhenUsed="1"/>
+    <w:lsdException w:name="Note Heading" w:semiHidden="1" w:unhideWhenUsed="1"/>
+    <w:lsdException w:name="Body Text 2" w:semiHidden="1" w:unhideWhenUsed="1"/>
+    <w:lsdException w:name="Body Text 3" w:semiHidden="1" w:unhideWhenUsed="1"/>
+    <w:lsdException w:name="Body Text Indent 2" w:semiHidden="1" w:unhideWhenUsed="1"/>
+    <w:lsdException w:name="Body Text Indent 3" w:semiHidden="1" w:unhideWhenUsed="1"/>
+    <w:lsdException w:name="Block Text" w:semiHidden="1" w:unhideWhenUsed="1"/>
+    <w:lsdException w:name="Hyperlink" w:semiHidden="1" w:unhideWhenUsed="1"/>
+    <w:lsdException w:name="FollowedHyperlink" w:semiHidden="1" w:unhideWhenUsed="1"/>
+    <w:lsdException w:name="Strong" w:uiPriority="22" w:qFormat="1"/>
+    <w:lsdException w:name="Emphasis" w:uiPriority="20" w:qFormat="1"/>
+    <w:lsdException w:name="Document Map" w:semiHidden="1" w:unhideWhenUsed="1"/>
+    <w:lsdException w:name="Plain Text" w:semiHidden="1" w:unhideWhenUsed="1"/>
+    <w:lsdException w:name="E-mail Signature" w:semiHidden="1" w:unhideWhenUsed="1"/>
+    <w:lsdException w:name="HTML Top of Form" w:semiHidden="1" w:unhideWhenUsed="1"/>
+    <w:lsdException w:name="HTML Bottom of Form" w:semiHidden="1" w:unhideWhenUsed="1"/>
+    <w:lsdException w:name="Normal (Web)" w:semiHidden="1" w:unhideWhenUsed="1"/>
+    <w:lsdException w:name="HTML Acronym" w:semiHidden="1" w:unhideWhenUsed="1"/>
+    <w:lsdException w:name="HTML Address" w:semiHidden="1" w:unhideWhenUsed="1"/>
+    <w:lsdException w:name="HTML Cite" w:semiHidden="1" w:unhideWhenUsed="1"/>
+    <w:lsdException w:name="HTML Code" w:semiHidden="1" w:unhideWhenUsed="1"/>
+    <w:lsdException w:name="HTML Definition" w:semiHidden="1" w:unhideWhenUsed="1"/>
+    <w:lsdException w:name="HTML Keyboard" w:semiHidden="1" w:unhideWhenUsed="1"/>
+    <w:lsdException w:name="HTML Preformatted" w:semiHidden="1" w:unhideWhenUsed="1"/>
+    <w:lsdException w:name="HTML Sample" w:semiHidden="1" w:unhideWhenUsed="1"/>
+    <w:lsdException w:name="HTML Typewriter" w:semiHidden="1" w:unhideWhenUsed="1"/>
+    <w:lsdException w:name="HTML Variable" w:semiHidden="1" w:unhideWhenUsed="1"/>
+    <w:lsdException w:name="Normal Table" w:semiHidden="1" w:unhideWhenUsed="1"/>
+    <w:lsdException w:name="annotation subject" w:semiHidden="1" w:unhideWhenUsed="1"/>
+    <w:lsdException w:name="No List" w:semiHidden="1" w:unhideWhenUsed="1"/>
+    <w:lsdException w:name="Outline List 1" w:semiHidden="1" w:unhideWhenUsed="1"/>
+    <w:lsdException w:name="Outline List 2" w:semiHidden="1" w:unhideWhenUsed="1"/>
+    <w:lsdException w:name="Outline List 3" w:semiHidden="1" w:unhideWhenUsed="1"/>
+    <w:lsdException w:name="Table Simple 1" w:semiHidden="1" w:unhideWhenUsed="1"/>
+    <w:lsdException w:name="Table Simple 2" w:semiHidden="1" w:unhideWhenUsed="1"/>
+    <w:lsdException w:name="Table Simple 3" w:semiHidden="1" w:unhideWhenUsed="1"/>
+    <w:lsdException w:name="Table Classic 1" w:semiHidden="1" w:unhideWhenUsed="1"/>
+    <w:lsdException w:name="Table Classic 2" w:semiHidden="1" w:unhideWhenUsed="1"/>
+    <w:lsdException w:name="Table Classic 3" w:semiHidden="1" w:unhideWhenUsed="1"/>
+    <w:lsdException w:name="Table Classic 4" w:semiHidden="1" w:unhideWhenUsed="1"/>
+    <w:lsdException w:name="Table Colorful 1" w:semiHidden="1" w:unhideWhenUsed="1"/>
+    <w:lsdException w:name="Table Colorful 2" w:semiHidden="1" w:unhideWhenUsed="1"/>
+    <w:lsdException w:name="Table Colorful 3" w:semiHidden="1" w:unhideWhenUsed="1"/>
+    <w:lsdException w:name="Table Columns 1" w:semiHidden="1" w:unhideWhenUsed="1"/>
+    <w:lsdException w:name="Table Columns 2" w:semiHidden="1" w:unhideWhenUsed="1"/>
+    <w:lsdException w:name="Table Columns 3" w:semiHidden="1" w:unhideWhenUsed="1"/>
+    <w:lsdException w:name="Table Columns 4" w:semiHidden="1" w:unhideWhenUsed="1"/>
+    <w:lsdException w:name="Table Columns 5" w:semiHidden="1" w:unhideWhenUsed="1"/>
+    <w:lsdException w:name="Table Grid 1" w:semiHidden="1" w:unhideWhenUsed="1"/>
+    <w:lsdException w:name="Table Grid 2" w:semiHidden="1" w:unhideWhenUsed="1"/>
+    <w:lsdException w:name="Table Grid 3" w:semiHidden="1" w:unhideWhenUsed="1"/>
+    <w:lsdException w:name="Table Grid 4" w:semiHidden="1" w:unhideWhenUsed="1"/>
+    <w:lsdException w:name="Table Grid 5" w:semiHidden="1" w:unhideWhenUsed="1"/>
+    <w:lsdException w:name="Table Grid 6" w:semiHidden="1" w:unhideWhenUsed="1"/>
+    <w:lsdException w:name="Table Grid 7" w:semiHidden="1" w:unhideWhenUsed="1"/>
+    <w:lsdException w:name="Table Grid 8" w:semiHidden="1" w:unhideWhenUsed="1"/>
+    <w:lsdException w:name="Table List 1" w:semiHidden="1" w:unhideWhenUsed="1"/>
+    <w:lsdException w:name="Table List 2" w:semiHidden="1" w:unhideWhenUsed="1"/>
+    <w:lsdException w:name="Table List 3" w:semiHidden="1" w:unhideWhenUsed="1"/>
+    <w:lsdException w:name="Table List 4" w:semiHidden="1" w:unhideWhenUsed="1"/>
+    <w:lsdException w:name="Table List 5" w:semiHidden="1" w:unhideWhenUsed="1"/>
+    <w:lsdException w:name="Table List 6" w:semiHidden="1" w:unhideWhenUsed="1"/>
+    <w:lsdException w:name="Table List 7" w:semiHidden="1" w:unhideWhenUsed="1"/>
+    <w:lsdException w:name="Table List 8" w:semiHidden="1" w:unhideWhenUsed="1"/>
+    <w:lsdException w:name="Table 3D effects 1" w:semiHidden="1" w:unhideWhenUsed="1"/>
+    <w:lsdException w:name="Table 3D effects 2" w:semiHidden="1" w:unhideWhenUsed="1"/>
+    <w:lsdException w:name="Table 3D effects 3" w:semiHidden="1" w:unhideWhenUsed="1"/>
+    <w:lsdException w:name="Table Contemporary" w:semiHidden="1" w:unhideWhenUsed="1"/>
+    <w:lsdException w:name="Table Elegant" w:semiHidden="1" w:unhideWhenUsed="1"/>
+    <w:lsdException w:name="Table Professional" w:semiHidden="1" w:unhideWhenUsed="1"/>
+    <w:lsdException w:name="Table Subtle 1" w:semiHidden="1" w:unhideWhenUsed="1"/>
+    <w:lsdException w:name="Table Subtle 2" w:semiHidden="1" w:unhideWhenUsed="1"/>
+    <w:lsdException w:name="Table Web 1" w:semiHidden="1" w:unhideWhenUsed="1"/>
+    <w:lsdException w:name="Table Web 2" w:semiHidden="1" w:unhideWhenUsed="1"/>
+    <w:lsdException w:name="Table Web 3" w:semiHidden="1" w:unhideWhenUsed="1"/>
+    <w:lsdException w:name="Balloon Text" w:semiHidden="1" w:unhideWhenUsed="1"/>
+    <w:lsdException w:name="Table Grid" w:uiPriority="39"/>
+    <w:lsdException w:name="Table Theme" w:semiHidden="1" w:unhideWhenUsed="1"/>
+    <w:lsdException w:name="Note Level 1" w:semiHidden="1" w:unhideWhenUsed="1"/>
+    <w:lsdException w:name="Note Level 2" w:semiHidden="1" w:unhideWhenUsed="1"/>
+    <w:lsdException w:name="Note Level 3" w:semiHidden="1" w:unhideWhenUsed="1"/>
+    <w:lsdException w:name="Note Level 4" w:semiHidden="1" w:unhideWhenUsed="1"/>
+    <w:lsdException w:name="Note Level 5" w:semiHidden="1" w:unhideWhenUsed="1"/>
+    <w:lsdException w:name="Note Level 6" w:semiHidden="1" w:unhideWhenUsed="1"/>
+    <w:lsdException w:name="Note Level 7" w:semiHidden="1" w:unhideWhenUsed="1"/>
+    <w:lsdException w:name="Note Level 8" w:semiHidden="1" w:unhideWhenUsed="1"/>
+    <w:lsdException w:name="Note Level 9" w:semiHidden="1" w:unhideWhenUsed="1"/>
+    <w:lsdException w:name="Placeholder Text" w:semiHidden="1"/>
+    <w:lsdException w:name="No Spacing" w:uiPriority="1" w:qFormat="1"/>
+    <w:lsdException w:name="Light Shading" w:uiPriority="60"/>
+    <w:lsdException w:name="Light List" w:uiPriority="61"/>
+    <w:lsdException w:name="Light Grid" w:uiPriority="62"/>
+    <w:lsdException w:name="Medium Shading 1" w:uiPriority="63"/>
+    <w:lsdException w:name="Medium Shading 2" w:uiPriority="64"/>
+    <w:lsdException w:name="Medium List 1" w:uiPriority="65"/>
+    <w:lsdException w:name="Medium List 2" w:uiPriority="66"/>
+    <w:lsdException w:name="Medium Grid 1" w:uiPriority="67"/>
+    <w:lsdException w:name="Medium Grid 2" w:uiPriority="68"/>
+    <w:lsdException w:name="Medium Grid 3" w:uiPriority="69"/>
+    <w:lsdException w:name="Dark List" w:uiPriority="70"/>
+    <w:lsdException w:name="Colorful Shading" w:uiPriority="71"/>
+    <w:lsdException w:name="Colorful List" w:uiPriority="72"/>
+    <w:lsdException w:name="Colorful Grid" w:uiPriority="73"/>
+    <w:lsdException w:name="Light Shading Accent 1" w:uiPriority="60"/>
+    <w:lsdException w:name="Light List Accent 1" w:uiPriority="61"/>
+    <w:lsdException w:name="Light Grid Accent 1" w:uiPriority="62"/>
+    <w:lsdException w:name="Medium Shading 1 Accent 1" w:uiPriority="63"/>
+    <w:lsdException w:name="Medium Shading 2 Accent 1" w:uiPriority="64"/>
+    <w:lsdException w:name="Medium List 1 Accent 1" w:uiPriority="65"/>
+    <w:lsdException w:name="Revision" w:semiHidden="1"/>
+    <w:lsdException w:name="List Paragraph" w:uiPriority="34" w:qFormat="1"/>
+    <w:lsdException w:name="Quote" w:uiPriority="29" w:qFormat="1"/>
+    <w:lsdException w:name="Intense Quote" w:uiPriority="30" w:qFormat="1"/>
+    <w:lsdException w:name="Medium List 2 Accent 1" w:uiPriority="66"/>
+    <w:lsdException w:name="Medium Grid 1 Accent 1" w:uiPriority="67"/>
+    <w:lsdException w:name="Medium Grid 2 Accent 1" w:uiPriority="68"/>
+    <w:lsdException w:name="Medium Grid 3 Accent 1" w:uiPriority="69"/>
+    <w:lsdException w:name="Dark List Accent 1" w:uiPriority="70"/>
+    <w:lsdException w:name="Colorful Shading Accent 1" w:uiPriority="71"/>
+    <w:lsdException w:name="Colorful List Accent 1" w:uiPriority="72"/>
+    <w:lsdException w:name="Colorful Grid Accent 1" w:uiPriority="73"/>
+    <w:lsdException w:name="Light Shading Accent 2" w:uiPriority="60"/>
+    <w:lsdException w:name="Light List Accent 2" w:uiPriority="61"/>
+    <w:lsdException w:name="Light Grid Accent 2" w:uiPriority="62"/>
+    <w:lsdException w:name="Medium Shading 1 Accent 2" w:uiPriority="63"/>
+    <w:lsdException w:name="Medium Shading 2 Accent 2" w:uiPriority="64"/>
+    <w:lsdException w:name="Medium List 1 Accent 2" w:uiPriority="65"/>
+    <w:lsdException w:name="Medium List 2 Accent 2" w:uiPriority="66"/>
+    <w:lsdException w:name="Medium Grid 1 Accent 2" w:uiPriority="67"/>
+    <w:lsdException w:name="Medium Grid 2 Accent 2" w:uiPriority="68"/>
+    <w:lsdException w:name="Medium Grid 3 Accent 2" w:uiPriority="69"/>
+    <w:lsdException w:name="Dark List Accent 2" w:uiPriority="70"/>
+    <w:lsdException w:name="Colorful Shading Accent 2" w:uiPriority="71"/>
+    <w:lsdException w:name="Colorful List Accent 2" w:uiPriority="72"/>
+    <w:lsdException w:name="Colorful Grid Accent 2" w:uiPriority="73"/>
+    <w:lsdException w:name="Light Shading Accent 3" w:uiPriority="60"/>
+    <w:lsdException w:name="Light List Accent 3" w:uiPriority="61"/>
+    <w:lsdException w:name="Light Grid Accent 3" w:uiPriority="62"/>
+    <w:lsdException w:name="Medium Shading 1 Accent 3" w:uiPriority="63"/>
+    <w:lsdException w:name="Medium Shading 2 Accent 3" w:uiPriority="64"/>
+    <w:lsdException w:name="Medium List 1 Accent 3" w:uiPriority="65"/>
+    <w:lsdException w:name="Medium List 2 Accent 3" w:uiPriority="66"/>
+    <w:lsdException w:name="Medium Grid 1 Accent 3" w:uiPriority="67"/>
+    <w:lsdException w:name="Medium Grid 2 Accent 3" w:uiPriority="68"/>
+    <w:lsdException w:name="Medium Grid 3 Accent 3" w:uiPriority="69"/>
+    <w:lsdException w:name="Dark List Accent 3" w:uiPriority="70"/>
+    <w:lsdException w:name="Colorful Shading Accent 3" w:uiPriority="71"/>
+    <w:lsdException w:name="Colorful List Accent 3" w:uiPriority="72"/>
+    <w:lsdException w:name="Colorful Grid Accent 3" w:uiPriority="73"/>
+    <w:lsdException w:name="Light Shading Accent 4" w:uiPriority="60"/>
+    <w:lsdException w:name="Light List Accent 4" w:uiPriority="61"/>
+    <w:lsdException w:name="Light Grid Accent 4" w:uiPriority="62"/>
+    <w:lsdException w:name="Medium Shading 1 Accent 4" w:uiPriority="63"/>
+    <w:lsdException w:name="Medium Shading 2 Accent 4" w:uiPriority="64"/>
+    <w:lsdException w:name="Medium List 1 Accent 4" w:uiPriority="65"/>
+    <w:lsdException w:name="Medium List 2 Accent 4" w:uiPriority="66"/>
+    <w:lsdException w:name="Medium Grid 1 Accent 4" w:uiPriority="67"/>
+    <w:lsdException w:name="Medium Grid 2 Accent 4" w:uiPriority="68"/>
+    <w:lsdException w:name="Medium Grid 3 Accent 4" w:uiPriority="69"/>
+    <w:lsdException w:name="Dark List Accent 4" w:uiPriority="70"/>
+    <w:lsdException w:name="Colorful Shading Accent 4" w:uiPriority="71"/>
+    <w:lsdException w:name="Colorful List Accent 4" w:uiPriority="72"/>
+    <w:lsdException w:name="Colorful Grid Accent 4" w:uiPriority="73"/>
+    <w:lsdException w:name="Light Shading Accent 5" w:uiPriority="60"/>
+    <w:lsdException w:name="Light List Accent 5" w:uiPriority="61"/>
+    <w:lsdException w:name="Light Grid Accent 5" w:uiPriority="62"/>
+    <w:lsdException w:name="Medium Shading 1 Accent 5" w:uiPriority="63"/>
+    <w:lsdException w:name="Medium Shading 2 Accent 5" w:uiPriority="64"/>
+    <w:lsdException w:name="Medium List 1 Accent 5" w:uiPriority="65"/>
+    <w:lsdException w:name="Medium List 2 Accent 5" w:uiPriority="66"/>
+    <w:lsdException w:name="Medium Grid 1 Accent 5" w:uiPriority="67"/>
+    <w:lsdException w:name="Medium Grid 2 Accent 5" w:uiPriority="68"/>
+    <w:lsdException w:name="Medium Grid 3 Accent 5" w:uiPriority="69"/>
+    <w:lsdException w:name="Dark List Accent 5" w:uiPriority="70"/>
+    <w:lsdException w:name="Colorful Shading Accent 5" w:uiPriority="71"/>
+    <w:lsdException w:name="Colorful List Accent 5" w:uiPriority="72"/>
+    <w:lsdException w:name="Colorful Grid Accent 5" w:uiPriority="73"/>
+    <w:lsdException w:name="Light Shading Accent 6" w:uiPriority="60"/>
+    <w:lsdException w:name="Light List Accent 6" w:uiPriority="61"/>
+    <w:lsdException w:name="Light Grid Accent 6" w:uiPriority="62"/>
+    <w:lsdException w:name="Medium Shading 1 Accent 6" w:uiPriority="63"/>
+    <w:lsdException w:name="Medium Shading 2 Accent 6" w:uiPriority="64"/>
+    <w:lsdException w:name="Medium List 1 Accent 6" w:uiPriority="65"/>
+    <w:lsdException w:name="Medium List 2 Accent 6" w:uiPriority="66"/>
+    <w:lsdException w:name="Medium Grid 1 Accent 6" w:uiPriority="67"/>
+    <w:lsdException w:name="Medium Grid 2 Accent 6" w:uiPriority="68"/>
+    <w:lsdException w:name="Medium Grid 3 Accent 6" w:uiPriority="69"/>
+    <w:lsdException w:name="Dark List Accent 6" w:uiPriority="70"/>
+    <w:lsdException w:name="Colorful Shading Accent 6" w:uiPriority="71"/>
+    <w:lsdException w:name="Colorful List Accent 6" w:uiPriority="72"/>
+    <w:lsdException w:name="Colorful Grid Accent 6" w:uiPriority="73"/>
+    <w:lsdException w:name="Subtle Emphasis" w:uiPriority="19" w:qFormat="1"/>
+    <w:lsdException w:name="Intense Emphasis" w:uiPriority="21" w:qFormat="1"/>
+    <w:lsdException w:name="Subtle Reference" w:uiPriority="31" w:qFormat="1"/>
+    <w:lsdException w:name="Intense Reference" w:uiPriority="32" w:qFormat="1"/>
+    <w:lsdException w:name="Book Title" w:uiPriority="33" w:qFormat="1"/>
+    <w:lsdException w:name="Bibliography" w:semiHidden="1" w:uiPriority="37" w:unhideWhenUsed="1"/>
+    <w:lsdException w:name="TOC Heading" w:semiHidden="1" w:uiPriority="39" w:unhideWhenUsed="1" w:qFormat="1"/>
+    <w:lsdException w:name="Plain Table 1" w:uiPriority="41"/>
+    <w:lsdException w:name="Plain Table 2" w:uiPriority="42"/>
+    <w:lsdException w:name="Plain Table 3" w:uiPriority="43"/>
+    <w:lsdException w:name="Plain Table 4" w:uiPriority="44"/>
+    <w:lsdException w:name="Plain Table 5" w:uiPriority="45"/>
+    <w:lsdException w:name="Grid Table Light" w:uiPriority="40"/>
+    <w:lsdException w:name="Grid Table 1 Light" w:uiPriority="46"/>
+    <w:lsdException w:name="Grid Table 2" w:uiPriority="47"/>
+    <w:lsdException w:name="Grid Table 3" w:uiPriority="48"/>
+    <w:lsdException w:name="Grid Table 4" w:uiPriority="49"/>
+    <w:lsdException w:name="Grid Table 5 Dark" w:uiPriority="50"/>
+    <w:lsdException w:name="Grid Table 6 Colorful" w:uiPriority="51"/>
+    <w:lsdException w:name="Grid Table 7 Colorful" w:uiPriority="52"/>
+    <w:lsdException w:name="Grid Table 1 Light Accent 1" w:uiPriority="46"/>
+    <w:lsdException w:name="Grid Table 2 Accent 1" w:uiPriority="47"/>
+    <w:lsdException w:name="Grid Table 3 Accent 1" w:uiPriority="48"/>
+    <w:lsdException w:name="Grid Table 4 Accent 1" w:uiPriority="49"/>
+    <w:lsdException w:name="Grid Table 5 Dark Accent 1" w:uiPriority="50"/>
+    <w:lsdException w:name="Grid Table 6 Colorful Accent 1" w:uiPriority="51"/>
+    <w:lsdException w:name="Grid Table 7 Colorful Accent 1" w:uiPriority="52"/>
+    <w:lsdException w:name="Grid Table 1 Light Accent 2" w:uiPriority="46"/>
+    <w:lsdException w:name="Grid Table 2 Accent 2" w:uiPriority="47"/>
+    <w:lsdException w:name="Grid Table 3 Accent 2" w:uiPriority="48"/>
+    <w:lsdException w:name="Grid Table 4 Accent 2" w:uiPriority="49"/>
+    <w:lsdException w:name="Grid Table 5 Dark Accent 2" w:uiPriority="50"/>
+    <w:lsdException w:name="Grid Table 6 Colorful Accent 2" w:uiPriority="51"/>
+    <w:lsdException w:name="Grid Table 7 Colorful Accent 2" w:uiPriority="52"/>
+    <w:lsdException w:name="Grid Table 1 Light Accent 3" w:uiPriority="46"/>
+    <w:lsdException w:name="Grid Table 2 Accent 3" w:uiPriority="47"/>
+    <w:lsdException w:name="Grid Table 3 Accent 3" w:uiPriority="48"/>
+    <w:lsdException w:name="Grid Table 4 Accent 3" w:uiPriority="49"/>
+    <w:lsdException w:name="Grid Table 5 Dark Accent 3" w:uiPriority="50"/>
+    <w:lsdException w:name="Grid Table 6 Colorful Accent 3" w:uiPriority="51"/>
+    <w:lsdException w:name="Grid Table 7 Colorful Accent 3" w:uiPriority="52"/>
+    <w:lsdException w:name="Grid Table 1 Light Accent 4" w:uiPriority="46"/>
+    <w:lsdException w:name="Grid Table 2 Accent 4" w:uiPriority="47"/>
+    <w:lsdException w:name="Grid Table 3 Accent 4" w:uiPriority="48"/>
+    <w:lsdException w:name="Grid Table 4 Accent 4" w:uiPriority="49"/>
+    <w:lsdException w:name="Grid Table 5 Dark Accent 4" w:uiPriority="50"/>
+    <w:lsdException w:name="Grid Table 6 Colorful Accent 4" w:uiPriority="51"/>
+    <w:lsdException w:name="Grid Table 7 Colorful Accent 4" w:uiPriority="52"/>
+    <w:lsdException w:name="Grid Table 1 Light Accent 5" w:uiPriority="46"/>
+    <w:lsdException w:name="Grid Table 2 Accent 5" w:uiPriority="47"/>
+    <w:lsdException w:name="Grid Table 3 Accent 5" w:uiPriority="48"/>
+    <w:lsdException w:name="Grid Table 4 Accent 5" w:uiPriority="49"/>
+    <w:lsdException w:name="Grid Table 5 Dark Accent 5" w:uiPriority="50"/>
+    <w:lsdException w:name="Grid Table 6 Colorful Accent 5" w:uiPriority="51"/>
+    <w:lsdException w:name="Grid Table 7 Colorful Accent 5" w:uiPriority="52"/>
+    <w:lsdException w:name="Grid Table 1 Light Accent 6" w:uiPriority="46"/>
+    <w:lsdException w:name="Grid Table 2 Accent 6" w:uiPriority="47"/>
+    <w:lsdException w:name="Grid Table 3 Accent 6" w:uiPriority="48"/>
+    <w:lsdException w:name="Grid Table 4 Accent 6" w:uiPriority="49"/>
+    <w:lsdException w:name="Grid Table 5 Dark Accent 6" w:uiPriority="50"/>
+    <w:lsdException w:name="Grid Table 6 Colorful Accent 6" w:uiPriority="51"/>
+    <w:lsdException w:name="Grid Table 7 Colorful Accent 6" w:uiPriority="52"/>
+    <w:lsdException w:name="List Table 1 Light" w:uiPriority="46"/>
+    <w:lsdException w:name="List Table 2" w:uiPriority="47"/>
+    <w:lsdException w:name="List Table 3" w:uiPriority="48"/>
+    <w:lsdException w:name="List Table 4" w:uiPriority="49"/>
+    <w:lsdException w:name="List Table 5 Dark" w:uiPriority="50"/>
+    <w:lsdException w:name="List Table 6 Colorful" w:uiPriority="51"/>
+    <w:lsdException w:name="List Table 7 Colorful" w:uiPriority="52"/>
+    <w:lsdException w:name="List Table 1 Light Accent 1" w:uiPriority="46"/>
+    <w:lsdException w:name="List Table 2 Accent 1" w:uiPriority="47"/>
+    <w:lsdException w:name="List Table 3 Accent 1" w:uiPriority="48"/>
+    <w:lsdException w:name="List Table 4 Accent 1" w:uiPriority="49"/>
+    <w:lsdException w:name="List Table 5 Dark Accent 1" w:uiPriority="50"/>
+    <w:lsdException w:name="List Table 6 Colorful Accent 1" w:uiPriority="51"/>
+    <w:lsdException w:name="List Table 7 Colorful Accent 1" w:uiPriority="52"/>
+    <w:lsdException w:name="List Table 1 Light Accent 2" w:uiPriority="46"/>
+    <w:lsdException w:name="List Table 2 Accent 2" w:uiPriority="47"/>
+    <w:lsdException w:name="List Table 3 Accent 2" w:uiPriority="48"/>
+    <w:lsdException w:name="List Table 4 Accent 2" w:uiPriority="49"/>
+    <w:lsdException w:name="List Table 5 Dark Accent 2" w:uiPriority="50"/>
+    <w:lsdException w:name="List Table 6 Colorful Accent 2" w:uiPriority="51"/>
+    <w:lsdException w:name="List Table 7 Colorful Accent 2" w:uiPriority="52"/>
+    <w:lsdException w:name="List Table 1 Light Accent 3" w:uiPriority="46"/>
+    <w:lsdException w:name="List Table 2 Accent 3" w:uiPriority="47"/>
+    <w:lsdException w:name="List Table 3 Accent 3" w:uiPriority="48"/>
+    <w:lsdException w:name="List Table 4 Accent 3" w:uiPriority="49"/>
+    <w:lsdException w:name="List Table 5 Dark Accent 3" w:uiPriority="50"/>
+    <w:lsdException w:name="List Table 6 Colorful Accent 3" w:uiPriority="51"/>
+    <w:lsdException w:name="List Table 7 Colorful Accent 3" w:uiPriority="52"/>
+    <w:lsdException w:name="List Table 1 Light Accent 4" w:uiPriority="46"/>
+    <w:lsdException w:name="List Table 2 Accent 4" w:uiPriority="47"/>
+    <w:lsdException w:name="List Table 3 Accent 4" w:uiPriority="48"/>
+    <w:lsdException w:name="List Table 4 Accent 4" w:uiPriority="49"/>
+    <w:lsdException w:name="List Table 5 Dark Accent 4" w:uiPriority="50"/>
+    <w:lsdException w:name="List Table 6 Colorful Accent 4" w:uiPriority="51"/>
+    <w:lsdException w:name="List Table 7 Colorful Accent 4" w:uiPriority="52"/>
+    <w:lsdException w:name="List Table 1 Light Accent 5" w:uiPriority="46"/>
+    <w:lsdException w:name="List Table 2 Accent 5" w:uiPriority="47"/>
+    <w:lsdException w:name="List Table 3 Accent 5" w:uiPriority="48"/>
+    <w:lsdException w:name="List Table 4 Accent 5" w:uiPriority="49"/>
+    <w:lsdException w:name="List Table 5 Dark Accent 5" w:uiPriority="50"/>
+    <w:lsdException w:name="List Table 6 Colorful Accent 5" w:uiPriority="51"/>
+    <w:lsdException w:name="List Table 7 Colorful Accent 5" w:uiPriority="52"/>
+    <w:lsdException w:name="List Table 1 Light Accent 6" w:uiPriority="46"/>
+    <w:lsdException w:name="List Table 2 Accent 6" w:uiPriority="47"/>
+    <w:lsdException w:name="List Table 3 Accent 6" w:uiPriority="48"/>
+    <w:lsdException w:name="List Table 4 Accent 6" w:uiPriority="49"/>
+    <w:lsdException w:name="List Table 5 Dark Accent 6" w:uiPriority="50"/>
+    <w:lsdException w:name="List Table 6 Colorful Accent 6" w:uiPriority="51"/>
+    <w:lsdException w:name="List Table 7 Colorful Accent 6" w:uiPriority="52"/>
   </w:latentStyles>
   <w:style w:type="paragraph" w:default="1" w:styleId="Normal">
     <w:name w:val="Normal"/>
@@ -30107,7 +29234,7 @@
 </file>
 
 <file path=customXml/itemProps1.xml><?xml version="1.0" encoding="utf-8"?>
-<ds:datastoreItem xmlns:ds="http://schemas.openxmlformats.org/officeDocument/2006/customXml" ds:itemID="{58883847-FF52-403E-A8DC-C39F00B20AB7}">
+<ds:datastoreItem xmlns:ds="http://schemas.openxmlformats.org/officeDocument/2006/customXml" ds:itemID="{84388E7A-000F-7845-860E-5B733FCDE770}">
   <ds:schemaRefs>
     <ds:schemaRef ds:uri="http://schemas.openxmlformats.org/officeDocument/2006/bibliography"/>
   </ds:schemaRefs>

</xml_diff>

<commit_message>
Modify RegisterContract and PayPal payment sequence diagrams.
</commit_message>
<xml_diff>
--- a/Document/Reports/Report 4/Report 4 TriPQM.docx
+++ b/Document/Reports/Report 4/Report 4 TriPQM.docx
@@ -7794,9 +7794,9 @@
         <w:lastRenderedPageBreak/>
         <w:drawing>
           <wp:inline distT="0" distB="0" distL="0" distR="0">
-            <wp:extent cx="5943600" cy="3287949"/>
-            <wp:effectExtent l="0" t="0" r="0" b="8255"/>
-            <wp:docPr id="2" name="Picture 2" descr="C:\Users\UDEWQ\Desktop\RegisterContractByGuest.jpg"/>
+            <wp:extent cx="6225540" cy="2810872"/>
+            <wp:effectExtent l="0" t="0" r="3810" b="8890"/>
+            <wp:docPr id="5" name="Picture 5" descr="C:\Users\UDEWQ\Desktop\RegisterContractByGuest.jpg"/>
             <wp:cNvGraphicFramePr>
               <a:graphicFrameLocks xmlns:a="http://schemas.openxmlformats.org/drawingml/2006/main" noChangeAspect="1"/>
             </wp:cNvGraphicFramePr>
@@ -7825,7 +7825,7 @@
                   <pic:spPr bwMode="auto">
                     <a:xfrm>
                       <a:off x="0" y="0"/>
-                      <a:ext cx="5943600" cy="3287949"/>
+                      <a:ext cx="6225540" cy="2810872"/>
                     </a:xfrm>
                     <a:prstGeom prst="rect">
                       <a:avLst/>
@@ -7864,9 +7864,9 @@
         </w:rPr>
         <w:drawing>
           <wp:inline distT="0" distB="0" distL="0" distR="0">
-            <wp:extent cx="5067300" cy="4533900"/>
+            <wp:extent cx="5943600" cy="4066292"/>
             <wp:effectExtent l="0" t="0" r="0" b="0"/>
-            <wp:docPr id="4" name="Picture 4" descr="C:\Users\UDEWQ\Desktop\PayPal Payment.jpg"/>
+            <wp:docPr id="8" name="Picture 8" descr="C:\Users\UDEWQ\Desktop\PayPal Payment.jpg"/>
             <wp:cNvGraphicFramePr>
               <a:graphicFrameLocks xmlns:a="http://schemas.openxmlformats.org/drawingml/2006/main" noChangeAspect="1"/>
             </wp:cNvGraphicFramePr>
@@ -7895,7 +7895,7 @@
                   <pic:spPr bwMode="auto">
                     <a:xfrm>
                       <a:off x="0" y="0"/>
-                      <a:ext cx="5067300" cy="4533900"/>
+                      <a:ext cx="5943600" cy="4066292"/>
                     </a:xfrm>
                     <a:prstGeom prst="rect">
                       <a:avLst/>
@@ -7911,6 +7911,8 @@
           </wp:inline>
         </w:drawing>
       </w:r>
+      <w:bookmarkStart w:id="0" w:name="_GoBack"/>
+      <w:bookmarkEnd w:id="0"/>
     </w:p>
     <w:p>
       <w:pPr>
@@ -20003,8 +20005,6 @@
               </w:rPr>
               <w:t>Create contract and transfer to payment page.</w:t>
             </w:r>
-            <w:bookmarkStart w:id="0" w:name="_GoBack"/>
-            <w:bookmarkEnd w:id="0"/>
           </w:p>
         </w:tc>
       </w:tr>
@@ -30107,7 +30107,7 @@
 </file>
 
 <file path=customXml/itemProps1.xml><?xml version="1.0" encoding="utf-8"?>
-<ds:datastoreItem xmlns:ds="http://schemas.openxmlformats.org/officeDocument/2006/customXml" ds:itemID="{58883847-FF52-403E-A8DC-C39F00B20AB7}">
+<ds:datastoreItem xmlns:ds="http://schemas.openxmlformats.org/officeDocument/2006/customXml" ds:itemID="{63FFD3E4-6747-4315-971B-013DCE0E633F}">
   <ds:schemaRefs>
     <ds:schemaRef ds:uri="http://schemas.openxmlformats.org/officeDocument/2006/bibliography"/>
   </ds:schemaRefs>

</xml_diff>

<commit_message>
Sửa lại class diagram và class dictionary. #347
</commit_message>
<xml_diff>
--- a/Document/Reports/Report 4/Report 4 TriPQM.docx
+++ b/Document/Reports/Report 4/Report 4 TriPQM.docx
@@ -33,9 +33,9 @@
         </w:rPr>
         <w:drawing>
           <wp:inline distT="0" distB="0" distL="0" distR="0">
-            <wp:extent cx="6659880" cy="5748225"/>
-            <wp:effectExtent l="0" t="0" r="7620" b="5080"/>
-            <wp:docPr id="3" name="Picture 3" descr="C:\Users\UDEWQ\Desktop\ClassDiagram2.jpg"/>
+            <wp:extent cx="5943600" cy="4709595"/>
+            <wp:effectExtent l="0" t="0" r="0" b="0"/>
+            <wp:docPr id="2" name="Picture 2" descr="D:\insurance-card\Document\Other diagrams\Class diagram.jpg"/>
             <wp:cNvGraphicFramePr>
               <a:graphicFrameLocks xmlns:a="http://schemas.openxmlformats.org/drawingml/2006/main" noChangeAspect="1"/>
             </wp:cNvGraphicFramePr>
@@ -43,7 +43,7 @@
               <a:graphicData uri="http://schemas.openxmlformats.org/drawingml/2006/picture">
                 <pic:pic xmlns:pic="http://schemas.openxmlformats.org/drawingml/2006/picture">
                   <pic:nvPicPr>
-                    <pic:cNvPr id="0" name="Picture 3" descr="C:\Users\UDEWQ\Desktop\ClassDiagram2.jpg"/>
+                    <pic:cNvPr id="0" name="Picture 1" descr="D:\insurance-card\Document\Other diagrams\Class diagram.jpg"/>
                     <pic:cNvPicPr>
                       <a:picLocks noChangeAspect="1" noChangeArrowheads="1"/>
                     </pic:cNvPicPr>
@@ -64,7 +64,7 @@
                   <pic:spPr bwMode="auto">
                     <a:xfrm>
                       <a:off x="0" y="0"/>
-                      <a:ext cx="6662133" cy="5750170"/>
+                      <a:ext cx="5943600" cy="4709595"/>
                     </a:xfrm>
                     <a:prstGeom prst="rect">
                       <a:avLst/>
@@ -81,6 +81,7 @@
         </w:drawing>
       </w:r>
     </w:p>
+    <w:p/>
     <w:tbl>
       <w:tblPr>
         <w:tblStyle w:val="TableGrid"/>
@@ -388,8 +389,212 @@
           <w:p>
             <w:proofErr w:type="spellStart"/>
             <w:r>
+              <w:t>CompensationEntity</w:t>
+            </w:r>
+            <w:proofErr w:type="spellEnd"/>
+          </w:p>
+        </w:tc>
+        <w:tc>
+          <w:tcPr>
+            <w:tcW w:w="1889" w:type="dxa"/>
+          </w:tcPr>
+          <w:p>
+            <w:r>
+              <w:t>Compensation</w:t>
+            </w:r>
+          </w:p>
+        </w:tc>
+        <w:tc>
+          <w:tcPr>
+            <w:tcW w:w="5328" w:type="dxa"/>
+          </w:tcPr>
+          <w:p>
+            <w:r>
+              <w:t>Conta</w:t>
+            </w:r>
+            <w:r>
+              <w:t>in the compensation information</w:t>
+            </w:r>
+            <w:r>
+              <w:t>.</w:t>
+            </w:r>
+          </w:p>
+        </w:tc>
+      </w:tr>
+      <w:tr>
+        <w:tc>
+          <w:tcPr>
+            <w:tcW w:w="2359" w:type="dxa"/>
+          </w:tcPr>
+          <w:p>
+            <w:proofErr w:type="spellStart"/>
+            <w:r>
+              <w:t>PunishmentEntity</w:t>
+            </w:r>
+            <w:proofErr w:type="spellEnd"/>
+          </w:p>
+        </w:tc>
+        <w:tc>
+          <w:tcPr>
+            <w:tcW w:w="1889" w:type="dxa"/>
+          </w:tcPr>
+          <w:p>
+            <w:r>
+              <w:t>Punishment</w:t>
+            </w:r>
+          </w:p>
+        </w:tc>
+        <w:tc>
+          <w:tcPr>
+            <w:tcW w:w="5328" w:type="dxa"/>
+          </w:tcPr>
+          <w:p>
+            <w:r>
+              <w:t>Con</w:t>
+            </w:r>
+            <w:r>
+              <w:t>tain the punishment information</w:t>
+            </w:r>
+            <w:r>
+              <w:t>.</w:t>
+            </w:r>
+          </w:p>
+        </w:tc>
+      </w:tr>
+      <w:tr>
+        <w:tc>
+          <w:tcPr>
+            <w:tcW w:w="2359" w:type="dxa"/>
+          </w:tcPr>
+          <w:p>
+            <w:proofErr w:type="spellStart"/>
+            <w:r>
+              <w:t>AccidentEntity</w:t>
+            </w:r>
+            <w:proofErr w:type="spellEnd"/>
+          </w:p>
+        </w:tc>
+        <w:tc>
+          <w:tcPr>
+            <w:tcW w:w="1889" w:type="dxa"/>
+          </w:tcPr>
+          <w:p>
+            <w:r>
+              <w:t>Accident</w:t>
+            </w:r>
+          </w:p>
+        </w:tc>
+        <w:tc>
+          <w:tcPr>
+            <w:tcW w:w="5328" w:type="dxa"/>
+          </w:tcPr>
+          <w:p>
+            <w:r>
+              <w:t>C</w:t>
+            </w:r>
+            <w:r>
+              <w:t>ontain the accident information</w:t>
+            </w:r>
+            <w:r>
+              <w:t>.</w:t>
+            </w:r>
+          </w:p>
+        </w:tc>
+      </w:tr>
+      <w:tr>
+        <w:tc>
+          <w:tcPr>
+            <w:tcW w:w="2359" w:type="dxa"/>
+          </w:tcPr>
+          <w:p>
+            <w:proofErr w:type="spellStart"/>
+            <w:r>
+              <w:t>ContractTypeEntity</w:t>
+            </w:r>
+            <w:proofErr w:type="spellEnd"/>
+          </w:p>
+        </w:tc>
+        <w:tc>
+          <w:tcPr>
+            <w:tcW w:w="1889" w:type="dxa"/>
+          </w:tcPr>
+          <w:p>
+            <w:proofErr w:type="spellStart"/>
+            <w:r>
+              <w:t>ContractType</w:t>
+            </w:r>
+            <w:proofErr w:type="spellEnd"/>
+          </w:p>
+        </w:tc>
+        <w:tc>
+          <w:tcPr>
+            <w:tcW w:w="5328" w:type="dxa"/>
+          </w:tcPr>
+          <w:p>
+            <w:r>
+              <w:t>Contai</w:t>
+            </w:r>
+            <w:r>
+              <w:t>n the contract type information</w:t>
+            </w:r>
+            <w:r>
+              <w:t>.</w:t>
+            </w:r>
+          </w:p>
+        </w:tc>
+      </w:tr>
+      <w:tr>
+        <w:tc>
+          <w:tcPr>
+            <w:tcW w:w="2359" w:type="dxa"/>
+          </w:tcPr>
+          <w:p>
+            <w:proofErr w:type="spellStart"/>
+            <w:r>
+              <w:t>NewCardRequestEntity</w:t>
+            </w:r>
+            <w:proofErr w:type="spellEnd"/>
+          </w:p>
+        </w:tc>
+        <w:tc>
+          <w:tcPr>
+            <w:tcW w:w="1889" w:type="dxa"/>
+          </w:tcPr>
+          <w:p>
+            <w:proofErr w:type="spellStart"/>
+            <w:r>
+              <w:t>NewCardRequest</w:t>
+            </w:r>
+            <w:proofErr w:type="spellEnd"/>
+          </w:p>
+        </w:tc>
+        <w:tc>
+          <w:tcPr>
+            <w:tcW w:w="5328" w:type="dxa"/>
+          </w:tcPr>
+          <w:p>
+            <w:r>
+              <w:t>Contain t</w:t>
+            </w:r>
+            <w:r>
+              <w:t>he new card request information</w:t>
+            </w:r>
+            <w:r>
+              <w:t>.</w:t>
+            </w:r>
+          </w:p>
+        </w:tc>
+      </w:tr>
+      <w:tr>
+        <w:tc>
+          <w:tcPr>
+            <w:tcW w:w="2359" w:type="dxa"/>
+          </w:tcPr>
+          <w:p>
+            <w:proofErr w:type="spellStart"/>
+            <w:r>
               <w:lastRenderedPageBreak/>
-              <w:t>CompensationEntity</w:t>
+              <w:t>CardAccessLogEntity</w:t>
             </w:r>
             <w:proofErr w:type="spellEnd"/>
           </w:p>
@@ -400,7 +605,7 @@
           </w:tcPr>
           <w:p>
             <w:r>
-              <w:t>Compensation</w:t>
+              <w:t>N/A</w:t>
             </w:r>
           </w:p>
         </w:tc>
@@ -410,10 +615,13 @@
           </w:tcPr>
           <w:p>
             <w:r>
-              <w:t>Conta</w:t>
-            </w:r>
-            <w:r>
-              <w:t>in the compensation information</w:t>
+              <w:t xml:space="preserve">Not exist in </w:t>
+            </w:r>
+            <w:r>
+              <w:t>c</w:t>
+            </w:r>
+            <w:r>
+              <w:t>onceptual diagram. But needed in class diagram to contain the card access log information</w:t>
             </w:r>
             <w:r>
               <w:t>.</w:t>
@@ -429,7 +637,7 @@
           <w:p>
             <w:proofErr w:type="spellStart"/>
             <w:r>
-              <w:t>PunishmentEntity</w:t>
+              <w:t>NotificationEntity</w:t>
             </w:r>
             <w:proofErr w:type="spellEnd"/>
           </w:p>
@@ -440,7 +648,7 @@
           </w:tcPr>
           <w:p>
             <w:r>
-              <w:t>Punishment</w:t>
+              <w:t>N/A</w:t>
             </w:r>
           </w:p>
         </w:tc>
@@ -450,13 +658,7 @@
           </w:tcPr>
           <w:p>
             <w:r>
-              <w:t>Con</w:t>
-            </w:r>
-            <w:r>
-              <w:t>tain the punishment information</w:t>
-            </w:r>
-            <w:r>
-              <w:t>.</w:t>
+              <w:t>Not exist in conceptual diagram. But needed in class diagram to contain the notification information.</w:t>
             </w:r>
           </w:p>
         </w:tc>
@@ -469,7 +671,7 @@
           <w:p>
             <w:proofErr w:type="spellStart"/>
             <w:r>
-              <w:t>AccidentEntity</w:t>
+              <w:t>NotificationReadEntity</w:t>
             </w:r>
             <w:proofErr w:type="spellEnd"/>
           </w:p>
@@ -480,7 +682,7 @@
           </w:tcPr>
           <w:p>
             <w:r>
-              <w:t>Accident</w:t>
+              <w:t>N/A</w:t>
             </w:r>
           </w:p>
         </w:tc>
@@ -490,140 +692,15 @@
           </w:tcPr>
           <w:p>
             <w:r>
-              <w:t>C</w:t>
-            </w:r>
-            <w:r>
-              <w:t>ontain the accident information</w:t>
-            </w:r>
-            <w:r>
-              <w:t>.</w:t>
-            </w:r>
-          </w:p>
-        </w:tc>
-      </w:tr>
-      <w:tr>
-        <w:tc>
-          <w:tcPr>
-            <w:tcW w:w="2359" w:type="dxa"/>
-          </w:tcPr>
-          <w:p>
-            <w:proofErr w:type="spellStart"/>
-            <w:r>
-              <w:t>ContractTypeEntity</w:t>
-            </w:r>
-            <w:proofErr w:type="spellEnd"/>
-          </w:p>
-        </w:tc>
-        <w:tc>
-          <w:tcPr>
-            <w:tcW w:w="1889" w:type="dxa"/>
-          </w:tcPr>
-          <w:p>
-            <w:proofErr w:type="spellStart"/>
-            <w:r>
-              <w:t>ContractType</w:t>
-            </w:r>
-            <w:proofErr w:type="spellEnd"/>
-          </w:p>
-        </w:tc>
-        <w:tc>
-          <w:tcPr>
-            <w:tcW w:w="5328" w:type="dxa"/>
-          </w:tcPr>
-          <w:p>
-            <w:r>
-              <w:t>Contai</w:t>
-            </w:r>
-            <w:r>
-              <w:t>n the contract type information</w:t>
-            </w:r>
-            <w:r>
-              <w:t>.</w:t>
-            </w:r>
-          </w:p>
-        </w:tc>
-      </w:tr>
-      <w:tr>
-        <w:tc>
-          <w:tcPr>
-            <w:tcW w:w="2359" w:type="dxa"/>
-          </w:tcPr>
-          <w:p>
-            <w:proofErr w:type="spellStart"/>
-            <w:r>
-              <w:t>NewCardRequestEntity</w:t>
-            </w:r>
-            <w:proofErr w:type="spellEnd"/>
-          </w:p>
-        </w:tc>
-        <w:tc>
-          <w:tcPr>
-            <w:tcW w:w="1889" w:type="dxa"/>
-          </w:tcPr>
-          <w:p>
-            <w:proofErr w:type="spellStart"/>
-            <w:r>
-              <w:t>NewCardRequest</w:t>
-            </w:r>
-            <w:proofErr w:type="spellEnd"/>
-          </w:p>
-        </w:tc>
-        <w:tc>
-          <w:tcPr>
-            <w:tcW w:w="5328" w:type="dxa"/>
-          </w:tcPr>
-          <w:p>
-            <w:r>
-              <w:t>Contain t</w:t>
-            </w:r>
-            <w:r>
-              <w:t>he new card request information</w:t>
-            </w:r>
-            <w:r>
-              <w:t>.</w:t>
-            </w:r>
-          </w:p>
-        </w:tc>
-      </w:tr>
-      <w:tr>
-        <w:tc>
-          <w:tcPr>
-            <w:tcW w:w="2359" w:type="dxa"/>
-          </w:tcPr>
-          <w:p>
-            <w:proofErr w:type="spellStart"/>
-            <w:r>
-              <w:t>CardAccessLogEntity</w:t>
-            </w:r>
-            <w:proofErr w:type="spellEnd"/>
-          </w:p>
-        </w:tc>
-        <w:tc>
-          <w:tcPr>
-            <w:tcW w:w="1889" w:type="dxa"/>
-          </w:tcPr>
-          <w:p>
-            <w:r>
-              <w:t>N/A</w:t>
-            </w:r>
-          </w:p>
-        </w:tc>
-        <w:tc>
-          <w:tcPr>
-            <w:tcW w:w="5328" w:type="dxa"/>
-          </w:tcPr>
-          <w:p>
-            <w:r>
-              <w:t xml:space="preserve">Not exist in </w:t>
-            </w:r>
-            <w:r>
-              <w:t>c</w:t>
-            </w:r>
-            <w:r>
-              <w:t>onceptual diagram. But needed in class diagram to contain the card access log information</w:t>
-            </w:r>
-            <w:r>
-              <w:t>.</w:t>
+              <w:t xml:space="preserve">Not exist in conceptual diagram. But needed in class diagram to know what </w:t>
+            </w:r>
+            <w:proofErr w:type="gramStart"/>
+            <w:r>
+              <w:t>notifications is</w:t>
+            </w:r>
+            <w:proofErr w:type="gramEnd"/>
+            <w:r>
+              <w:t xml:space="preserve"> read.</w:t>
             </w:r>
           </w:p>
         </w:tc>
@@ -781,7 +858,13 @@
           </w:tcPr>
           <w:p>
             <w:r>
-              <w:t>Unique identifier of an payment</w:t>
+              <w:t xml:space="preserve">Unique identifier of </w:t>
+            </w:r>
+            <w:r>
+              <w:t>the</w:t>
+            </w:r>
+            <w:r>
+              <w:t xml:space="preserve"> payment</w:t>
             </w:r>
           </w:p>
         </w:tc>
@@ -954,6 +1037,94 @@
           <w:p>
             <w:r>
               <w:t>Total amount of the payment</w:t>
+            </w:r>
+          </w:p>
+        </w:tc>
+      </w:tr>
+      <w:tr>
+        <w:tc>
+          <w:tcPr>
+            <w:tcW w:w="2394" w:type="dxa"/>
+          </w:tcPr>
+          <w:p>
+            <w:proofErr w:type="spellStart"/>
+            <w:r>
+              <w:t>startDate</w:t>
+            </w:r>
+            <w:proofErr w:type="spellEnd"/>
+          </w:p>
+        </w:tc>
+        <w:tc>
+          <w:tcPr>
+            <w:tcW w:w="2394" w:type="dxa"/>
+          </w:tcPr>
+          <w:p>
+            <w:r>
+              <w:t>Timestamp</w:t>
+            </w:r>
+          </w:p>
+        </w:tc>
+        <w:tc>
+          <w:tcPr>
+            <w:tcW w:w="2394" w:type="dxa"/>
+          </w:tcPr>
+          <w:p>
+            <w:r>
+              <w:t>Private</w:t>
+            </w:r>
+          </w:p>
+        </w:tc>
+        <w:tc>
+          <w:tcPr>
+            <w:tcW w:w="2394" w:type="dxa"/>
+          </w:tcPr>
+          <w:p>
+            <w:r>
+              <w:t>Start date of the renew contract.</w:t>
+            </w:r>
+          </w:p>
+        </w:tc>
+      </w:tr>
+      <w:tr>
+        <w:tc>
+          <w:tcPr>
+            <w:tcW w:w="2394" w:type="dxa"/>
+          </w:tcPr>
+          <w:p>
+            <w:proofErr w:type="spellStart"/>
+            <w:r>
+              <w:t>expiredDate</w:t>
+            </w:r>
+            <w:proofErr w:type="spellEnd"/>
+          </w:p>
+        </w:tc>
+        <w:tc>
+          <w:tcPr>
+            <w:tcW w:w="2394" w:type="dxa"/>
+          </w:tcPr>
+          <w:p>
+            <w:r>
+              <w:t>Timestamp</w:t>
+            </w:r>
+          </w:p>
+        </w:tc>
+        <w:tc>
+          <w:tcPr>
+            <w:tcW w:w="2394" w:type="dxa"/>
+          </w:tcPr>
+          <w:p>
+            <w:r>
+              <w:t>Private</w:t>
+            </w:r>
+          </w:p>
+        </w:tc>
+        <w:tc>
+          <w:tcPr>
+            <w:tcW w:w="2394" w:type="dxa"/>
+          </w:tcPr>
+          <w:p>
+            <w:r>
+              <w:t>Expired date of the renew contract.</w:t>
             </w:r>
           </w:p>
         </w:tc>
@@ -1401,12 +1572,28 @@
           </w:tcPr>
           <w:p>
             <w:r>
-              <w:t>Unique identifier of an card</w:t>
-            </w:r>
-          </w:p>
-        </w:tc>
-      </w:tr>
-      <w:tr>
+              <w:t xml:space="preserve">Unique identifier of </w:t>
+            </w:r>
+            <w:r>
+              <w:t>the</w:t>
+            </w:r>
+            <w:r>
+              <w:t xml:space="preserve"> card</w:t>
+            </w:r>
+          </w:p>
+        </w:tc>
+      </w:tr>
+      <w:tr>
+        <w:tc>
+          <w:tcPr>
+            <w:tcW w:w="2394" w:type="dxa"/>
+          </w:tcPr>
+          <w:p>
+            <w:r>
+              <w:t>status</w:t>
+            </w:r>
+          </w:p>
+        </w:tc>
         <w:tc>
           <w:tcPr>
             <w:tcW w:w="2394" w:type="dxa"/>
@@ -1414,7 +1601,7 @@
           <w:p>
             <w:proofErr w:type="spellStart"/>
             <w:r>
-              <w:t>activatedDate</w:t>
+              <w:t>int</w:t>
             </w:r>
             <w:proofErr w:type="spellEnd"/>
           </w:p>
@@ -1425,16 +1612,6 @@
           </w:tcPr>
           <w:p>
             <w:r>
-              <w:t>Timestamp</w:t>
-            </w:r>
-          </w:p>
-        </w:tc>
-        <w:tc>
-          <w:tcPr>
-            <w:tcW w:w="2394" w:type="dxa"/>
-          </w:tcPr>
-          <w:p>
-            <w:r>
               <w:t>Private</w:t>
             </w:r>
           </w:p>
@@ -1445,139 +1622,7 @@
           </w:tcPr>
           <w:p>
             <w:r>
-              <w:t>The date the card was activated.</w:t>
-            </w:r>
-          </w:p>
-        </w:tc>
-      </w:tr>
-      <w:tr>
-        <w:tc>
-          <w:tcPr>
-            <w:tcW w:w="2394" w:type="dxa"/>
-          </w:tcPr>
-          <w:p>
-            <w:proofErr w:type="spellStart"/>
-            <w:r>
-              <w:t>deactivatedDate</w:t>
-            </w:r>
-            <w:proofErr w:type="spellEnd"/>
-          </w:p>
-        </w:tc>
-        <w:tc>
-          <w:tcPr>
-            <w:tcW w:w="2394" w:type="dxa"/>
-          </w:tcPr>
-          <w:p>
-            <w:r>
-              <w:t>Timestamp</w:t>
-            </w:r>
-          </w:p>
-        </w:tc>
-        <w:tc>
-          <w:tcPr>
-            <w:tcW w:w="2394" w:type="dxa"/>
-          </w:tcPr>
-          <w:p>
-            <w:r>
-              <w:t>Private</w:t>
-            </w:r>
-          </w:p>
-        </w:tc>
-        <w:tc>
-          <w:tcPr>
-            <w:tcW w:w="2394" w:type="dxa"/>
-          </w:tcPr>
-          <w:p>
-            <w:r>
-              <w:t>The date the card was deactivated.</w:t>
-            </w:r>
-          </w:p>
-        </w:tc>
-      </w:tr>
-      <w:tr>
-        <w:tc>
-          <w:tcPr>
-            <w:tcW w:w="2394" w:type="dxa"/>
-          </w:tcPr>
-          <w:p>
-            <w:proofErr w:type="spellStart"/>
-            <w:r>
-              <w:t>contractCode</w:t>
-            </w:r>
-            <w:proofErr w:type="spellEnd"/>
-          </w:p>
-        </w:tc>
-        <w:tc>
-          <w:tcPr>
-            <w:tcW w:w="2394" w:type="dxa"/>
-          </w:tcPr>
-          <w:p>
-            <w:r>
-              <w:t>String</w:t>
-            </w:r>
-          </w:p>
-        </w:tc>
-        <w:tc>
-          <w:tcPr>
-            <w:tcW w:w="2394" w:type="dxa"/>
-          </w:tcPr>
-          <w:p>
-            <w:r>
-              <w:t>Private</w:t>
-            </w:r>
-          </w:p>
-        </w:tc>
-        <w:tc>
-          <w:tcPr>
-            <w:tcW w:w="2394" w:type="dxa"/>
-          </w:tcPr>
-          <w:p>
-            <w:r>
-              <w:t>The contract code</w:t>
-            </w:r>
-          </w:p>
-        </w:tc>
-      </w:tr>
-      <w:tr>
-        <w:tc>
-          <w:tcPr>
-            <w:tcW w:w="2394" w:type="dxa"/>
-          </w:tcPr>
-          <w:p>
-            <w:proofErr w:type="spellStart"/>
-            <w:r>
-              <w:t>newCardRequestId</w:t>
-            </w:r>
-            <w:proofErr w:type="spellEnd"/>
-          </w:p>
-        </w:tc>
-        <w:tc>
-          <w:tcPr>
-            <w:tcW w:w="2394" w:type="dxa"/>
-          </w:tcPr>
-          <w:p>
-            <w:r>
-              <w:t>String</w:t>
-            </w:r>
-          </w:p>
-        </w:tc>
-        <w:tc>
-          <w:tcPr>
-            <w:tcW w:w="2394" w:type="dxa"/>
-          </w:tcPr>
-          <w:p>
-            <w:r>
-              <w:t>Private</w:t>
-            </w:r>
-          </w:p>
-        </w:tc>
-        <w:tc>
-          <w:tcPr>
-            <w:tcW w:w="2394" w:type="dxa"/>
-          </w:tcPr>
-          <w:p>
-            <w:r>
-              <w:t>The new card request ID.</w:t>
+              <w:t>Status of the card.</w:t>
             </w:r>
           </w:p>
         </w:tc>
@@ -1681,7 +1726,6 @@
           </w:tcPr>
           <w:p>
             <w:r>
-              <w:lastRenderedPageBreak/>
               <w:t>Getter</w:t>
             </w:r>
           </w:p>
@@ -1761,6 +1805,560 @@
       </w:tr>
     </w:tbl>
     <w:p/>
+    <w:p>
+      <w:pPr>
+        <w:pStyle w:val="Heading3"/>
+        <w:numPr>
+          <w:ilvl w:val="2"/>
+          <w:numId w:val="2"/>
+        </w:numPr>
+      </w:pPr>
+      <w:proofErr w:type="spellStart"/>
+      <w:r>
+        <w:lastRenderedPageBreak/>
+        <w:t>CardInstance</w:t>
+      </w:r>
+      <w:r>
+        <w:t>Entity</w:t>
+      </w:r>
+      <w:proofErr w:type="spellEnd"/>
+    </w:p>
+    <w:tbl>
+      <w:tblPr>
+        <w:tblStyle w:val="TableGrid"/>
+        <w:tblW w:w="0" w:type="auto"/>
+        <w:tblLook w:val="04A0" w:firstRow="1" w:lastRow="0" w:firstColumn="1" w:lastColumn="0" w:noHBand="0" w:noVBand="1"/>
+      </w:tblPr>
+      <w:tblGrid>
+        <w:gridCol w:w="2394"/>
+        <w:gridCol w:w="2394"/>
+        <w:gridCol w:w="2394"/>
+        <w:gridCol w:w="2394"/>
+      </w:tblGrid>
+      <w:tr>
+        <w:tc>
+          <w:tcPr>
+            <w:tcW w:w="2394" w:type="dxa"/>
+          </w:tcPr>
+          <w:p>
+            <w:pPr>
+              <w:rPr>
+                <w:b/>
+              </w:rPr>
+            </w:pPr>
+            <w:r>
+              <w:rPr>
+                <w:b/>
+              </w:rPr>
+              <w:t>Attribute</w:t>
+            </w:r>
+          </w:p>
+        </w:tc>
+        <w:tc>
+          <w:tcPr>
+            <w:tcW w:w="2394" w:type="dxa"/>
+          </w:tcPr>
+          <w:p>
+            <w:pPr>
+              <w:rPr>
+                <w:b/>
+              </w:rPr>
+            </w:pPr>
+            <w:r>
+              <w:rPr>
+                <w:b/>
+              </w:rPr>
+              <w:t>Type</w:t>
+            </w:r>
+          </w:p>
+        </w:tc>
+        <w:tc>
+          <w:tcPr>
+            <w:tcW w:w="2394" w:type="dxa"/>
+          </w:tcPr>
+          <w:p>
+            <w:pPr>
+              <w:rPr>
+                <w:b/>
+              </w:rPr>
+            </w:pPr>
+            <w:r>
+              <w:rPr>
+                <w:b/>
+              </w:rPr>
+              <w:t>Visibility</w:t>
+            </w:r>
+          </w:p>
+        </w:tc>
+        <w:tc>
+          <w:tcPr>
+            <w:tcW w:w="2394" w:type="dxa"/>
+          </w:tcPr>
+          <w:p>
+            <w:pPr>
+              <w:rPr>
+                <w:b/>
+              </w:rPr>
+            </w:pPr>
+            <w:r>
+              <w:rPr>
+                <w:b/>
+              </w:rPr>
+              <w:t>Description</w:t>
+            </w:r>
+          </w:p>
+        </w:tc>
+      </w:tr>
+      <w:tr>
+        <w:tc>
+          <w:tcPr>
+            <w:tcW w:w="2394" w:type="dxa"/>
+          </w:tcPr>
+          <w:p>
+            <w:r>
+              <w:t>id</w:t>
+            </w:r>
+          </w:p>
+        </w:tc>
+        <w:tc>
+          <w:tcPr>
+            <w:tcW w:w="2394" w:type="dxa"/>
+          </w:tcPr>
+          <w:p>
+            <w:proofErr w:type="spellStart"/>
+            <w:r>
+              <w:t>int</w:t>
+            </w:r>
+            <w:proofErr w:type="spellEnd"/>
+          </w:p>
+        </w:tc>
+        <w:tc>
+          <w:tcPr>
+            <w:tcW w:w="2394" w:type="dxa"/>
+          </w:tcPr>
+          <w:p>
+            <w:r>
+              <w:t>Private</w:t>
+            </w:r>
+          </w:p>
+        </w:tc>
+        <w:tc>
+          <w:tcPr>
+            <w:tcW w:w="2394" w:type="dxa"/>
+          </w:tcPr>
+          <w:p>
+            <w:r>
+              <w:t xml:space="preserve">Unique identifier of </w:t>
+            </w:r>
+            <w:r>
+              <w:t>the</w:t>
+            </w:r>
+            <w:r>
+              <w:t xml:space="preserve"> card instance.</w:t>
+            </w:r>
+          </w:p>
+        </w:tc>
+      </w:tr>
+      <w:tr>
+        <w:tc>
+          <w:tcPr>
+            <w:tcW w:w="2394" w:type="dxa"/>
+          </w:tcPr>
+          <w:p>
+            <w:proofErr w:type="spellStart"/>
+            <w:r>
+              <w:t>cardId</w:t>
+            </w:r>
+            <w:proofErr w:type="spellEnd"/>
+          </w:p>
+        </w:tc>
+        <w:tc>
+          <w:tcPr>
+            <w:tcW w:w="2394" w:type="dxa"/>
+          </w:tcPr>
+          <w:p>
+            <w:r>
+              <w:t>String</w:t>
+            </w:r>
+          </w:p>
+        </w:tc>
+        <w:tc>
+          <w:tcPr>
+            <w:tcW w:w="2394" w:type="dxa"/>
+          </w:tcPr>
+          <w:p>
+            <w:r>
+              <w:t>Private</w:t>
+            </w:r>
+          </w:p>
+        </w:tc>
+        <w:tc>
+          <w:tcPr>
+            <w:tcW w:w="2394" w:type="dxa"/>
+          </w:tcPr>
+          <w:p>
+            <w:r>
+              <w:t>The ID of the card.</w:t>
+            </w:r>
+          </w:p>
+        </w:tc>
+      </w:tr>
+      <w:tr>
+        <w:tc>
+          <w:tcPr>
+            <w:tcW w:w="2394" w:type="dxa"/>
+          </w:tcPr>
+          <w:p>
+            <w:proofErr w:type="spellStart"/>
+            <w:r>
+              <w:t>activatedDate</w:t>
+            </w:r>
+            <w:proofErr w:type="spellEnd"/>
+          </w:p>
+        </w:tc>
+        <w:tc>
+          <w:tcPr>
+            <w:tcW w:w="2394" w:type="dxa"/>
+          </w:tcPr>
+          <w:p>
+            <w:r>
+              <w:t>Timestamp</w:t>
+            </w:r>
+          </w:p>
+        </w:tc>
+        <w:tc>
+          <w:tcPr>
+            <w:tcW w:w="2394" w:type="dxa"/>
+          </w:tcPr>
+          <w:p>
+            <w:r>
+              <w:t>Private</w:t>
+            </w:r>
+          </w:p>
+        </w:tc>
+        <w:tc>
+          <w:tcPr>
+            <w:tcW w:w="2394" w:type="dxa"/>
+          </w:tcPr>
+          <w:p>
+            <w:r>
+              <w:t>The activated date of the card instance.</w:t>
+            </w:r>
+          </w:p>
+        </w:tc>
+      </w:tr>
+      <w:tr>
+        <w:tc>
+          <w:tcPr>
+            <w:tcW w:w="2394" w:type="dxa"/>
+          </w:tcPr>
+          <w:p>
+            <w:proofErr w:type="spellStart"/>
+            <w:r>
+              <w:t>deactivatedDate</w:t>
+            </w:r>
+            <w:proofErr w:type="spellEnd"/>
+          </w:p>
+        </w:tc>
+        <w:tc>
+          <w:tcPr>
+            <w:tcW w:w="2394" w:type="dxa"/>
+          </w:tcPr>
+          <w:p>
+            <w:r>
+              <w:t>Timestamp</w:t>
+            </w:r>
+          </w:p>
+        </w:tc>
+        <w:tc>
+          <w:tcPr>
+            <w:tcW w:w="2394" w:type="dxa"/>
+          </w:tcPr>
+          <w:p>
+            <w:r>
+              <w:t>Private</w:t>
+            </w:r>
+          </w:p>
+        </w:tc>
+        <w:tc>
+          <w:tcPr>
+            <w:tcW w:w="2394" w:type="dxa"/>
+          </w:tcPr>
+          <w:p>
+            <w:r>
+              <w:t>The deactivated date of the card instance.</w:t>
+            </w:r>
+          </w:p>
+        </w:tc>
+      </w:tr>
+      <w:tr>
+        <w:tc>
+          <w:tcPr>
+            <w:tcW w:w="2394" w:type="dxa"/>
+          </w:tcPr>
+          <w:p>
+            <w:proofErr w:type="spellStart"/>
+            <w:r>
+              <w:t>contractCode</w:t>
+            </w:r>
+            <w:proofErr w:type="spellEnd"/>
+          </w:p>
+        </w:tc>
+        <w:tc>
+          <w:tcPr>
+            <w:tcW w:w="2394" w:type="dxa"/>
+          </w:tcPr>
+          <w:p>
+            <w:r>
+              <w:t>String</w:t>
+            </w:r>
+          </w:p>
+        </w:tc>
+        <w:tc>
+          <w:tcPr>
+            <w:tcW w:w="2394" w:type="dxa"/>
+          </w:tcPr>
+          <w:p>
+            <w:r>
+              <w:t>Private</w:t>
+            </w:r>
+          </w:p>
+        </w:tc>
+        <w:tc>
+          <w:tcPr>
+            <w:tcW w:w="2394" w:type="dxa"/>
+          </w:tcPr>
+          <w:p>
+            <w:r>
+              <w:t>The contract’s code.</w:t>
+            </w:r>
+          </w:p>
+        </w:tc>
+      </w:tr>
+      <w:tr>
+        <w:tc>
+          <w:tcPr>
+            <w:tcW w:w="2394" w:type="dxa"/>
+          </w:tcPr>
+          <w:p>
+            <w:proofErr w:type="spellStart"/>
+            <w:r>
+              <w:t>newCardRequestId</w:t>
+            </w:r>
+            <w:proofErr w:type="spellEnd"/>
+          </w:p>
+        </w:tc>
+        <w:tc>
+          <w:tcPr>
+            <w:tcW w:w="2394" w:type="dxa"/>
+          </w:tcPr>
+          <w:p>
+            <w:proofErr w:type="spellStart"/>
+            <w:r>
+              <w:t>int</w:t>
+            </w:r>
+            <w:proofErr w:type="spellEnd"/>
+          </w:p>
+        </w:tc>
+        <w:tc>
+          <w:tcPr>
+            <w:tcW w:w="2394" w:type="dxa"/>
+          </w:tcPr>
+          <w:p>
+            <w:r>
+              <w:t>Private</w:t>
+            </w:r>
+          </w:p>
+        </w:tc>
+        <w:tc>
+          <w:tcPr>
+            <w:tcW w:w="2394" w:type="dxa"/>
+          </w:tcPr>
+          <w:p>
+            <w:r>
+              <w:t>The ID of the new card request which issue this card instance.</w:t>
+            </w:r>
+          </w:p>
+        </w:tc>
+      </w:tr>
+    </w:tbl>
+    <w:p/>
+    <w:tbl>
+      <w:tblPr>
+        <w:tblStyle w:val="TableGrid"/>
+        <w:tblW w:w="0" w:type="auto"/>
+        <w:tblLook w:val="04A0" w:firstRow="1" w:lastRow="0" w:firstColumn="1" w:lastColumn="0" w:noHBand="0" w:noVBand="1"/>
+      </w:tblPr>
+      <w:tblGrid>
+        <w:gridCol w:w="2394"/>
+        <w:gridCol w:w="2394"/>
+        <w:gridCol w:w="2394"/>
+        <w:gridCol w:w="2394"/>
+      </w:tblGrid>
+      <w:tr>
+        <w:tc>
+          <w:tcPr>
+            <w:tcW w:w="2394" w:type="dxa"/>
+          </w:tcPr>
+          <w:p>
+            <w:pPr>
+              <w:rPr>
+                <w:b/>
+              </w:rPr>
+            </w:pPr>
+            <w:r>
+              <w:rPr>
+                <w:b/>
+              </w:rPr>
+              <w:t>Method</w:t>
+            </w:r>
+          </w:p>
+        </w:tc>
+        <w:tc>
+          <w:tcPr>
+            <w:tcW w:w="2394" w:type="dxa"/>
+          </w:tcPr>
+          <w:p>
+            <w:pPr>
+              <w:rPr>
+                <w:b/>
+              </w:rPr>
+            </w:pPr>
+            <w:r>
+              <w:rPr>
+                <w:b/>
+              </w:rPr>
+              <w:t>Return Type</w:t>
+            </w:r>
+          </w:p>
+        </w:tc>
+        <w:tc>
+          <w:tcPr>
+            <w:tcW w:w="2394" w:type="dxa"/>
+          </w:tcPr>
+          <w:p>
+            <w:pPr>
+              <w:rPr>
+                <w:b/>
+              </w:rPr>
+            </w:pPr>
+            <w:r>
+              <w:rPr>
+                <w:b/>
+              </w:rPr>
+              <w:t>Visibility</w:t>
+            </w:r>
+          </w:p>
+        </w:tc>
+        <w:tc>
+          <w:tcPr>
+            <w:tcW w:w="2394" w:type="dxa"/>
+          </w:tcPr>
+          <w:p>
+            <w:pPr>
+              <w:rPr>
+                <w:b/>
+              </w:rPr>
+            </w:pPr>
+            <w:r>
+              <w:rPr>
+                <w:b/>
+              </w:rPr>
+              <w:t>Description</w:t>
+            </w:r>
+          </w:p>
+        </w:tc>
+      </w:tr>
+      <w:tr>
+        <w:tc>
+          <w:tcPr>
+            <w:tcW w:w="2394" w:type="dxa"/>
+          </w:tcPr>
+          <w:p>
+            <w:r>
+              <w:t>Getter</w:t>
+            </w:r>
+          </w:p>
+        </w:tc>
+        <w:tc>
+          <w:tcPr>
+            <w:tcW w:w="2394" w:type="dxa"/>
+          </w:tcPr>
+          <w:p>
+            <w:r>
+              <w:t>Attribute type</w:t>
+            </w:r>
+          </w:p>
+        </w:tc>
+        <w:tc>
+          <w:tcPr>
+            <w:tcW w:w="2394" w:type="dxa"/>
+          </w:tcPr>
+          <w:p>
+            <w:r>
+              <w:t>Public</w:t>
+            </w:r>
+          </w:p>
+        </w:tc>
+        <w:tc>
+          <w:tcPr>
+            <w:tcW w:w="2394" w:type="dxa"/>
+          </w:tcPr>
+          <w:p>
+            <w:r>
+              <w:t>Get attribute value.</w:t>
+            </w:r>
+          </w:p>
+        </w:tc>
+      </w:tr>
+      <w:tr>
+        <w:tc>
+          <w:tcPr>
+            <w:tcW w:w="2394" w:type="dxa"/>
+          </w:tcPr>
+          <w:p>
+            <w:r>
+              <w:t>Setter</w:t>
+            </w:r>
+          </w:p>
+        </w:tc>
+        <w:tc>
+          <w:tcPr>
+            <w:tcW w:w="2394" w:type="dxa"/>
+          </w:tcPr>
+          <w:p>
+            <w:r>
+              <w:t>Void</w:t>
+            </w:r>
+          </w:p>
+        </w:tc>
+        <w:tc>
+          <w:tcPr>
+            <w:tcW w:w="2394" w:type="dxa"/>
+          </w:tcPr>
+          <w:p>
+            <w:r>
+              <w:t>Public</w:t>
+            </w:r>
+          </w:p>
+        </w:tc>
+        <w:tc>
+          <w:tcPr>
+            <w:tcW w:w="2394" w:type="dxa"/>
+          </w:tcPr>
+          <w:p>
+            <w:r>
+              <w:t>Set value of attribute.</w:t>
+            </w:r>
+          </w:p>
+        </w:tc>
+      </w:tr>
+    </w:tbl>
+    <w:p>
+      <w:pPr>
+        <w:pStyle w:val="Heading3"/>
+      </w:pPr>
+    </w:p>
     <w:p>
       <w:pPr>
         <w:pStyle w:val="Heading3"/>
@@ -1900,7 +2498,13 @@
           </w:tcPr>
           <w:p>
             <w:r>
-              <w:t>Unique identifier of an customer</w:t>
+              <w:t xml:space="preserve">Unique identifier of </w:t>
+            </w:r>
+            <w:r>
+              <w:t>the</w:t>
+            </w:r>
+            <w:r>
+              <w:t xml:space="preserve"> customer</w:t>
             </w:r>
           </w:p>
         </w:tc>
@@ -2155,6 +2759,96 @@
           <w:p>
             <w:r>
               <w:t>Customer’s password.</w:t>
+            </w:r>
+          </w:p>
+        </w:tc>
+      </w:tr>
+      <w:tr>
+        <w:tc>
+          <w:tcPr>
+            <w:tcW w:w="2394" w:type="dxa"/>
+          </w:tcPr>
+          <w:p>
+            <w:proofErr w:type="spellStart"/>
+            <w:r>
+              <w:t>isDefaultPassword</w:t>
+            </w:r>
+            <w:proofErr w:type="spellEnd"/>
+          </w:p>
+        </w:tc>
+        <w:tc>
+          <w:tcPr>
+            <w:tcW w:w="2394" w:type="dxa"/>
+          </w:tcPr>
+          <w:p>
+            <w:proofErr w:type="spellStart"/>
+            <w:r>
+              <w:t>int</w:t>
+            </w:r>
+            <w:proofErr w:type="spellEnd"/>
+          </w:p>
+        </w:tc>
+        <w:tc>
+          <w:tcPr>
+            <w:tcW w:w="2394" w:type="dxa"/>
+          </w:tcPr>
+          <w:p>
+            <w:r>
+              <w:t>Private</w:t>
+            </w:r>
+          </w:p>
+        </w:tc>
+        <w:tc>
+          <w:tcPr>
+            <w:tcW w:w="2394" w:type="dxa"/>
+          </w:tcPr>
+          <w:p>
+            <w:r>
+              <w:t>To know if password is never changed.</w:t>
+            </w:r>
+          </w:p>
+        </w:tc>
+      </w:tr>
+      <w:tr>
+        <w:tc>
+          <w:tcPr>
+            <w:tcW w:w="2394" w:type="dxa"/>
+          </w:tcPr>
+          <w:p>
+            <w:proofErr w:type="spellStart"/>
+            <w:r>
+              <w:t>lastModified</w:t>
+            </w:r>
+            <w:proofErr w:type="spellEnd"/>
+          </w:p>
+        </w:tc>
+        <w:tc>
+          <w:tcPr>
+            <w:tcW w:w="2394" w:type="dxa"/>
+          </w:tcPr>
+          <w:p>
+            <w:r>
+              <w:t>Timestamp</w:t>
+            </w:r>
+          </w:p>
+        </w:tc>
+        <w:tc>
+          <w:tcPr>
+            <w:tcW w:w="2394" w:type="dxa"/>
+          </w:tcPr>
+          <w:p>
+            <w:r>
+              <w:t>Private</w:t>
+            </w:r>
+          </w:p>
+        </w:tc>
+        <w:tc>
+          <w:tcPr>
+            <w:tcW w:w="2394" w:type="dxa"/>
+          </w:tcPr>
+          <w:p>
+            <w:r>
+              <w:t>Last modified time.</w:t>
             </w:r>
           </w:p>
         </w:tc>
@@ -2472,7 +3166,13 @@
           </w:tcPr>
           <w:p>
             <w:r>
-              <w:t>Unique identifier of a contract</w:t>
+              <w:t xml:space="preserve">Unique identifier of </w:t>
+            </w:r>
+            <w:r>
+              <w:t>the</w:t>
+            </w:r>
+            <w:r>
+              <w:t xml:space="preserve"> contract</w:t>
             </w:r>
           </w:p>
         </w:tc>
@@ -2485,6 +3185,7 @@
           <w:p>
             <w:proofErr w:type="spellStart"/>
             <w:r>
+              <w:lastRenderedPageBreak/>
               <w:t>startDate</w:t>
             </w:r>
             <w:proofErr w:type="spellEnd"/>
@@ -3044,7 +3745,6 @@
           </w:tcPr>
           <w:p>
             <w:r>
-              <w:lastRenderedPageBreak/>
               <w:t>weight</w:t>
             </w:r>
           </w:p>
@@ -3256,6 +3956,140 @@
           <w:p>
             <w:r>
               <w:t>The cancel note.</w:t>
+            </w:r>
+          </w:p>
+        </w:tc>
+      </w:tr>
+      <w:tr>
+        <w:tc>
+          <w:tcPr>
+            <w:tcW w:w="2394" w:type="dxa"/>
+          </w:tcPr>
+          <w:p>
+            <w:proofErr w:type="spellStart"/>
+            <w:r>
+              <w:t>needRenewPayment</w:t>
+            </w:r>
+            <w:proofErr w:type="spellEnd"/>
+          </w:p>
+        </w:tc>
+        <w:tc>
+          <w:tcPr>
+            <w:tcW w:w="2394" w:type="dxa"/>
+          </w:tcPr>
+          <w:p>
+            <w:proofErr w:type="spellStart"/>
+            <w:r>
+              <w:t>int</w:t>
+            </w:r>
+            <w:proofErr w:type="spellEnd"/>
+          </w:p>
+        </w:tc>
+        <w:tc>
+          <w:tcPr>
+            <w:tcW w:w="2394" w:type="dxa"/>
+          </w:tcPr>
+          <w:p>
+            <w:r>
+              <w:t>Private</w:t>
+            </w:r>
+          </w:p>
+        </w:tc>
+        <w:tc>
+          <w:tcPr>
+            <w:tcW w:w="2394" w:type="dxa"/>
+          </w:tcPr>
+          <w:p>
+            <w:r>
+              <w:t>To check if the contract is renew requested and need payment.</w:t>
+            </w:r>
+          </w:p>
+        </w:tc>
+      </w:tr>
+      <w:tr>
+        <w:tc>
+          <w:tcPr>
+            <w:tcW w:w="2394" w:type="dxa"/>
+          </w:tcPr>
+          <w:p>
+            <w:proofErr w:type="spellStart"/>
+            <w:r>
+              <w:t>lastModified</w:t>
+            </w:r>
+            <w:proofErr w:type="spellEnd"/>
+          </w:p>
+        </w:tc>
+        <w:tc>
+          <w:tcPr>
+            <w:tcW w:w="2394" w:type="dxa"/>
+          </w:tcPr>
+          <w:p>
+            <w:r>
+              <w:t>Timestamp</w:t>
+            </w:r>
+          </w:p>
+        </w:tc>
+        <w:tc>
+          <w:tcPr>
+            <w:tcW w:w="2394" w:type="dxa"/>
+          </w:tcPr>
+          <w:p>
+            <w:r>
+              <w:t>Private</w:t>
+            </w:r>
+          </w:p>
+        </w:tc>
+        <w:tc>
+          <w:tcPr>
+            <w:tcW w:w="2394" w:type="dxa"/>
+          </w:tcPr>
+          <w:p>
+            <w:r>
+              <w:t>Last modified time.</w:t>
+            </w:r>
+          </w:p>
+        </w:tc>
+      </w:tr>
+      <w:tr>
+        <w:tc>
+          <w:tcPr>
+            <w:tcW w:w="2394" w:type="dxa"/>
+          </w:tcPr>
+          <w:p>
+            <w:proofErr w:type="spellStart"/>
+            <w:r>
+              <w:t>staffCode</w:t>
+            </w:r>
+            <w:proofErr w:type="spellEnd"/>
+          </w:p>
+        </w:tc>
+        <w:tc>
+          <w:tcPr>
+            <w:tcW w:w="2394" w:type="dxa"/>
+          </w:tcPr>
+          <w:p>
+            <w:r>
+              <w:t>String</w:t>
+            </w:r>
+          </w:p>
+        </w:tc>
+        <w:tc>
+          <w:tcPr>
+            <w:tcW w:w="2394" w:type="dxa"/>
+          </w:tcPr>
+          <w:p>
+            <w:r>
+              <w:t>Private</w:t>
+            </w:r>
+          </w:p>
+        </w:tc>
+        <w:tc>
+          <w:tcPr>
+            <w:tcW w:w="2394" w:type="dxa"/>
+          </w:tcPr>
+          <w:p>
+            <w:r>
+              <w:t>Code of the staff who created this contract</w:t>
             </w:r>
           </w:p>
         </w:tc>
@@ -3666,7 +4500,13 @@
           </w:tcPr>
           <w:p>
             <w:r>
-              <w:t>Unique identifier of a staff</w:t>
+              <w:t xml:space="preserve">Unique identifier of </w:t>
+            </w:r>
+            <w:r>
+              <w:t>the</w:t>
+            </w:r>
+            <w:r>
+              <w:t xml:space="preserve"> staff</w:t>
             </w:r>
           </w:p>
         </w:tc>
@@ -3834,7 +4674,11 @@
           </w:tcPr>
           <w:p>
             <w:r>
-              <w:t>The staff’s phone number.</w:t>
+              <w:t xml:space="preserve">The staff’s phone </w:t>
+            </w:r>
+            <w:r>
+              <w:lastRenderedPageBreak/>
+              <w:t>number.</w:t>
             </w:r>
           </w:p>
         </w:tc>
@@ -4155,7 +4999,13 @@
           </w:tcPr>
           <w:p>
             <w:r>
-              <w:t>Unique identifier of a compensation</w:t>
+              <w:t xml:space="preserve">Unique identifier of </w:t>
+            </w:r>
+            <w:r>
+              <w:t>the</w:t>
+            </w:r>
+            <w:r>
+              <w:t xml:space="preserve"> compensation</w:t>
             </w:r>
           </w:p>
         </w:tc>
@@ -4635,11 +5485,7 @@
           </w:tcPr>
           <w:p>
             <w:r>
-              <w:t xml:space="preserve">The compensation’s </w:t>
-            </w:r>
-            <w:r>
-              <w:lastRenderedPageBreak/>
-              <w:t>description.</w:t>
+              <w:t>The compensation’s description.</w:t>
             </w:r>
           </w:p>
         </w:tc>
@@ -4652,7 +5498,6 @@
           <w:p>
             <w:proofErr w:type="spellStart"/>
             <w:r>
-              <w:lastRenderedPageBreak/>
               <w:t>humanDamage</w:t>
             </w:r>
             <w:proofErr w:type="spellEnd"/>
@@ -5031,6 +5876,50 @@
           <w:p>
             <w:r>
               <w:t>The resolve note.</w:t>
+            </w:r>
+          </w:p>
+        </w:tc>
+      </w:tr>
+      <w:tr>
+        <w:tc>
+          <w:tcPr>
+            <w:tcW w:w="2394" w:type="dxa"/>
+          </w:tcPr>
+          <w:p>
+            <w:proofErr w:type="spellStart"/>
+            <w:r>
+              <w:t>lastModified</w:t>
+            </w:r>
+            <w:proofErr w:type="spellEnd"/>
+          </w:p>
+        </w:tc>
+        <w:tc>
+          <w:tcPr>
+            <w:tcW w:w="2394" w:type="dxa"/>
+          </w:tcPr>
+          <w:p>
+            <w:r>
+              <w:t>Timestamp</w:t>
+            </w:r>
+          </w:p>
+        </w:tc>
+        <w:tc>
+          <w:tcPr>
+            <w:tcW w:w="2394" w:type="dxa"/>
+          </w:tcPr>
+          <w:p>
+            <w:r>
+              <w:t>Private</w:t>
+            </w:r>
+          </w:p>
+        </w:tc>
+        <w:tc>
+          <w:tcPr>
+            <w:tcW w:w="2394" w:type="dxa"/>
+          </w:tcPr>
+          <w:p>
+            <w:r>
+              <w:t>Last modified time.</w:t>
             </w:r>
           </w:p>
         </w:tc>
@@ -5395,7 +6284,17 @@
           </w:tcPr>
           <w:p>
             <w:r>
-              <w:t>Unique identifier of a punishment</w:t>
+              <w:t xml:space="preserve">Unique identifier of </w:t>
+            </w:r>
+            <w:r>
+              <w:t>the</w:t>
+            </w:r>
+            <w:r>
+              <w:t xml:space="preserve"> </w:t>
+            </w:r>
+            <w:r>
+              <w:lastRenderedPageBreak/>
+              <w:t>punishment</w:t>
             </w:r>
           </w:p>
         </w:tc>
@@ -5408,6 +6307,7 @@
           <w:p>
             <w:proofErr w:type="spellStart"/>
             <w:r>
+              <w:lastRenderedPageBreak/>
               <w:t>createdDate</w:t>
             </w:r>
             <w:proofErr w:type="spellEnd"/>
@@ -5524,6 +6424,50 @@
           <w:p>
             <w:r>
               <w:t>The attachment.</w:t>
+            </w:r>
+          </w:p>
+        </w:tc>
+      </w:tr>
+      <w:tr>
+        <w:tc>
+          <w:tcPr>
+            <w:tcW w:w="2394" w:type="dxa"/>
+          </w:tcPr>
+          <w:p>
+            <w:proofErr w:type="spellStart"/>
+            <w:r>
+              <w:t>lastModified</w:t>
+            </w:r>
+            <w:proofErr w:type="spellEnd"/>
+          </w:p>
+        </w:tc>
+        <w:tc>
+          <w:tcPr>
+            <w:tcW w:w="2394" w:type="dxa"/>
+          </w:tcPr>
+          <w:p>
+            <w:r>
+              <w:t>Timestamp</w:t>
+            </w:r>
+          </w:p>
+        </w:tc>
+        <w:tc>
+          <w:tcPr>
+            <w:tcW w:w="2394" w:type="dxa"/>
+          </w:tcPr>
+          <w:p>
+            <w:r>
+              <w:t>Private</w:t>
+            </w:r>
+          </w:p>
+        </w:tc>
+        <w:tc>
+          <w:tcPr>
+            <w:tcW w:w="2394" w:type="dxa"/>
+          </w:tcPr>
+          <w:p>
+            <w:r>
+              <w:t>Last modified time.</w:t>
             </w:r>
           </w:p>
         </w:tc>
@@ -5888,7 +6832,13 @@
           </w:tcPr>
           <w:p>
             <w:r>
-              <w:t>Unique identifier of an accident</w:t>
+              <w:t xml:space="preserve">Unique identifier of </w:t>
+            </w:r>
+            <w:r>
+              <w:t>the</w:t>
+            </w:r>
+            <w:r>
+              <w:t xml:space="preserve"> accident</w:t>
             </w:r>
           </w:p>
         </w:tc>
@@ -6017,6 +6967,50 @@
           <w:p>
             <w:r>
               <w:t>The created date.</w:t>
+            </w:r>
+          </w:p>
+        </w:tc>
+      </w:tr>
+      <w:tr>
+        <w:tc>
+          <w:tcPr>
+            <w:tcW w:w="2394" w:type="dxa"/>
+          </w:tcPr>
+          <w:p>
+            <w:proofErr w:type="spellStart"/>
+            <w:r>
+              <w:t>lastModified</w:t>
+            </w:r>
+            <w:proofErr w:type="spellEnd"/>
+          </w:p>
+        </w:tc>
+        <w:tc>
+          <w:tcPr>
+            <w:tcW w:w="2394" w:type="dxa"/>
+          </w:tcPr>
+          <w:p>
+            <w:r>
+              <w:t>Timestamp</w:t>
+            </w:r>
+          </w:p>
+        </w:tc>
+        <w:tc>
+          <w:tcPr>
+            <w:tcW w:w="2394" w:type="dxa"/>
+          </w:tcPr>
+          <w:p>
+            <w:r>
+              <w:t>Private</w:t>
+            </w:r>
+          </w:p>
+        </w:tc>
+        <w:tc>
+          <w:tcPr>
+            <w:tcW w:w="2394" w:type="dxa"/>
+          </w:tcPr>
+          <w:p>
+            <w:r>
+              <w:t>Last modified time.</w:t>
             </w:r>
           </w:p>
         </w:tc>
@@ -6252,7 +7246,6 @@
       </w:pPr>
       <w:proofErr w:type="spellStart"/>
       <w:r>
-        <w:lastRenderedPageBreak/>
         <w:t>ContractTypeEntity</w:t>
       </w:r>
       <w:proofErr w:type="spellEnd"/>
@@ -6382,7 +7375,13 @@
           </w:tcPr>
           <w:p>
             <w:r>
-              <w:t>unique identifier of a contract type</w:t>
+              <w:t xml:space="preserve">unique identifier of </w:t>
+            </w:r>
+            <w:r>
+              <w:t xml:space="preserve">the </w:t>
+            </w:r>
+            <w:r>
+              <w:t>contract type</w:t>
             </w:r>
           </w:p>
         </w:tc>
@@ -6511,6 +7510,50 @@
           <w:p>
             <w:r>
               <w:t>The price per year of the contract.</w:t>
+            </w:r>
+          </w:p>
+        </w:tc>
+      </w:tr>
+      <w:tr>
+        <w:tc>
+          <w:tcPr>
+            <w:tcW w:w="2394" w:type="dxa"/>
+          </w:tcPr>
+          <w:p>
+            <w:r>
+              <w:t>active</w:t>
+            </w:r>
+          </w:p>
+        </w:tc>
+        <w:tc>
+          <w:tcPr>
+            <w:tcW w:w="2394" w:type="dxa"/>
+          </w:tcPr>
+          <w:p>
+            <w:proofErr w:type="spellStart"/>
+            <w:r>
+              <w:t>int</w:t>
+            </w:r>
+            <w:proofErr w:type="spellEnd"/>
+          </w:p>
+        </w:tc>
+        <w:tc>
+          <w:tcPr>
+            <w:tcW w:w="2394" w:type="dxa"/>
+          </w:tcPr>
+          <w:p>
+            <w:r>
+              <w:t>Private</w:t>
+            </w:r>
+          </w:p>
+        </w:tc>
+        <w:tc>
+          <w:tcPr>
+            <w:tcW w:w="2394" w:type="dxa"/>
+          </w:tcPr>
+          <w:p>
+            <w:r>
+              <w:t>Check if contract type is active or not.</w:t>
             </w:r>
           </w:p>
         </w:tc>
@@ -6831,7 +7874,13 @@
           </w:tcPr>
           <w:p>
             <w:r>
-              <w:t>Unique identifier of a new card request</w:t>
+              <w:t xml:space="preserve">Unique identifier of </w:t>
+            </w:r>
+            <w:r>
+              <w:t xml:space="preserve">the </w:t>
+            </w:r>
+            <w:r>
+              <w:t>new card request</w:t>
             </w:r>
           </w:p>
         </w:tc>
@@ -6844,6 +7893,7 @@
           <w:p>
             <w:proofErr w:type="spellStart"/>
             <w:r>
+              <w:lastRenderedPageBreak/>
               <w:t>requestDate</w:t>
             </w:r>
             <w:proofErr w:type="spellEnd"/>
@@ -6974,7 +8024,7 @@
           <w:p>
             <w:proofErr w:type="spellStart"/>
             <w:r>
-              <w:t>oldCardId</w:t>
+              <w:t>oldCardInstanceId</w:t>
             </w:r>
             <w:proofErr w:type="spellEnd"/>
           </w:p>
@@ -7005,7 +8055,13 @@
           </w:tcPr>
           <w:p>
             <w:r>
-              <w:t>The ID of the old card.</w:t>
+              <w:t>The ID of the old card</w:t>
+            </w:r>
+            <w:r>
+              <w:t xml:space="preserve"> instance</w:t>
+            </w:r>
+            <w:r>
+              <w:t>.</w:t>
             </w:r>
           </w:p>
         </w:tc>
@@ -7018,7 +8074,7 @@
           <w:p>
             <w:proofErr w:type="spellStart"/>
             <w:r>
-              <w:t>customerCode</w:t>
+              <w:t>isDeliveryRequested</w:t>
             </w:r>
             <w:proofErr w:type="spellEnd"/>
           </w:p>
@@ -7028,9 +8084,11 @@
             <w:tcW w:w="2394" w:type="dxa"/>
           </w:tcPr>
           <w:p>
-            <w:r>
-              <w:t>String</w:t>
-            </w:r>
+            <w:proofErr w:type="spellStart"/>
+            <w:r>
+              <w:t>int</w:t>
+            </w:r>
+            <w:proofErr w:type="spellEnd"/>
           </w:p>
         </w:tc>
         <w:tc>
@@ -7049,7 +8107,59 @@
           </w:tcPr>
           <w:p>
             <w:r>
-              <w:t>The customer code.</w:t>
+              <w:t xml:space="preserve">Check if new card </w:t>
+            </w:r>
+            <w:r>
+              <w:t xml:space="preserve">delivery </w:t>
+            </w:r>
+            <w:r>
+              <w:t>requested or not.</w:t>
+            </w:r>
+          </w:p>
+        </w:tc>
+      </w:tr>
+      <w:tr>
+        <w:tc>
+          <w:tcPr>
+            <w:tcW w:w="2394" w:type="dxa"/>
+          </w:tcPr>
+          <w:p>
+            <w:proofErr w:type="spellStart"/>
+            <w:r>
+              <w:t>isPaid</w:t>
+            </w:r>
+            <w:proofErr w:type="spellEnd"/>
+          </w:p>
+        </w:tc>
+        <w:tc>
+          <w:tcPr>
+            <w:tcW w:w="2394" w:type="dxa"/>
+          </w:tcPr>
+          <w:p>
+            <w:proofErr w:type="spellStart"/>
+            <w:r>
+              <w:t>int</w:t>
+            </w:r>
+            <w:proofErr w:type="spellEnd"/>
+          </w:p>
+        </w:tc>
+        <w:tc>
+          <w:tcPr>
+            <w:tcW w:w="2394" w:type="dxa"/>
+          </w:tcPr>
+          <w:p>
+            <w:r>
+              <w:t>Private</w:t>
+            </w:r>
+          </w:p>
+        </w:tc>
+        <w:tc>
+          <w:tcPr>
+            <w:tcW w:w="2394" w:type="dxa"/>
+          </w:tcPr>
+          <w:p>
+            <w:r>
+              <w:t>Check if the fee is paid or not.</w:t>
             </w:r>
           </w:p>
         </w:tc>
@@ -7370,7 +8480,13 @@
           </w:tcPr>
           <w:p>
             <w:r>
-              <w:t>Unique identifier of an card access log</w:t>
+              <w:t xml:space="preserve">Unique identifier of </w:t>
+            </w:r>
+            <w:r>
+              <w:t>the</w:t>
+            </w:r>
+            <w:r>
+              <w:t xml:space="preserve"> card access log</w:t>
             </w:r>
           </w:p>
         </w:tc>
@@ -7545,6 +8661,50 @@
           <w:p>
             <w:r>
               <w:t>The response content.</w:t>
+            </w:r>
+          </w:p>
+        </w:tc>
+      </w:tr>
+      <w:tr>
+        <w:tc>
+          <w:tcPr>
+            <w:tcW w:w="2394" w:type="dxa"/>
+          </w:tcPr>
+          <w:p>
+            <w:proofErr w:type="spellStart"/>
+            <w:r>
+              <w:t>cardInstanceId</w:t>
+            </w:r>
+            <w:proofErr w:type="spellEnd"/>
+          </w:p>
+        </w:tc>
+        <w:tc>
+          <w:tcPr>
+            <w:tcW w:w="2394" w:type="dxa"/>
+          </w:tcPr>
+          <w:p>
+            <w:r>
+              <w:t>String</w:t>
+            </w:r>
+          </w:p>
+        </w:tc>
+        <w:tc>
+          <w:tcPr>
+            <w:tcW w:w="2394" w:type="dxa"/>
+          </w:tcPr>
+          <w:p>
+            <w:r>
+              <w:t>Private</w:t>
+            </w:r>
+          </w:p>
+        </w:tc>
+        <w:tc>
+          <w:tcPr>
+            <w:tcW w:w="2394" w:type="dxa"/>
+          </w:tcPr>
+          <w:p>
+            <w:r>
+              <w:t>The ID of the accessed card instance.</w:t>
             </w:r>
           </w:p>
         </w:tc>
@@ -7722,6 +8882,1151 @@
         </w:tc>
       </w:tr>
     </w:tbl>
+    <w:p>
+      <w:pPr>
+        <w:pStyle w:val="Heading3"/>
+        <w:numPr>
+          <w:ilvl w:val="2"/>
+          <w:numId w:val="2"/>
+        </w:numPr>
+      </w:pPr>
+      <w:proofErr w:type="spellStart"/>
+      <w:r>
+        <w:t>NotificationEntity</w:t>
+      </w:r>
+      <w:proofErr w:type="spellEnd"/>
+    </w:p>
+    <w:tbl>
+      <w:tblPr>
+        <w:tblStyle w:val="TableGrid"/>
+        <w:tblW w:w="0" w:type="auto"/>
+        <w:tblLook w:val="04A0" w:firstRow="1" w:lastRow="0" w:firstColumn="1" w:lastColumn="0" w:noHBand="0" w:noVBand="1"/>
+      </w:tblPr>
+      <w:tblGrid>
+        <w:gridCol w:w="2394"/>
+        <w:gridCol w:w="2394"/>
+        <w:gridCol w:w="2394"/>
+        <w:gridCol w:w="2394"/>
+      </w:tblGrid>
+      <w:tr>
+        <w:tc>
+          <w:tcPr>
+            <w:tcW w:w="2394" w:type="dxa"/>
+          </w:tcPr>
+          <w:p>
+            <w:pPr>
+              <w:rPr>
+                <w:b/>
+              </w:rPr>
+            </w:pPr>
+            <w:r>
+              <w:rPr>
+                <w:b/>
+              </w:rPr>
+              <w:t>Attribute</w:t>
+            </w:r>
+          </w:p>
+        </w:tc>
+        <w:tc>
+          <w:tcPr>
+            <w:tcW w:w="2394" w:type="dxa"/>
+          </w:tcPr>
+          <w:p>
+            <w:pPr>
+              <w:rPr>
+                <w:b/>
+              </w:rPr>
+            </w:pPr>
+            <w:r>
+              <w:rPr>
+                <w:b/>
+              </w:rPr>
+              <w:t>Type</w:t>
+            </w:r>
+          </w:p>
+        </w:tc>
+        <w:tc>
+          <w:tcPr>
+            <w:tcW w:w="2394" w:type="dxa"/>
+          </w:tcPr>
+          <w:p>
+            <w:pPr>
+              <w:rPr>
+                <w:b/>
+              </w:rPr>
+            </w:pPr>
+            <w:r>
+              <w:rPr>
+                <w:b/>
+              </w:rPr>
+              <w:t>Visibility</w:t>
+            </w:r>
+          </w:p>
+        </w:tc>
+        <w:tc>
+          <w:tcPr>
+            <w:tcW w:w="2394" w:type="dxa"/>
+          </w:tcPr>
+          <w:p>
+            <w:pPr>
+              <w:rPr>
+                <w:b/>
+              </w:rPr>
+            </w:pPr>
+            <w:r>
+              <w:rPr>
+                <w:b/>
+              </w:rPr>
+              <w:t>Description</w:t>
+            </w:r>
+          </w:p>
+        </w:tc>
+      </w:tr>
+      <w:tr>
+        <w:tc>
+          <w:tcPr>
+            <w:tcW w:w="2394" w:type="dxa"/>
+          </w:tcPr>
+          <w:p>
+            <w:r>
+              <w:t>id</w:t>
+            </w:r>
+          </w:p>
+        </w:tc>
+        <w:tc>
+          <w:tcPr>
+            <w:tcW w:w="2394" w:type="dxa"/>
+          </w:tcPr>
+          <w:p>
+            <w:proofErr w:type="spellStart"/>
+            <w:r>
+              <w:t>int</w:t>
+            </w:r>
+            <w:proofErr w:type="spellEnd"/>
+          </w:p>
+        </w:tc>
+        <w:tc>
+          <w:tcPr>
+            <w:tcW w:w="2394" w:type="dxa"/>
+          </w:tcPr>
+          <w:p>
+            <w:r>
+              <w:t>Private</w:t>
+            </w:r>
+          </w:p>
+        </w:tc>
+        <w:tc>
+          <w:tcPr>
+            <w:tcW w:w="2394" w:type="dxa"/>
+          </w:tcPr>
+          <w:p>
+            <w:r>
+              <w:t xml:space="preserve">Unique identifier of </w:t>
+            </w:r>
+            <w:r>
+              <w:t>the notification.</w:t>
+            </w:r>
+          </w:p>
+        </w:tc>
+      </w:tr>
+      <w:tr>
+        <w:tc>
+          <w:tcPr>
+            <w:tcW w:w="2394" w:type="dxa"/>
+          </w:tcPr>
+          <w:p>
+            <w:r>
+              <w:t>content</w:t>
+            </w:r>
+          </w:p>
+        </w:tc>
+        <w:tc>
+          <w:tcPr>
+            <w:tcW w:w="2394" w:type="dxa"/>
+          </w:tcPr>
+          <w:p>
+            <w:r>
+              <w:t>String</w:t>
+            </w:r>
+          </w:p>
+        </w:tc>
+        <w:tc>
+          <w:tcPr>
+            <w:tcW w:w="2394" w:type="dxa"/>
+          </w:tcPr>
+          <w:p>
+            <w:r>
+              <w:t>Private</w:t>
+            </w:r>
+          </w:p>
+        </w:tc>
+        <w:tc>
+          <w:tcPr>
+            <w:tcW w:w="2394" w:type="dxa"/>
+          </w:tcPr>
+          <w:p>
+            <w:r>
+              <w:t>Content of the notification.</w:t>
+            </w:r>
+          </w:p>
+        </w:tc>
+      </w:tr>
+      <w:tr>
+        <w:tc>
+          <w:tcPr>
+            <w:tcW w:w="2394" w:type="dxa"/>
+          </w:tcPr>
+          <w:p>
+            <w:r>
+              <w:t>receiver</w:t>
+            </w:r>
+          </w:p>
+        </w:tc>
+        <w:tc>
+          <w:tcPr>
+            <w:tcW w:w="2394" w:type="dxa"/>
+          </w:tcPr>
+          <w:p>
+            <w:r>
+              <w:t>String</w:t>
+            </w:r>
+          </w:p>
+        </w:tc>
+        <w:tc>
+          <w:tcPr>
+            <w:tcW w:w="2394" w:type="dxa"/>
+          </w:tcPr>
+          <w:p>
+            <w:r>
+              <w:t>Private</w:t>
+            </w:r>
+          </w:p>
+        </w:tc>
+        <w:tc>
+          <w:tcPr>
+            <w:tcW w:w="2394" w:type="dxa"/>
+          </w:tcPr>
+          <w:p>
+            <w:r>
+              <w:t>A</w:t>
+            </w:r>
+            <w:r>
+              <w:t xml:space="preserve"> regex pattern that match with </w:t>
+            </w:r>
+            <w:proofErr w:type="spellStart"/>
+            <w:r>
+              <w:t>staffCode</w:t>
+            </w:r>
+            <w:proofErr w:type="spellEnd"/>
+            <w:r>
+              <w:t xml:space="preserve"> or </w:t>
+            </w:r>
+            <w:proofErr w:type="spellStart"/>
+            <w:r>
+              <w:t>customerCode</w:t>
+            </w:r>
+            <w:proofErr w:type="spellEnd"/>
+            <w:r>
+              <w:t>.</w:t>
+            </w:r>
+          </w:p>
+        </w:tc>
+      </w:tr>
+      <w:tr>
+        <w:tc>
+          <w:tcPr>
+            <w:tcW w:w="2394" w:type="dxa"/>
+          </w:tcPr>
+          <w:p>
+            <w:r>
+              <w:t>method</w:t>
+            </w:r>
+          </w:p>
+        </w:tc>
+        <w:tc>
+          <w:tcPr>
+            <w:tcW w:w="2394" w:type="dxa"/>
+          </w:tcPr>
+          <w:p>
+            <w:proofErr w:type="spellStart"/>
+            <w:r>
+              <w:t>int</w:t>
+            </w:r>
+            <w:proofErr w:type="spellEnd"/>
+          </w:p>
+        </w:tc>
+        <w:tc>
+          <w:tcPr>
+            <w:tcW w:w="2394" w:type="dxa"/>
+          </w:tcPr>
+          <w:p>
+            <w:r>
+              <w:t>Private</w:t>
+            </w:r>
+          </w:p>
+        </w:tc>
+        <w:tc>
+          <w:tcPr>
+            <w:tcW w:w="2394" w:type="dxa"/>
+          </w:tcPr>
+          <w:p>
+            <w:r>
+              <w:t>Notification method such as email or web notification.</w:t>
+            </w:r>
+          </w:p>
+        </w:tc>
+      </w:tr>
+      <w:tr>
+        <w:tc>
+          <w:tcPr>
+            <w:tcW w:w="2394" w:type="dxa"/>
+          </w:tcPr>
+          <w:p>
+            <w:r>
+              <w:t>type</w:t>
+            </w:r>
+          </w:p>
+        </w:tc>
+        <w:tc>
+          <w:tcPr>
+            <w:tcW w:w="2394" w:type="dxa"/>
+          </w:tcPr>
+          <w:p>
+            <w:proofErr w:type="spellStart"/>
+            <w:r>
+              <w:t>int</w:t>
+            </w:r>
+            <w:proofErr w:type="spellEnd"/>
+          </w:p>
+        </w:tc>
+        <w:tc>
+          <w:tcPr>
+            <w:tcW w:w="2394" w:type="dxa"/>
+          </w:tcPr>
+          <w:p>
+            <w:r>
+              <w:t>Private</w:t>
+            </w:r>
+          </w:p>
+        </w:tc>
+        <w:tc>
+          <w:tcPr>
+            <w:tcW w:w="2394" w:type="dxa"/>
+          </w:tcPr>
+          <w:p>
+            <w:proofErr w:type="gramStart"/>
+            <w:r>
+              <w:t>Type of the action were</w:t>
+            </w:r>
+            <w:proofErr w:type="gramEnd"/>
+            <w:r>
+              <w:t xml:space="preserve"> notified.</w:t>
+            </w:r>
+          </w:p>
+        </w:tc>
+      </w:tr>
+      <w:tr>
+        <w:tc>
+          <w:tcPr>
+            <w:tcW w:w="2394" w:type="dxa"/>
+          </w:tcPr>
+          <w:p>
+            <w:proofErr w:type="spellStart"/>
+            <w:r>
+              <w:t>extraData</w:t>
+            </w:r>
+            <w:proofErr w:type="spellEnd"/>
+          </w:p>
+        </w:tc>
+        <w:tc>
+          <w:tcPr>
+            <w:tcW w:w="2394" w:type="dxa"/>
+          </w:tcPr>
+          <w:p>
+            <w:r>
+              <w:t>String</w:t>
+            </w:r>
+          </w:p>
+        </w:tc>
+        <w:tc>
+          <w:tcPr>
+            <w:tcW w:w="2394" w:type="dxa"/>
+          </w:tcPr>
+          <w:p>
+            <w:r>
+              <w:t>Private</w:t>
+            </w:r>
+          </w:p>
+        </w:tc>
+        <w:tc>
+          <w:tcPr>
+            <w:tcW w:w="2394" w:type="dxa"/>
+          </w:tcPr>
+          <w:p>
+            <w:r>
+              <w:t>The e</w:t>
+            </w:r>
+            <w:r>
+              <w:t xml:space="preserve">xtra data such as </w:t>
+            </w:r>
+            <w:proofErr w:type="spellStart"/>
+            <w:r>
+              <w:lastRenderedPageBreak/>
+              <w:t>contractCode</w:t>
+            </w:r>
+            <w:proofErr w:type="spellEnd"/>
+            <w:r>
+              <w:t xml:space="preserve">, </w:t>
+            </w:r>
+            <w:proofErr w:type="spellStart"/>
+            <w:r>
+              <w:t>compensationCode,etc</w:t>
+            </w:r>
+            <w:proofErr w:type="spellEnd"/>
+            <w:r>
+              <w:t>.</w:t>
+            </w:r>
+          </w:p>
+        </w:tc>
+      </w:tr>
+      <w:tr>
+        <w:tc>
+          <w:tcPr>
+            <w:tcW w:w="2394" w:type="dxa"/>
+          </w:tcPr>
+          <w:p>
+            <w:proofErr w:type="spellStart"/>
+            <w:r>
+              <w:lastRenderedPageBreak/>
+              <w:t>createdDate</w:t>
+            </w:r>
+            <w:proofErr w:type="spellEnd"/>
+          </w:p>
+        </w:tc>
+        <w:tc>
+          <w:tcPr>
+            <w:tcW w:w="2394" w:type="dxa"/>
+          </w:tcPr>
+          <w:p>
+            <w:r>
+              <w:t>Timestamp</w:t>
+            </w:r>
+          </w:p>
+        </w:tc>
+        <w:tc>
+          <w:tcPr>
+            <w:tcW w:w="2394" w:type="dxa"/>
+          </w:tcPr>
+          <w:p>
+            <w:r>
+              <w:t>Private</w:t>
+            </w:r>
+          </w:p>
+        </w:tc>
+        <w:tc>
+          <w:tcPr>
+            <w:tcW w:w="2394" w:type="dxa"/>
+          </w:tcPr>
+          <w:p>
+            <w:r>
+              <w:t>The created date.</w:t>
+            </w:r>
+          </w:p>
+        </w:tc>
+      </w:tr>
+      <w:tr>
+        <w:tc>
+          <w:tcPr>
+            <w:tcW w:w="2394" w:type="dxa"/>
+          </w:tcPr>
+          <w:p>
+            <w:proofErr w:type="spellStart"/>
+            <w:r>
+              <w:t>resolvedDate</w:t>
+            </w:r>
+            <w:proofErr w:type="spellEnd"/>
+          </w:p>
+        </w:tc>
+        <w:tc>
+          <w:tcPr>
+            <w:tcW w:w="2394" w:type="dxa"/>
+          </w:tcPr>
+          <w:p>
+            <w:r>
+              <w:t>Timestamp</w:t>
+            </w:r>
+          </w:p>
+        </w:tc>
+        <w:tc>
+          <w:tcPr>
+            <w:tcW w:w="2394" w:type="dxa"/>
+          </w:tcPr>
+          <w:p>
+            <w:r>
+              <w:t>Private</w:t>
+            </w:r>
+            <w:bookmarkStart w:id="0" w:name="_GoBack"/>
+            <w:bookmarkEnd w:id="0"/>
+          </w:p>
+        </w:tc>
+        <w:tc>
+          <w:tcPr>
+            <w:tcW w:w="2394" w:type="dxa"/>
+          </w:tcPr>
+          <w:p>
+            <w:r>
+              <w:t>The resolved date.</w:t>
+            </w:r>
+          </w:p>
+        </w:tc>
+      </w:tr>
+    </w:tbl>
+    <w:p/>
+    <w:tbl>
+      <w:tblPr>
+        <w:tblStyle w:val="TableGrid"/>
+        <w:tblW w:w="0" w:type="auto"/>
+        <w:tblLook w:val="04A0" w:firstRow="1" w:lastRow="0" w:firstColumn="1" w:lastColumn="0" w:noHBand="0" w:noVBand="1"/>
+      </w:tblPr>
+      <w:tblGrid>
+        <w:gridCol w:w="2394"/>
+        <w:gridCol w:w="2394"/>
+        <w:gridCol w:w="2394"/>
+        <w:gridCol w:w="2394"/>
+      </w:tblGrid>
+      <w:tr>
+        <w:tc>
+          <w:tcPr>
+            <w:tcW w:w="2394" w:type="dxa"/>
+          </w:tcPr>
+          <w:p>
+            <w:pPr>
+              <w:rPr>
+                <w:b/>
+              </w:rPr>
+            </w:pPr>
+            <w:r>
+              <w:rPr>
+                <w:b/>
+              </w:rPr>
+              <w:t>Method</w:t>
+            </w:r>
+          </w:p>
+        </w:tc>
+        <w:tc>
+          <w:tcPr>
+            <w:tcW w:w="2394" w:type="dxa"/>
+          </w:tcPr>
+          <w:p>
+            <w:pPr>
+              <w:rPr>
+                <w:b/>
+              </w:rPr>
+            </w:pPr>
+            <w:r>
+              <w:rPr>
+                <w:b/>
+              </w:rPr>
+              <w:t>Return Type</w:t>
+            </w:r>
+          </w:p>
+        </w:tc>
+        <w:tc>
+          <w:tcPr>
+            <w:tcW w:w="2394" w:type="dxa"/>
+          </w:tcPr>
+          <w:p>
+            <w:pPr>
+              <w:rPr>
+                <w:b/>
+              </w:rPr>
+            </w:pPr>
+            <w:r>
+              <w:rPr>
+                <w:b/>
+              </w:rPr>
+              <w:t>Visibility</w:t>
+            </w:r>
+          </w:p>
+        </w:tc>
+        <w:tc>
+          <w:tcPr>
+            <w:tcW w:w="2394" w:type="dxa"/>
+          </w:tcPr>
+          <w:p>
+            <w:pPr>
+              <w:rPr>
+                <w:b/>
+              </w:rPr>
+            </w:pPr>
+            <w:r>
+              <w:rPr>
+                <w:b/>
+              </w:rPr>
+              <w:t>Description</w:t>
+            </w:r>
+          </w:p>
+        </w:tc>
+      </w:tr>
+      <w:tr>
+        <w:tc>
+          <w:tcPr>
+            <w:tcW w:w="2394" w:type="dxa"/>
+          </w:tcPr>
+          <w:p>
+            <w:r>
+              <w:t>Getter</w:t>
+            </w:r>
+          </w:p>
+        </w:tc>
+        <w:tc>
+          <w:tcPr>
+            <w:tcW w:w="2394" w:type="dxa"/>
+          </w:tcPr>
+          <w:p>
+            <w:r>
+              <w:t>Attribute type</w:t>
+            </w:r>
+          </w:p>
+        </w:tc>
+        <w:tc>
+          <w:tcPr>
+            <w:tcW w:w="2394" w:type="dxa"/>
+          </w:tcPr>
+          <w:p>
+            <w:r>
+              <w:t>Public</w:t>
+            </w:r>
+          </w:p>
+        </w:tc>
+        <w:tc>
+          <w:tcPr>
+            <w:tcW w:w="2394" w:type="dxa"/>
+          </w:tcPr>
+          <w:p>
+            <w:r>
+              <w:t>Get attribute value.</w:t>
+            </w:r>
+          </w:p>
+        </w:tc>
+      </w:tr>
+      <w:tr>
+        <w:tc>
+          <w:tcPr>
+            <w:tcW w:w="2394" w:type="dxa"/>
+          </w:tcPr>
+          <w:p>
+            <w:r>
+              <w:t>Setter</w:t>
+            </w:r>
+          </w:p>
+        </w:tc>
+        <w:tc>
+          <w:tcPr>
+            <w:tcW w:w="2394" w:type="dxa"/>
+          </w:tcPr>
+          <w:p>
+            <w:r>
+              <w:t>Void</w:t>
+            </w:r>
+          </w:p>
+        </w:tc>
+        <w:tc>
+          <w:tcPr>
+            <w:tcW w:w="2394" w:type="dxa"/>
+          </w:tcPr>
+          <w:p>
+            <w:r>
+              <w:t>Public</w:t>
+            </w:r>
+          </w:p>
+        </w:tc>
+        <w:tc>
+          <w:tcPr>
+            <w:tcW w:w="2394" w:type="dxa"/>
+          </w:tcPr>
+          <w:p>
+            <w:r>
+              <w:t>Set value of attribute.</w:t>
+            </w:r>
+          </w:p>
+        </w:tc>
+      </w:tr>
+    </w:tbl>
+    <w:p>
+      <w:pPr>
+        <w:pStyle w:val="Heading3"/>
+        <w:ind w:left="1440"/>
+      </w:pPr>
+    </w:p>
+    <w:p>
+      <w:pPr>
+        <w:pStyle w:val="Heading3"/>
+        <w:numPr>
+          <w:ilvl w:val="2"/>
+          <w:numId w:val="2"/>
+        </w:numPr>
+      </w:pPr>
+      <w:proofErr w:type="spellStart"/>
+      <w:r>
+        <w:t>NotificationReadEntity</w:t>
+      </w:r>
+      <w:proofErr w:type="spellEnd"/>
+    </w:p>
+    <w:tbl>
+      <w:tblPr>
+        <w:tblStyle w:val="TableGrid"/>
+        <w:tblW w:w="0" w:type="auto"/>
+        <w:tblLook w:val="04A0" w:firstRow="1" w:lastRow="0" w:firstColumn="1" w:lastColumn="0" w:noHBand="0" w:noVBand="1"/>
+      </w:tblPr>
+      <w:tblGrid>
+        <w:gridCol w:w="2394"/>
+        <w:gridCol w:w="2394"/>
+        <w:gridCol w:w="2394"/>
+        <w:gridCol w:w="2394"/>
+      </w:tblGrid>
+      <w:tr>
+        <w:tc>
+          <w:tcPr>
+            <w:tcW w:w="2394" w:type="dxa"/>
+          </w:tcPr>
+          <w:p>
+            <w:pPr>
+              <w:rPr>
+                <w:b/>
+              </w:rPr>
+            </w:pPr>
+            <w:r>
+              <w:rPr>
+                <w:b/>
+              </w:rPr>
+              <w:t>Attribute</w:t>
+            </w:r>
+          </w:p>
+        </w:tc>
+        <w:tc>
+          <w:tcPr>
+            <w:tcW w:w="2394" w:type="dxa"/>
+          </w:tcPr>
+          <w:p>
+            <w:pPr>
+              <w:rPr>
+                <w:b/>
+              </w:rPr>
+            </w:pPr>
+            <w:r>
+              <w:rPr>
+                <w:b/>
+              </w:rPr>
+              <w:t>Type</w:t>
+            </w:r>
+          </w:p>
+        </w:tc>
+        <w:tc>
+          <w:tcPr>
+            <w:tcW w:w="2394" w:type="dxa"/>
+          </w:tcPr>
+          <w:p>
+            <w:pPr>
+              <w:rPr>
+                <w:b/>
+              </w:rPr>
+            </w:pPr>
+            <w:r>
+              <w:rPr>
+                <w:b/>
+              </w:rPr>
+              <w:t>Visibility</w:t>
+            </w:r>
+          </w:p>
+        </w:tc>
+        <w:tc>
+          <w:tcPr>
+            <w:tcW w:w="2394" w:type="dxa"/>
+          </w:tcPr>
+          <w:p>
+            <w:pPr>
+              <w:rPr>
+                <w:b/>
+              </w:rPr>
+            </w:pPr>
+            <w:r>
+              <w:rPr>
+                <w:b/>
+              </w:rPr>
+              <w:t>Description</w:t>
+            </w:r>
+          </w:p>
+        </w:tc>
+      </w:tr>
+      <w:tr>
+        <w:tc>
+          <w:tcPr>
+            <w:tcW w:w="2394" w:type="dxa"/>
+          </w:tcPr>
+          <w:p>
+            <w:r>
+              <w:t>id</w:t>
+            </w:r>
+          </w:p>
+        </w:tc>
+        <w:tc>
+          <w:tcPr>
+            <w:tcW w:w="2394" w:type="dxa"/>
+          </w:tcPr>
+          <w:p>
+            <w:proofErr w:type="spellStart"/>
+            <w:r>
+              <w:t>int</w:t>
+            </w:r>
+            <w:proofErr w:type="spellEnd"/>
+          </w:p>
+        </w:tc>
+        <w:tc>
+          <w:tcPr>
+            <w:tcW w:w="2394" w:type="dxa"/>
+          </w:tcPr>
+          <w:p>
+            <w:r>
+              <w:t>Private</w:t>
+            </w:r>
+          </w:p>
+        </w:tc>
+        <w:tc>
+          <w:tcPr>
+            <w:tcW w:w="2394" w:type="dxa"/>
+          </w:tcPr>
+          <w:p>
+            <w:r>
+              <w:t xml:space="preserve">Unique identifier of </w:t>
+            </w:r>
+            <w:r>
+              <w:t>the</w:t>
+            </w:r>
+            <w:r>
+              <w:t xml:space="preserve"> </w:t>
+            </w:r>
+            <w:r>
+              <w:t>notification read.</w:t>
+            </w:r>
+          </w:p>
+        </w:tc>
+      </w:tr>
+      <w:tr>
+        <w:tc>
+          <w:tcPr>
+            <w:tcW w:w="2394" w:type="dxa"/>
+          </w:tcPr>
+          <w:p>
+            <w:proofErr w:type="spellStart"/>
+            <w:r>
+              <w:t>userCode</w:t>
+            </w:r>
+            <w:proofErr w:type="spellEnd"/>
+          </w:p>
+        </w:tc>
+        <w:tc>
+          <w:tcPr>
+            <w:tcW w:w="2394" w:type="dxa"/>
+          </w:tcPr>
+          <w:p>
+            <w:r>
+              <w:t>String</w:t>
+            </w:r>
+          </w:p>
+        </w:tc>
+        <w:tc>
+          <w:tcPr>
+            <w:tcW w:w="2394" w:type="dxa"/>
+          </w:tcPr>
+          <w:p>
+            <w:r>
+              <w:t>Private</w:t>
+            </w:r>
+          </w:p>
+        </w:tc>
+        <w:tc>
+          <w:tcPr>
+            <w:tcW w:w="2394" w:type="dxa"/>
+          </w:tcPr>
+          <w:p>
+            <w:r>
+              <w:t>Customer code or staff code.</w:t>
+            </w:r>
+          </w:p>
+        </w:tc>
+      </w:tr>
+      <w:tr>
+        <w:tc>
+          <w:tcPr>
+            <w:tcW w:w="2394" w:type="dxa"/>
+          </w:tcPr>
+          <w:p>
+            <w:proofErr w:type="spellStart"/>
+            <w:r>
+              <w:t>isRead</w:t>
+            </w:r>
+            <w:proofErr w:type="spellEnd"/>
+          </w:p>
+        </w:tc>
+        <w:tc>
+          <w:tcPr>
+            <w:tcW w:w="2394" w:type="dxa"/>
+          </w:tcPr>
+          <w:p>
+            <w:proofErr w:type="spellStart"/>
+            <w:r>
+              <w:t>int</w:t>
+            </w:r>
+            <w:proofErr w:type="spellEnd"/>
+          </w:p>
+        </w:tc>
+        <w:tc>
+          <w:tcPr>
+            <w:tcW w:w="2394" w:type="dxa"/>
+          </w:tcPr>
+          <w:p>
+            <w:r>
+              <w:t>Private</w:t>
+            </w:r>
+          </w:p>
+        </w:tc>
+        <w:tc>
+          <w:tcPr>
+            <w:tcW w:w="2394" w:type="dxa"/>
+          </w:tcPr>
+          <w:p>
+            <w:r>
+              <w:t>Check if the notification is read.</w:t>
+            </w:r>
+          </w:p>
+        </w:tc>
+      </w:tr>
+      <w:tr>
+        <w:tc>
+          <w:tcPr>
+            <w:tcW w:w="2394" w:type="dxa"/>
+          </w:tcPr>
+          <w:p>
+            <w:proofErr w:type="spellStart"/>
+            <w:r>
+              <w:t>notificationId</w:t>
+            </w:r>
+            <w:proofErr w:type="spellEnd"/>
+          </w:p>
+        </w:tc>
+        <w:tc>
+          <w:tcPr>
+            <w:tcW w:w="2394" w:type="dxa"/>
+          </w:tcPr>
+          <w:p>
+            <w:proofErr w:type="spellStart"/>
+            <w:r>
+              <w:t>int</w:t>
+            </w:r>
+            <w:proofErr w:type="spellEnd"/>
+          </w:p>
+        </w:tc>
+        <w:tc>
+          <w:tcPr>
+            <w:tcW w:w="2394" w:type="dxa"/>
+          </w:tcPr>
+          <w:p>
+            <w:r>
+              <w:t>Private</w:t>
+            </w:r>
+          </w:p>
+        </w:tc>
+        <w:tc>
+          <w:tcPr>
+            <w:tcW w:w="2394" w:type="dxa"/>
+          </w:tcPr>
+          <w:p>
+            <w:r>
+              <w:t>Notification’s Id.</w:t>
+            </w:r>
+          </w:p>
+        </w:tc>
+      </w:tr>
+    </w:tbl>
+    <w:p/>
+    <w:tbl>
+      <w:tblPr>
+        <w:tblStyle w:val="TableGrid"/>
+        <w:tblW w:w="0" w:type="auto"/>
+        <w:tblLook w:val="04A0" w:firstRow="1" w:lastRow="0" w:firstColumn="1" w:lastColumn="0" w:noHBand="0" w:noVBand="1"/>
+      </w:tblPr>
+      <w:tblGrid>
+        <w:gridCol w:w="2394"/>
+        <w:gridCol w:w="2394"/>
+        <w:gridCol w:w="2394"/>
+        <w:gridCol w:w="2394"/>
+      </w:tblGrid>
+      <w:tr>
+        <w:tc>
+          <w:tcPr>
+            <w:tcW w:w="2394" w:type="dxa"/>
+          </w:tcPr>
+          <w:p>
+            <w:pPr>
+              <w:rPr>
+                <w:b/>
+              </w:rPr>
+            </w:pPr>
+            <w:r>
+              <w:rPr>
+                <w:b/>
+              </w:rPr>
+              <w:t>Method</w:t>
+            </w:r>
+          </w:p>
+        </w:tc>
+        <w:tc>
+          <w:tcPr>
+            <w:tcW w:w="2394" w:type="dxa"/>
+          </w:tcPr>
+          <w:p>
+            <w:pPr>
+              <w:rPr>
+                <w:b/>
+              </w:rPr>
+            </w:pPr>
+            <w:r>
+              <w:rPr>
+                <w:b/>
+              </w:rPr>
+              <w:t>Return Type</w:t>
+            </w:r>
+          </w:p>
+        </w:tc>
+        <w:tc>
+          <w:tcPr>
+            <w:tcW w:w="2394" w:type="dxa"/>
+          </w:tcPr>
+          <w:p>
+            <w:pPr>
+              <w:rPr>
+                <w:b/>
+              </w:rPr>
+            </w:pPr>
+            <w:r>
+              <w:rPr>
+                <w:b/>
+              </w:rPr>
+              <w:t>Visibility</w:t>
+            </w:r>
+          </w:p>
+        </w:tc>
+        <w:tc>
+          <w:tcPr>
+            <w:tcW w:w="2394" w:type="dxa"/>
+          </w:tcPr>
+          <w:p>
+            <w:pPr>
+              <w:rPr>
+                <w:b/>
+              </w:rPr>
+            </w:pPr>
+            <w:r>
+              <w:rPr>
+                <w:b/>
+              </w:rPr>
+              <w:t>Description</w:t>
+            </w:r>
+          </w:p>
+        </w:tc>
+      </w:tr>
+      <w:tr>
+        <w:tc>
+          <w:tcPr>
+            <w:tcW w:w="2394" w:type="dxa"/>
+          </w:tcPr>
+          <w:p>
+            <w:r>
+              <w:t>Getter</w:t>
+            </w:r>
+          </w:p>
+        </w:tc>
+        <w:tc>
+          <w:tcPr>
+            <w:tcW w:w="2394" w:type="dxa"/>
+          </w:tcPr>
+          <w:p>
+            <w:r>
+              <w:t>Attribute type</w:t>
+            </w:r>
+          </w:p>
+        </w:tc>
+        <w:tc>
+          <w:tcPr>
+            <w:tcW w:w="2394" w:type="dxa"/>
+          </w:tcPr>
+          <w:p>
+            <w:r>
+              <w:t>Public</w:t>
+            </w:r>
+          </w:p>
+        </w:tc>
+        <w:tc>
+          <w:tcPr>
+            <w:tcW w:w="2394" w:type="dxa"/>
+          </w:tcPr>
+          <w:p>
+            <w:r>
+              <w:t>Get attribute value.</w:t>
+            </w:r>
+          </w:p>
+        </w:tc>
+      </w:tr>
+      <w:tr>
+        <w:tc>
+          <w:tcPr>
+            <w:tcW w:w="2394" w:type="dxa"/>
+          </w:tcPr>
+          <w:p>
+            <w:r>
+              <w:t>Setter</w:t>
+            </w:r>
+          </w:p>
+        </w:tc>
+        <w:tc>
+          <w:tcPr>
+            <w:tcW w:w="2394" w:type="dxa"/>
+          </w:tcPr>
+          <w:p>
+            <w:r>
+              <w:t>Void</w:t>
+            </w:r>
+          </w:p>
+        </w:tc>
+        <w:tc>
+          <w:tcPr>
+            <w:tcW w:w="2394" w:type="dxa"/>
+          </w:tcPr>
+          <w:p>
+            <w:r>
+              <w:t>Public</w:t>
+            </w:r>
+          </w:p>
+        </w:tc>
+        <w:tc>
+          <w:tcPr>
+            <w:tcW w:w="2394" w:type="dxa"/>
+          </w:tcPr>
+          <w:p>
+            <w:r>
+              <w:t>Set value of attribute.</w:t>
+            </w:r>
+          </w:p>
+        </w:tc>
+      </w:tr>
+    </w:tbl>
+    <w:p>
+      <w:pPr>
+        <w:pStyle w:val="Heading3"/>
+        <w:ind w:left="1440"/>
+      </w:pPr>
+    </w:p>
     <w:p>
       <w:pPr>
         <w:pStyle w:val="Heading3"/>
@@ -7911,8 +10216,6 @@
           </wp:inline>
         </w:drawing>
       </w:r>
-      <w:bookmarkStart w:id="0" w:name="_GoBack"/>
-      <w:bookmarkEnd w:id="0"/>
     </w:p>
     <w:p>
       <w:pPr>
@@ -27229,6 +29532,248 @@
     </w:lvl>
   </w:abstractNum>
   <w:abstractNum w:abstractNumId="14">
+    <w:nsid w:val="41686989"/>
+    <w:multiLevelType w:val="multilevel"/>
+    <w:tmpl w:val="ECF622AE"/>
+    <w:lvl w:ilvl="0">
+      <w:start w:val="4"/>
+      <w:numFmt w:val="decimal"/>
+      <w:lvlText w:val="%1"/>
+      <w:lvlJc w:val="left"/>
+      <w:pPr>
+        <w:ind w:left="720" w:hanging="360"/>
+      </w:pPr>
+      <w:rPr>
+        <w:rFonts w:hint="default"/>
+      </w:rPr>
+    </w:lvl>
+    <w:lvl w:ilvl="1">
+      <w:start w:val="1"/>
+      <w:numFmt w:val="decimal"/>
+      <w:isLgl/>
+      <w:lvlText w:val="%1.%2."/>
+      <w:lvlJc w:val="left"/>
+      <w:pPr>
+        <w:ind w:left="1440" w:hanging="720"/>
+      </w:pPr>
+      <w:rPr>
+        <w:rFonts w:hint="default"/>
+      </w:rPr>
+    </w:lvl>
+    <w:lvl w:ilvl="2">
+      <w:start w:val="1"/>
+      <w:numFmt w:val="decimal"/>
+      <w:isLgl/>
+      <w:lvlText w:val="%1.%2.%3."/>
+      <w:lvlJc w:val="left"/>
+      <w:pPr>
+        <w:ind w:left="1800" w:hanging="720"/>
+      </w:pPr>
+      <w:rPr>
+        <w:rFonts w:hint="default"/>
+      </w:rPr>
+    </w:lvl>
+    <w:lvl w:ilvl="3">
+      <w:start w:val="1"/>
+      <w:numFmt w:val="decimal"/>
+      <w:isLgl/>
+      <w:lvlText w:val="%1.%2.%3.%4."/>
+      <w:lvlJc w:val="left"/>
+      <w:pPr>
+        <w:ind w:left="2520" w:hanging="1080"/>
+      </w:pPr>
+      <w:rPr>
+        <w:rFonts w:hint="default"/>
+      </w:rPr>
+    </w:lvl>
+    <w:lvl w:ilvl="4">
+      <w:start w:val="1"/>
+      <w:numFmt w:val="decimal"/>
+      <w:isLgl/>
+      <w:lvlText w:val="%1.%2.%3.%4.%5."/>
+      <w:lvlJc w:val="left"/>
+      <w:pPr>
+        <w:ind w:left="2880" w:hanging="1080"/>
+      </w:pPr>
+      <w:rPr>
+        <w:rFonts w:hint="default"/>
+      </w:rPr>
+    </w:lvl>
+    <w:lvl w:ilvl="5">
+      <w:start w:val="1"/>
+      <w:numFmt w:val="decimal"/>
+      <w:isLgl/>
+      <w:lvlText w:val="%1.%2.%3.%4.%5.%6."/>
+      <w:lvlJc w:val="left"/>
+      <w:pPr>
+        <w:ind w:left="3600" w:hanging="1440"/>
+      </w:pPr>
+      <w:rPr>
+        <w:rFonts w:hint="default"/>
+      </w:rPr>
+    </w:lvl>
+    <w:lvl w:ilvl="6">
+      <w:start w:val="1"/>
+      <w:numFmt w:val="decimal"/>
+      <w:isLgl/>
+      <w:lvlText w:val="%1.%2.%3.%4.%5.%6.%7."/>
+      <w:lvlJc w:val="left"/>
+      <w:pPr>
+        <w:ind w:left="4320" w:hanging="1800"/>
+      </w:pPr>
+      <w:rPr>
+        <w:rFonts w:hint="default"/>
+      </w:rPr>
+    </w:lvl>
+    <w:lvl w:ilvl="7">
+      <w:start w:val="1"/>
+      <w:numFmt w:val="decimal"/>
+      <w:isLgl/>
+      <w:lvlText w:val="%1.%2.%3.%4.%5.%6.%7.%8."/>
+      <w:lvlJc w:val="left"/>
+      <w:pPr>
+        <w:ind w:left="4680" w:hanging="1800"/>
+      </w:pPr>
+      <w:rPr>
+        <w:rFonts w:hint="default"/>
+      </w:rPr>
+    </w:lvl>
+    <w:lvl w:ilvl="8">
+      <w:start w:val="1"/>
+      <w:numFmt w:val="decimal"/>
+      <w:isLgl/>
+      <w:lvlText w:val="%1.%2.%3.%4.%5.%6.%7.%8.%9."/>
+      <w:lvlJc w:val="left"/>
+      <w:pPr>
+        <w:ind w:left="5400" w:hanging="2160"/>
+      </w:pPr>
+      <w:rPr>
+        <w:rFonts w:hint="default"/>
+      </w:rPr>
+    </w:lvl>
+  </w:abstractNum>
+  <w:abstractNum w:abstractNumId="15">
+    <w:nsid w:val="4A962E93"/>
+    <w:multiLevelType w:val="multilevel"/>
+    <w:tmpl w:val="ECF622AE"/>
+    <w:lvl w:ilvl="0">
+      <w:start w:val="4"/>
+      <w:numFmt w:val="decimal"/>
+      <w:lvlText w:val="%1"/>
+      <w:lvlJc w:val="left"/>
+      <w:pPr>
+        <w:ind w:left="720" w:hanging="360"/>
+      </w:pPr>
+      <w:rPr>
+        <w:rFonts w:hint="default"/>
+      </w:rPr>
+    </w:lvl>
+    <w:lvl w:ilvl="1">
+      <w:start w:val="1"/>
+      <w:numFmt w:val="decimal"/>
+      <w:isLgl/>
+      <w:lvlText w:val="%1.%2."/>
+      <w:lvlJc w:val="left"/>
+      <w:pPr>
+        <w:ind w:left="1440" w:hanging="720"/>
+      </w:pPr>
+      <w:rPr>
+        <w:rFonts w:hint="default"/>
+      </w:rPr>
+    </w:lvl>
+    <w:lvl w:ilvl="2">
+      <w:start w:val="1"/>
+      <w:numFmt w:val="decimal"/>
+      <w:isLgl/>
+      <w:lvlText w:val="%1.%2.%3."/>
+      <w:lvlJc w:val="left"/>
+      <w:pPr>
+        <w:ind w:left="1800" w:hanging="720"/>
+      </w:pPr>
+      <w:rPr>
+        <w:rFonts w:hint="default"/>
+      </w:rPr>
+    </w:lvl>
+    <w:lvl w:ilvl="3">
+      <w:start w:val="1"/>
+      <w:numFmt w:val="decimal"/>
+      <w:isLgl/>
+      <w:lvlText w:val="%1.%2.%3.%4."/>
+      <w:lvlJc w:val="left"/>
+      <w:pPr>
+        <w:ind w:left="2520" w:hanging="1080"/>
+      </w:pPr>
+      <w:rPr>
+        <w:rFonts w:hint="default"/>
+      </w:rPr>
+    </w:lvl>
+    <w:lvl w:ilvl="4">
+      <w:start w:val="1"/>
+      <w:numFmt w:val="decimal"/>
+      <w:isLgl/>
+      <w:lvlText w:val="%1.%2.%3.%4.%5."/>
+      <w:lvlJc w:val="left"/>
+      <w:pPr>
+        <w:ind w:left="2880" w:hanging="1080"/>
+      </w:pPr>
+      <w:rPr>
+        <w:rFonts w:hint="default"/>
+      </w:rPr>
+    </w:lvl>
+    <w:lvl w:ilvl="5">
+      <w:start w:val="1"/>
+      <w:numFmt w:val="decimal"/>
+      <w:isLgl/>
+      <w:lvlText w:val="%1.%2.%3.%4.%5.%6."/>
+      <w:lvlJc w:val="left"/>
+      <w:pPr>
+        <w:ind w:left="3600" w:hanging="1440"/>
+      </w:pPr>
+      <w:rPr>
+        <w:rFonts w:hint="default"/>
+      </w:rPr>
+    </w:lvl>
+    <w:lvl w:ilvl="6">
+      <w:start w:val="1"/>
+      <w:numFmt w:val="decimal"/>
+      <w:isLgl/>
+      <w:lvlText w:val="%1.%2.%3.%4.%5.%6.%7."/>
+      <w:lvlJc w:val="left"/>
+      <w:pPr>
+        <w:ind w:left="4320" w:hanging="1800"/>
+      </w:pPr>
+      <w:rPr>
+        <w:rFonts w:hint="default"/>
+      </w:rPr>
+    </w:lvl>
+    <w:lvl w:ilvl="7">
+      <w:start w:val="1"/>
+      <w:numFmt w:val="decimal"/>
+      <w:isLgl/>
+      <w:lvlText w:val="%1.%2.%3.%4.%5.%6.%7.%8."/>
+      <w:lvlJc w:val="left"/>
+      <w:pPr>
+        <w:ind w:left="4680" w:hanging="1800"/>
+      </w:pPr>
+      <w:rPr>
+        <w:rFonts w:hint="default"/>
+      </w:rPr>
+    </w:lvl>
+    <w:lvl w:ilvl="8">
+      <w:start w:val="1"/>
+      <w:numFmt w:val="decimal"/>
+      <w:isLgl/>
+      <w:lvlText w:val="%1.%2.%3.%4.%5.%6.%7.%8.%9."/>
+      <w:lvlJc w:val="left"/>
+      <w:pPr>
+        <w:ind w:left="5400" w:hanging="2160"/>
+      </w:pPr>
+      <w:rPr>
+        <w:rFonts w:hint="default"/>
+      </w:rPr>
+    </w:lvl>
+  </w:abstractNum>
+  <w:abstractNum w:abstractNumId="16">
     <w:nsid w:val="50940186"/>
     <w:multiLevelType w:val="multilevel"/>
     <w:tmpl w:val="2ECCCDA8"/>
@@ -27341,7 +29886,7 @@
       </w:rPr>
     </w:lvl>
   </w:abstractNum>
-  <w:abstractNum w:abstractNumId="15">
+  <w:abstractNum w:abstractNumId="17">
     <w:nsid w:val="5491057C"/>
     <w:multiLevelType w:val="multilevel"/>
     <w:tmpl w:val="ECF622AE"/>
@@ -27462,7 +30007,7 @@
       </w:rPr>
     </w:lvl>
   </w:abstractNum>
-  <w:abstractNum w:abstractNumId="16">
+  <w:abstractNum w:abstractNumId="18">
     <w:nsid w:val="5C14361E"/>
     <w:multiLevelType w:val="multilevel"/>
     <w:tmpl w:val="8076C1CC"/>
@@ -27583,7 +30128,7 @@
       </w:rPr>
     </w:lvl>
   </w:abstractNum>
-  <w:abstractNum w:abstractNumId="17">
+  <w:abstractNum w:abstractNumId="19">
     <w:nsid w:val="600207CA"/>
     <w:multiLevelType w:val="multilevel"/>
     <w:tmpl w:val="ECF622AE"/>
@@ -27704,7 +30249,7 @@
       </w:rPr>
     </w:lvl>
   </w:abstractNum>
-  <w:abstractNum w:abstractNumId="18">
+  <w:abstractNum w:abstractNumId="20">
     <w:nsid w:val="679B6529"/>
     <w:multiLevelType w:val="multilevel"/>
     <w:tmpl w:val="4A0AAE36"/>
@@ -27817,7 +30362,7 @@
       </w:rPr>
     </w:lvl>
   </w:abstractNum>
-  <w:abstractNum w:abstractNumId="19">
+  <w:abstractNum w:abstractNumId="21">
     <w:nsid w:val="6A4764F8"/>
     <w:multiLevelType w:val="multilevel"/>
     <w:tmpl w:val="377C1712"/>
@@ -27930,7 +30475,7 @@
       </w:rPr>
     </w:lvl>
   </w:abstractNum>
-  <w:abstractNum w:abstractNumId="20">
+  <w:abstractNum w:abstractNumId="22">
     <w:nsid w:val="6B113481"/>
     <w:multiLevelType w:val="multilevel"/>
     <w:tmpl w:val="4A0AAE36"/>
@@ -28043,7 +30588,128 @@
       </w:rPr>
     </w:lvl>
   </w:abstractNum>
-  <w:abstractNum w:abstractNumId="21">
+  <w:abstractNum w:abstractNumId="23">
+    <w:nsid w:val="6BF13BEE"/>
+    <w:multiLevelType w:val="multilevel"/>
+    <w:tmpl w:val="ECF622AE"/>
+    <w:lvl w:ilvl="0">
+      <w:start w:val="4"/>
+      <w:numFmt w:val="decimal"/>
+      <w:lvlText w:val="%1"/>
+      <w:lvlJc w:val="left"/>
+      <w:pPr>
+        <w:ind w:left="720" w:hanging="360"/>
+      </w:pPr>
+      <w:rPr>
+        <w:rFonts w:hint="default"/>
+      </w:rPr>
+    </w:lvl>
+    <w:lvl w:ilvl="1">
+      <w:start w:val="1"/>
+      <w:numFmt w:val="decimal"/>
+      <w:isLgl/>
+      <w:lvlText w:val="%1.%2."/>
+      <w:lvlJc w:val="left"/>
+      <w:pPr>
+        <w:ind w:left="1440" w:hanging="720"/>
+      </w:pPr>
+      <w:rPr>
+        <w:rFonts w:hint="default"/>
+      </w:rPr>
+    </w:lvl>
+    <w:lvl w:ilvl="2">
+      <w:start w:val="1"/>
+      <w:numFmt w:val="decimal"/>
+      <w:isLgl/>
+      <w:lvlText w:val="%1.%2.%3."/>
+      <w:lvlJc w:val="left"/>
+      <w:pPr>
+        <w:ind w:left="1800" w:hanging="720"/>
+      </w:pPr>
+      <w:rPr>
+        <w:rFonts w:hint="default"/>
+      </w:rPr>
+    </w:lvl>
+    <w:lvl w:ilvl="3">
+      <w:start w:val="1"/>
+      <w:numFmt w:val="decimal"/>
+      <w:isLgl/>
+      <w:lvlText w:val="%1.%2.%3.%4."/>
+      <w:lvlJc w:val="left"/>
+      <w:pPr>
+        <w:ind w:left="2520" w:hanging="1080"/>
+      </w:pPr>
+      <w:rPr>
+        <w:rFonts w:hint="default"/>
+      </w:rPr>
+    </w:lvl>
+    <w:lvl w:ilvl="4">
+      <w:start w:val="1"/>
+      <w:numFmt w:val="decimal"/>
+      <w:isLgl/>
+      <w:lvlText w:val="%1.%2.%3.%4.%5."/>
+      <w:lvlJc w:val="left"/>
+      <w:pPr>
+        <w:ind w:left="2880" w:hanging="1080"/>
+      </w:pPr>
+      <w:rPr>
+        <w:rFonts w:hint="default"/>
+      </w:rPr>
+    </w:lvl>
+    <w:lvl w:ilvl="5">
+      <w:start w:val="1"/>
+      <w:numFmt w:val="decimal"/>
+      <w:isLgl/>
+      <w:lvlText w:val="%1.%2.%3.%4.%5.%6."/>
+      <w:lvlJc w:val="left"/>
+      <w:pPr>
+        <w:ind w:left="3600" w:hanging="1440"/>
+      </w:pPr>
+      <w:rPr>
+        <w:rFonts w:hint="default"/>
+      </w:rPr>
+    </w:lvl>
+    <w:lvl w:ilvl="6">
+      <w:start w:val="1"/>
+      <w:numFmt w:val="decimal"/>
+      <w:isLgl/>
+      <w:lvlText w:val="%1.%2.%3.%4.%5.%6.%7."/>
+      <w:lvlJc w:val="left"/>
+      <w:pPr>
+        <w:ind w:left="4320" w:hanging="1800"/>
+      </w:pPr>
+      <w:rPr>
+        <w:rFonts w:hint="default"/>
+      </w:rPr>
+    </w:lvl>
+    <w:lvl w:ilvl="7">
+      <w:start w:val="1"/>
+      <w:numFmt w:val="decimal"/>
+      <w:isLgl/>
+      <w:lvlText w:val="%1.%2.%3.%4.%5.%6.%7.%8."/>
+      <w:lvlJc w:val="left"/>
+      <w:pPr>
+        <w:ind w:left="4680" w:hanging="1800"/>
+      </w:pPr>
+      <w:rPr>
+        <w:rFonts w:hint="default"/>
+      </w:rPr>
+    </w:lvl>
+    <w:lvl w:ilvl="8">
+      <w:start w:val="1"/>
+      <w:numFmt w:val="decimal"/>
+      <w:isLgl/>
+      <w:lvlText w:val="%1.%2.%3.%4.%5.%6.%7.%8.%9."/>
+      <w:lvlJc w:val="left"/>
+      <w:pPr>
+        <w:ind w:left="5400" w:hanging="2160"/>
+      </w:pPr>
+      <w:rPr>
+        <w:rFonts w:hint="default"/>
+      </w:rPr>
+    </w:lvl>
+  </w:abstractNum>
+  <w:abstractNum w:abstractNumId="24">
     <w:nsid w:val="6D09542E"/>
     <w:multiLevelType w:val="multilevel"/>
     <w:tmpl w:val="ECF622AE"/>
@@ -28164,7 +30830,7 @@
       </w:rPr>
     </w:lvl>
   </w:abstractNum>
-  <w:abstractNum w:abstractNumId="22">
+  <w:abstractNum w:abstractNumId="25">
     <w:nsid w:val="7BDF6CE3"/>
     <w:multiLevelType w:val="hybridMultilevel"/>
     <w:tmpl w:val="0A606B06"/>
@@ -28279,7 +30945,7 @@
       </w:rPr>
     </w:lvl>
   </w:abstractNum>
-  <w:abstractNum w:abstractNumId="23">
+  <w:abstractNum w:abstractNumId="26">
     <w:nsid w:val="7D395765"/>
     <w:multiLevelType w:val="multilevel"/>
     <w:tmpl w:val="2416A1C4"/>
@@ -28402,25 +31068,25 @@
     <w:abstractNumId w:val="7"/>
   </w:num>
   <w:num w:numId="4">
-    <w:abstractNumId w:val="14"/>
+    <w:abstractNumId w:val="16"/>
   </w:num>
   <w:num w:numId="5">
-    <w:abstractNumId w:val="22"/>
+    <w:abstractNumId w:val="25"/>
   </w:num>
   <w:num w:numId="6">
-    <w:abstractNumId w:val="16"/>
+    <w:abstractNumId w:val="18"/>
   </w:num>
   <w:num w:numId="7">
     <w:abstractNumId w:val="3"/>
   </w:num>
   <w:num w:numId="8">
-    <w:abstractNumId w:val="23"/>
+    <w:abstractNumId w:val="26"/>
   </w:num>
   <w:num w:numId="9">
-    <w:abstractNumId w:val="18"/>
+    <w:abstractNumId w:val="20"/>
   </w:num>
   <w:num w:numId="10">
-    <w:abstractNumId w:val="20"/>
+    <w:abstractNumId w:val="22"/>
   </w:num>
   <w:num w:numId="11">
     <w:abstractNumId w:val="13"/>
@@ -28435,22 +31101,22 @@
     <w:abstractNumId w:val="5"/>
   </w:num>
   <w:num w:numId="15">
-    <w:abstractNumId w:val="21"/>
+    <w:abstractNumId w:val="24"/>
   </w:num>
   <w:num w:numId="16">
-    <w:abstractNumId w:val="17"/>
+    <w:abstractNumId w:val="19"/>
   </w:num>
   <w:num w:numId="17">
     <w:abstractNumId w:val="12"/>
   </w:num>
   <w:num w:numId="18">
-    <w:abstractNumId w:val="15"/>
+    <w:abstractNumId w:val="17"/>
   </w:num>
   <w:num w:numId="19">
     <w:abstractNumId w:val="2"/>
   </w:num>
   <w:num w:numId="20">
-    <w:abstractNumId w:val="19"/>
+    <w:abstractNumId w:val="21"/>
   </w:num>
   <w:num w:numId="21">
     <w:abstractNumId w:val="11"/>
@@ -28463,6 +31129,15 @@
   </w:num>
   <w:num w:numId="24">
     <w:abstractNumId w:val="0"/>
+  </w:num>
+  <w:num w:numId="25">
+    <w:abstractNumId w:val="15"/>
+  </w:num>
+  <w:num w:numId="26">
+    <w:abstractNumId w:val="23"/>
+  </w:num>
+  <w:num w:numId="27">
+    <w:abstractNumId w:val="14"/>
   </w:num>
 </w:numbering>
 </file>
@@ -30107,7 +32782,7 @@
 </file>
 
 <file path=customXml/itemProps1.xml><?xml version="1.0" encoding="utf-8"?>
-<ds:datastoreItem xmlns:ds="http://schemas.openxmlformats.org/officeDocument/2006/customXml" ds:itemID="{63FFD3E4-6747-4315-971B-013DCE0E633F}">
+<ds:datastoreItem xmlns:ds="http://schemas.openxmlformats.org/officeDocument/2006/customXml" ds:itemID="{834EE932-E2F0-4D26-9668-DCA52D1126F4}">
   <ds:schemaRefs>
     <ds:schemaRef ds:uri="http://schemas.openxmlformats.org/officeDocument/2006/bibliography"/>
   </ds:schemaRefs>

</xml_diff>

<commit_message>
Add relationship between Customer - CardInstance #371
</commit_message>
<xml_diff>
--- a/Document/Reports/Report 4/Report 4 TriPQM.docx
+++ b/Document/Reports/Report 4/Report 4 TriPQM.docx
@@ -35,7 +35,7 @@
           <wp:inline distT="0" distB="0" distL="0" distR="0">
             <wp:extent cx="5943600" cy="4709595"/>
             <wp:effectExtent l="0" t="0" r="0" b="0"/>
-            <wp:docPr id="2" name="Picture 2" descr="D:\insurance-card\Document\Other diagrams\Class diagram.jpg"/>
+            <wp:docPr id="3" name="Picture 3" descr="D:\insurance-card\Document\Other diagrams\Class diagram.jpg"/>
             <wp:cNvGraphicFramePr>
               <a:graphicFrameLocks xmlns:a="http://schemas.openxmlformats.org/drawingml/2006/main" noChangeAspect="1"/>
             </wp:cNvGraphicFramePr>
@@ -272,6 +272,42 @@
           <w:p>
             <w:proofErr w:type="spellStart"/>
             <w:r>
+              <w:t>CardInstanceEntity</w:t>
+            </w:r>
+            <w:proofErr w:type="spellEnd"/>
+          </w:p>
+        </w:tc>
+        <w:tc>
+          <w:tcPr>
+            <w:tcW w:w="1889" w:type="dxa"/>
+          </w:tcPr>
+          <w:p>
+            <w:proofErr w:type="spellStart"/>
+            <w:r>
+              <w:t>CardInstance</w:t>
+            </w:r>
+            <w:proofErr w:type="spellEnd"/>
+          </w:p>
+        </w:tc>
+        <w:tc>
+          <w:tcPr>
+            <w:tcW w:w="5328" w:type="dxa"/>
+          </w:tcPr>
+          <w:p>
+            <w:r>
+              <w:t>Contain the card instance information.</w:t>
+            </w:r>
+          </w:p>
+        </w:tc>
+      </w:tr>
+      <w:tr>
+        <w:tc>
+          <w:tcPr>
+            <w:tcW w:w="2359" w:type="dxa"/>
+          </w:tcPr>
+          <w:p>
+            <w:proofErr w:type="spellStart"/>
+            <w:r>
               <w:t>CustomerEntity</w:t>
             </w:r>
             <w:proofErr w:type="spellEnd"/>
@@ -296,7 +332,12 @@
               <w:t>C</w:t>
             </w:r>
             <w:r>
-              <w:t>ontain the customer information</w:t>
+              <w:t>ontain the custo</w:t>
+            </w:r>
+            <w:bookmarkStart w:id="0" w:name="_GoBack"/>
+            <w:bookmarkEnd w:id="0"/>
+            <w:r>
+              <w:t>mer information</w:t>
             </w:r>
             <w:r>
               <w:t>.</w:t>
@@ -551,6 +592,7 @@
           <w:p>
             <w:proofErr w:type="spellStart"/>
             <w:r>
+              <w:lastRenderedPageBreak/>
               <w:t>NewCardRequestEntity</w:t>
             </w:r>
             <w:proofErr w:type="spellEnd"/>
@@ -593,7 +635,6 @@
           <w:p>
             <w:proofErr w:type="spellStart"/>
             <w:r>
-              <w:lastRenderedPageBreak/>
               <w:t>CardAccessLogEntity</w:t>
             </w:r>
             <w:proofErr w:type="spellEnd"/>
@@ -1815,7 +1856,6 @@
       </w:pPr>
       <w:proofErr w:type="spellStart"/>
       <w:r>
-        <w:lastRenderedPageBreak/>
         <w:t>CardInstance</w:t>
       </w:r>
       <w:r>
@@ -2177,6 +2217,50 @@
           <w:p>
             <w:r>
               <w:t>The ID of the new card request which issue this card instance.</w:t>
+            </w:r>
+          </w:p>
+        </w:tc>
+      </w:tr>
+      <w:tr>
+        <w:tc>
+          <w:tcPr>
+            <w:tcW w:w="2394" w:type="dxa"/>
+          </w:tcPr>
+          <w:p>
+            <w:proofErr w:type="spellStart"/>
+            <w:r>
+              <w:t>customerCode</w:t>
+            </w:r>
+            <w:proofErr w:type="spellEnd"/>
+          </w:p>
+        </w:tc>
+        <w:tc>
+          <w:tcPr>
+            <w:tcW w:w="2394" w:type="dxa"/>
+          </w:tcPr>
+          <w:p>
+            <w:r>
+              <w:t>String</w:t>
+            </w:r>
+          </w:p>
+        </w:tc>
+        <w:tc>
+          <w:tcPr>
+            <w:tcW w:w="2394" w:type="dxa"/>
+          </w:tcPr>
+          <w:p>
+            <w:r>
+              <w:t>Private</w:t>
+            </w:r>
+          </w:p>
+        </w:tc>
+        <w:tc>
+          <w:tcPr>
+            <w:tcW w:w="2394" w:type="dxa"/>
+          </w:tcPr>
+          <w:p>
+            <w:r>
+              <w:t>The customer’s code.</w:t>
             </w:r>
           </w:p>
         </w:tc>
@@ -3037,6 +3121,7 @@
       </w:pPr>
       <w:proofErr w:type="spellStart"/>
       <w:r>
+        <w:lastRenderedPageBreak/>
         <w:t>ContractEntity</w:t>
       </w:r>
       <w:proofErr w:type="spellEnd"/>
@@ -3185,7 +3270,6 @@
           <w:p>
             <w:proofErr w:type="spellStart"/>
             <w:r>
-              <w:lastRenderedPageBreak/>
               <w:t>startDate</w:t>
             </w:r>
             <w:proofErr w:type="spellEnd"/>
@@ -4518,6 +4602,7 @@
           </w:tcPr>
           <w:p>
             <w:r>
+              <w:lastRenderedPageBreak/>
               <w:t>password</w:t>
             </w:r>
           </w:p>
@@ -4674,11 +4759,7 @@
           </w:tcPr>
           <w:p>
             <w:r>
-              <w:t xml:space="preserve">The staff’s phone </w:t>
-            </w:r>
-            <w:r>
-              <w:lastRenderedPageBreak/>
-              <w:t>number.</w:t>
+              <w:t>The staff’s phone number.</w:t>
             </w:r>
           </w:p>
         </w:tc>
@@ -6155,6 +6236,7 @@
       </w:pPr>
       <w:proofErr w:type="spellStart"/>
       <w:r>
+        <w:lastRenderedPageBreak/>
         <w:t>PunishmentEntity</w:t>
       </w:r>
       <w:proofErr w:type="spellEnd"/>
@@ -6290,11 +6372,7 @@
               <w:t>the</w:t>
             </w:r>
             <w:r>
-              <w:t xml:space="preserve"> </w:t>
-            </w:r>
-            <w:r>
-              <w:lastRenderedPageBreak/>
-              <w:t>punishment</w:t>
+              <w:t xml:space="preserve"> punishment</w:t>
             </w:r>
           </w:p>
         </w:tc>
@@ -6307,7 +6385,6 @@
           <w:p>
             <w:proofErr w:type="spellStart"/>
             <w:r>
-              <w:lastRenderedPageBreak/>
               <w:t>createdDate</w:t>
             </w:r>
             <w:proofErr w:type="spellEnd"/>
@@ -7745,6 +7822,7 @@
       </w:pPr>
       <w:proofErr w:type="spellStart"/>
       <w:r>
+        <w:lastRenderedPageBreak/>
         <w:t>NewCardRequestEntity</w:t>
       </w:r>
       <w:proofErr w:type="spellEnd"/>
@@ -7893,7 +7971,6 @@
           <w:p>
             <w:proofErr w:type="spellStart"/>
             <w:r>
-              <w:lastRenderedPageBreak/>
               <w:t>requestDate</w:t>
             </w:r>
             <w:proofErr w:type="spellEnd"/>
@@ -8107,13 +8184,7 @@
           </w:tcPr>
           <w:p>
             <w:r>
-              <w:t xml:space="preserve">Check if new card </w:t>
-            </w:r>
-            <w:r>
-              <w:t xml:space="preserve">delivery </w:t>
-            </w:r>
-            <w:r>
-              <w:t>requested or not.</w:t>
+              <w:t>Check if new card delivery requested or not.</w:t>
             </w:r>
           </w:p>
         </w:tc>
@@ -9171,18 +9242,23 @@
           </w:tcPr>
           <w:p>
             <w:r>
-              <w:t>Notification method such as email or web notification.</w:t>
-            </w:r>
-          </w:p>
-        </w:tc>
-      </w:tr>
-      <w:tr>
-        <w:tc>
-          <w:tcPr>
-            <w:tcW w:w="2394" w:type="dxa"/>
-          </w:tcPr>
-          <w:p>
-            <w:r>
+              <w:t xml:space="preserve">Notification method such as email or web </w:t>
+            </w:r>
+            <w:r>
+              <w:lastRenderedPageBreak/>
+              <w:t>notification.</w:t>
+            </w:r>
+          </w:p>
+        </w:tc>
+      </w:tr>
+      <w:tr>
+        <w:tc>
+          <w:tcPr>
+            <w:tcW w:w="2394" w:type="dxa"/>
+          </w:tcPr>
+          <w:p>
+            <w:r>
+              <w:lastRenderedPageBreak/>
               <w:t>type</w:t>
             </w:r>
           </w:p>
@@ -9271,7 +9347,6 @@
             </w:r>
             <w:proofErr w:type="spellStart"/>
             <w:r>
-              <w:lastRenderedPageBreak/>
               <w:t>contractCode</w:t>
             </w:r>
             <w:proofErr w:type="spellEnd"/>
@@ -9297,7 +9372,6 @@
           <w:p>
             <w:proofErr w:type="spellStart"/>
             <w:r>
-              <w:lastRenderedPageBreak/>
               <w:t>createdDate</w:t>
             </w:r>
             <w:proofErr w:type="spellEnd"/>
@@ -9365,8 +9439,6 @@
             <w:r>
               <w:t>Private</w:t>
             </w:r>
-            <w:bookmarkStart w:id="0" w:name="_GoBack"/>
-            <w:bookmarkEnd w:id="0"/>
           </w:p>
         </w:tc>
         <w:tc>
@@ -32782,7 +32854,7 @@
 </file>
 
 <file path=customXml/itemProps1.xml><?xml version="1.0" encoding="utf-8"?>
-<ds:datastoreItem xmlns:ds="http://schemas.openxmlformats.org/officeDocument/2006/customXml" ds:itemID="{834EE932-E2F0-4D26-9668-DCA52D1126F4}">
+<ds:datastoreItem xmlns:ds="http://schemas.openxmlformats.org/officeDocument/2006/customXml" ds:itemID="{FA6AEF6A-F1B0-43AA-A370-4F40C62F34F6}">
   <ds:schemaRefs>
     <ds:schemaRef ds:uri="http://schemas.openxmlformats.org/officeDocument/2006/bibliography"/>
   </ds:schemaRefs>

</xml_diff>

<commit_message>
Add note to class diagram
</commit_message>
<xml_diff>
--- a/Document/Reports/Report 4/Report 4 TriPQM.docx
+++ b/Document/Reports/Report 4/Report 4 TriPQM.docx
@@ -33,9 +33,9 @@
         </w:rPr>
         <w:drawing>
           <wp:inline distT="0" distB="0" distL="0" distR="0">
-            <wp:extent cx="5943600" cy="4709595"/>
+            <wp:extent cx="5943600" cy="4707709"/>
             <wp:effectExtent l="0" t="0" r="0" b="0"/>
-            <wp:docPr id="3" name="Picture 3" descr="D:\insurance-card\Document\Other diagrams\Class diagram.jpg"/>
+            <wp:docPr id="2" name="Picture 2" descr="D:\insurance-card\Document\Other diagrams\Class diagram.jpg"/>
             <wp:cNvGraphicFramePr>
               <a:graphicFrameLocks xmlns:a="http://schemas.openxmlformats.org/drawingml/2006/main" noChangeAspect="1"/>
             </wp:cNvGraphicFramePr>
@@ -64,7 +64,7 @@
                   <pic:spPr bwMode="auto">
                     <a:xfrm>
                       <a:off x="0" y="0"/>
-                      <a:ext cx="5943600" cy="4709595"/>
+                      <a:ext cx="5943600" cy="4707709"/>
                     </a:xfrm>
                     <a:prstGeom prst="rect">
                       <a:avLst/>
@@ -80,6 +80,8 @@
           </wp:inline>
         </w:drawing>
       </w:r>
+      <w:bookmarkStart w:id="0" w:name="_GoBack"/>
+      <w:bookmarkEnd w:id="0"/>
     </w:p>
     <w:p/>
     <w:tbl>
@@ -332,12 +334,7 @@
               <w:t>C</w:t>
             </w:r>
             <w:r>
-              <w:t>ontain the custo</w:t>
-            </w:r>
-            <w:bookmarkStart w:id="0" w:name="_GoBack"/>
-            <w:bookmarkEnd w:id="0"/>
-            <w:r>
-              <w:t>mer information</w:t>
+              <w:t>ontain the customer information</w:t>
             </w:r>
             <w:r>
               <w:t>.</w:t>
@@ -32854,7 +32851,7 @@
 </file>
 
 <file path=customXml/itemProps1.xml><?xml version="1.0" encoding="utf-8"?>
-<ds:datastoreItem xmlns:ds="http://schemas.openxmlformats.org/officeDocument/2006/customXml" ds:itemID="{FA6AEF6A-F1B0-43AA-A370-4F40C62F34F6}">
+<ds:datastoreItem xmlns:ds="http://schemas.openxmlformats.org/officeDocument/2006/customXml" ds:itemID="{52ECBDD1-7D33-43C0-B3EE-073D190C9DB6}">
   <ds:schemaRefs>
     <ds:schemaRef ds:uri="http://schemas.openxmlformats.org/officeDocument/2006/bibliography"/>
   </ds:schemaRefs>

</xml_diff>